<commit_message>
Bruce Proof Read w/ Changes
</commit_message>
<xml_diff>
--- a/Unit 8 Case Study_Final.docx
+++ b/Unit 8 Case Study_Final.docx
@@ -217,15 +217,7 @@
         <w:rPr>
           <w:rFonts w:cstheme="minorHAnsi"/>
         </w:rPr>
-        <w:t xml:space="preserve">art stock. We use both an intuition based approached and </w:t>
-      </w:r>
-      <w:bookmarkStart w:id="0" w:name="_GoBack"/>
-      <w:bookmarkEnd w:id="0"/>
-      <w:r>
-        <w:rPr>
-          <w:rFonts w:cstheme="minorHAnsi"/>
-        </w:rPr>
-        <w:t>brute-force approach to determine optimal parameters for an ARIMA model</w:t>
+        <w:t>art stock. We use both an intuition based approached and brute-force approach to determine optimal parameters for an ARIMA model</w:t>
       </w:r>
       <w:r>
         <w:rPr>
@@ -635,27 +627,14 @@
       <w:r>
         <w:t xml:space="preserve">Figure </w:t>
       </w:r>
-      <w:r>
-        <w:fldChar w:fldCharType="begin"/>
-      </w:r>
-      <w:r>
-        <w:instrText xml:space="preserve"> SEQ Figure \* ARABIC </w:instrText>
-      </w:r>
-      <w:r>
-        <w:fldChar w:fldCharType="separate"/>
-      </w:r>
-      <w:r>
-        <w:rPr>
-          <w:noProof/>
-        </w:rPr>
-        <w:t>1</w:t>
-      </w:r>
-      <w:r>
-        <w:rPr>
-          <w:noProof/>
-        </w:rPr>
-        <w:fldChar w:fldCharType="end"/>
-      </w:r>
+      <w:fldSimple w:instr=" SEQ Figure \* ARABIC ">
+        <w:r>
+          <w:rPr>
+            <w:noProof/>
+          </w:rPr>
+          <w:t>1</w:t>
+        </w:r>
+      </w:fldSimple>
       <w:r>
         <w:t xml:space="preserve"> - Ten Year Closing Price</w:t>
       </w:r>
@@ -795,27 +774,14 @@
       <w:r>
         <w:t xml:space="preserve">Figure </w:t>
       </w:r>
-      <w:r>
-        <w:fldChar w:fldCharType="begin"/>
-      </w:r>
-      <w:r>
-        <w:instrText xml:space="preserve"> SEQ Figure \* ARABIC </w:instrText>
-      </w:r>
-      <w:r>
-        <w:fldChar w:fldCharType="separate"/>
-      </w:r>
-      <w:r>
-        <w:rPr>
-          <w:noProof/>
-        </w:rPr>
-        <w:t>2</w:t>
-      </w:r>
-      <w:r>
-        <w:rPr>
-          <w:noProof/>
-        </w:rPr>
-        <w:fldChar w:fldCharType="end"/>
-      </w:r>
+      <w:fldSimple w:instr=" SEQ Figure \* ARABIC ">
+        <w:r>
+          <w:rPr>
+            <w:noProof/>
+          </w:rPr>
+          <w:t>2</w:t>
+        </w:r>
+      </w:fldSimple>
       <w:r>
         <w:t xml:space="preserve"> - Four Year Closing Price</w:t>
       </w:r>
@@ -826,7 +792,34 @@
         <w:t>The data is well formed and did not contain missing data points.</w:t>
       </w:r>
       <w:r>
-        <w:t xml:space="preserve"> When tested for stationarity, we can see the test-statistic is greater than the critical value as seen in Figure </w:t>
+        <w:t xml:space="preserve"> When tested for stationarity, we can see the </w:t>
+      </w:r>
+      <w:r>
+        <w:t xml:space="preserve">Dickey-Fuller </w:t>
+      </w:r>
+      <w:r>
+        <w:t>test-statistic</w:t>
+      </w:r>
+      <w:r>
+        <w:t xml:space="preserve"> </w:t>
+      </w:r>
+      <w:r>
+        <w:t xml:space="preserve">is greater than </w:t>
+      </w:r>
+      <w:r>
+        <w:t>all</w:t>
+      </w:r>
+      <w:r>
+        <w:t xml:space="preserve"> </w:t>
+      </w:r>
+      <w:r>
+        <w:t>the critical value</w:t>
+      </w:r>
+      <w:r>
+        <w:t>s,</w:t>
+      </w:r>
+      <w:r>
+        <w:t xml:space="preserve"> as seen in Figure </w:t>
       </w:r>
       <w:r>
         <w:t>3</w:t>
@@ -890,27 +883,14 @@
       <w:r>
         <w:t xml:space="preserve">Figure </w:t>
       </w:r>
-      <w:r>
-        <w:fldChar w:fldCharType="begin"/>
-      </w:r>
-      <w:r>
-        <w:instrText xml:space="preserve"> SEQ Figure \* ARABIC </w:instrText>
-      </w:r>
-      <w:r>
-        <w:fldChar w:fldCharType="separate"/>
-      </w:r>
-      <w:r>
-        <w:rPr>
-          <w:noProof/>
-        </w:rPr>
-        <w:t>3</w:t>
-      </w:r>
-      <w:r>
-        <w:rPr>
-          <w:noProof/>
-        </w:rPr>
-        <w:fldChar w:fldCharType="end"/>
-      </w:r>
+      <w:fldSimple w:instr=" SEQ Figure \* ARABIC ">
+        <w:r>
+          <w:rPr>
+            <w:noProof/>
+          </w:rPr>
+          <w:t>3</w:t>
+        </w:r>
+      </w:fldSimple>
       <w:r>
         <w:t xml:space="preserve"> - Dickey-Fuller Test</w:t>
       </w:r>
@@ -918,19 +898,64 @@
     <w:p/>
     <w:p>
       <w:r>
-        <w:t>The above information shows us something very basic. The Walmart data is not stationary. There is an upward trend. There is clearly some cyclicality, or randomness in the data.</w:t>
-      </w:r>
-      <w:r>
-        <w:t xml:space="preserve"> T</w:t>
-      </w:r>
-      <w:r>
-        <w:t>he rolling mean information overlays quite well with the actual mean information (showing patterns as opposed to extreme outliers) of trend. While the std deviation results appear flat, there are some jumps</w:t>
+        <w:t>The above information shows us something very basic</w:t>
+      </w:r>
+      <w:r>
+        <w:t>, t</w:t>
+      </w:r>
+      <w:r>
+        <w:t>he Walmart data is not stationary</w:t>
+      </w:r>
+      <w:r>
+        <w:t xml:space="preserve"> and in fact the data is displaying an </w:t>
+      </w:r>
+      <w:r>
+        <w:t>upward trend. There is clearly some cyclicality, or randomness in the data.</w:t>
+      </w:r>
+      <w:r>
+        <w:t xml:space="preserve"> </w:t>
+      </w:r>
+      <w:r>
+        <w:t xml:space="preserve">We choose a rolling mean of two hundred </w:t>
+      </w:r>
+      <w:r>
+        <w:t>fifty-three</w:t>
+      </w:r>
+      <w:r>
+        <w:t xml:space="preserve"> because </w:t>
+      </w:r>
+      <w:r>
+        <w:t>this value</w:t>
+      </w:r>
+      <w:r>
+        <w:t xml:space="preserve"> represents the number of trading days in a year.</w:t>
+      </w:r>
+      <w:r>
+        <w:t xml:space="preserve">  </w:t>
+      </w:r>
+      <w:r>
+        <w:t>T</w:t>
+      </w:r>
+      <w:r>
+        <w:t xml:space="preserve">he rolling mean information overlays quite well with the actual mean information (showing patterns as opposed to extreme outliers) of trend. While the std deviation results appear flat, </w:t>
+      </w:r>
+      <w:r>
+        <w:t xml:space="preserve">with a slight </w:t>
+      </w:r>
+      <w:r>
+        <w:t>jump</w:t>
       </w:r>
       <w:r>
         <w:t>. I</w:t>
       </w:r>
       <w:r>
-        <w:t>t is not perfectly smooth which would indicate that the results carry some randomness.</w:t>
+        <w:t>t is not perfectly smooth</w:t>
+      </w:r>
+      <w:r>
+        <w:t>,</w:t>
+      </w:r>
+      <w:r>
+        <w:t xml:space="preserve"> which would indicate that the results carry some randomness.</w:t>
       </w:r>
       <w:r>
         <w:t xml:space="preserve"> Thus,</w:t>
@@ -1004,7 +1029,56 @@
           <w:rFonts w:cstheme="minorHAnsi"/>
           <w:bCs/>
         </w:rPr>
-        <w:t xml:space="preserve"> numerous data points, but the team only focused on the closing price for this time series analysis. The team created a data frame consisting of closing price and date for analysis.</w:t>
+        <w:t xml:space="preserve"> </w:t>
+      </w:r>
+      <w:r>
+        <w:rPr>
+          <w:rFonts w:cstheme="minorHAnsi"/>
+          <w:bCs/>
+        </w:rPr>
+        <w:t xml:space="preserve">one-thousand and six (1,006) records </w:t>
+      </w:r>
+      <w:r>
+        <w:rPr>
+          <w:rFonts w:cstheme="minorHAnsi"/>
+          <w:bCs/>
+        </w:rPr>
+        <w:t>and eight attributes</w:t>
+      </w:r>
+      <w:r>
+        <w:rPr>
+          <w:rFonts w:cstheme="minorHAnsi"/>
+          <w:bCs/>
+        </w:rPr>
+        <w:t xml:space="preserve">, but the team </w:t>
+      </w:r>
+      <w:r>
+        <w:rPr>
+          <w:rFonts w:cstheme="minorHAnsi"/>
+          <w:bCs/>
+        </w:rPr>
+        <w:t xml:space="preserve">choose to </w:t>
+      </w:r>
+      <w:r>
+        <w:rPr>
+          <w:rFonts w:cstheme="minorHAnsi"/>
+          <w:bCs/>
+        </w:rPr>
+        <w:t xml:space="preserve">focus on the closing price </w:t>
+      </w:r>
+      <w:r>
+        <w:rPr>
+          <w:rFonts w:cstheme="minorHAnsi"/>
+          <w:bCs/>
+        </w:rPr>
+        <w:t xml:space="preserve">attribute </w:t>
+      </w:r>
+      <w:r>
+        <w:rPr>
+          <w:rFonts w:cstheme="minorHAnsi"/>
+          <w:bCs/>
+        </w:rPr>
+        <w:t>for this time series analysis. The team created a data frame consisting of closing price and date for analysis.</w:t>
       </w:r>
       <w:r>
         <w:rPr>
@@ -1014,7 +1088,6 @@
         <w:t xml:space="preserve"> While no NA’s were noticed in the four-year data, the team decided to add “</w:t>
       </w:r>
       <w:proofErr w:type="spellStart"/>
-      <w:proofErr w:type="gramStart"/>
       <w:r>
         <w:rPr>
           <w:rFonts w:cstheme="minorHAnsi"/>
@@ -1028,15 +1101,7 @@
           <w:rFonts w:cstheme="minorHAnsi"/>
           <w:bCs/>
         </w:rPr>
-        <w:t>(</w:t>
-      </w:r>
-      <w:proofErr w:type="gramEnd"/>
-      <w:r>
-        <w:rPr>
-          <w:rFonts w:cstheme="minorHAnsi"/>
-          <w:bCs/>
-        </w:rPr>
-        <w:t>)” function calls when interacting with the data to futureproof the analysis if an expanded time window was desired.</w:t>
+        <w:t>()” function calls when interacting with the data to futureproof the analysis if an expanded time window was desired.</w:t>
       </w:r>
       <w:r>
         <w:rPr>
@@ -1083,14 +1148,133 @@
           <w:rFonts w:cstheme="minorHAnsi"/>
           <w:color w:val="000000" w:themeColor="text1"/>
         </w:rPr>
-        <w:t xml:space="preserve">The team decided to adopt a two-prong approach when analyzing the data. First, the team used intuition in an attempt to determine optimal </w:t>
-      </w:r>
-      <w:r>
-        <w:rPr>
-          <w:rFonts w:cstheme="minorHAnsi"/>
-          <w:color w:val="000000" w:themeColor="text1"/>
-        </w:rPr>
-        <w:t xml:space="preserve">autoregressive (p), integrated (d), and moving average parameters (q) for an ARIMA model. A rule-based approach was followed as part of this analysis. Second, the team applied a brute force approach to determine these optimal parameters. Every combination of parameter was attempted and observation of the Residual Sum of Squares and </w:t>
+        <w:t xml:space="preserve">The team decided to adopt a two-prong approach when analyzing the data. First, the team used intuition </w:t>
+      </w:r>
+      <w:r>
+        <w:rPr>
+          <w:rFonts w:cstheme="minorHAnsi"/>
+          <w:color w:val="000000" w:themeColor="text1"/>
+        </w:rPr>
+        <w:t>to</w:t>
+      </w:r>
+      <w:r>
+        <w:rPr>
+          <w:rFonts w:cstheme="minorHAnsi"/>
+          <w:color w:val="000000" w:themeColor="text1"/>
+        </w:rPr>
+        <w:t xml:space="preserve"> determine optimal </w:t>
+      </w:r>
+      <w:r>
+        <w:rPr>
+          <w:rFonts w:cstheme="minorHAnsi"/>
+          <w:color w:val="000000" w:themeColor="text1"/>
+        </w:rPr>
+        <w:t xml:space="preserve">autoregressive (p), integrated (d), and moving average (q) </w:t>
+      </w:r>
+      <w:r>
+        <w:rPr>
+          <w:rFonts w:cstheme="minorHAnsi"/>
+          <w:color w:val="000000" w:themeColor="text1"/>
+        </w:rPr>
+        <w:t>parameters</w:t>
+      </w:r>
+      <w:r>
+        <w:rPr>
+          <w:rFonts w:cstheme="minorHAnsi"/>
+          <w:color w:val="000000" w:themeColor="text1"/>
+        </w:rPr>
+        <w:t xml:space="preserve"> </w:t>
+      </w:r>
+      <w:r>
+        <w:rPr>
+          <w:rFonts w:cstheme="minorHAnsi"/>
+          <w:color w:val="000000" w:themeColor="text1"/>
+        </w:rPr>
+        <w:t xml:space="preserve">for an ARIMA model. </w:t>
+      </w:r>
+      <w:r>
+        <w:rPr>
+          <w:rFonts w:cstheme="minorHAnsi"/>
+          <w:color w:val="000000" w:themeColor="text1"/>
+        </w:rPr>
+        <w:t xml:space="preserve"> </w:t>
+      </w:r>
+      <w:r>
+        <w:rPr>
+          <w:rFonts w:cstheme="minorHAnsi"/>
+          <w:color w:val="000000" w:themeColor="text1"/>
+        </w:rPr>
+        <w:t>A rule-based approach was followed as part of this analysis.</w:t>
+      </w:r>
+      <w:r>
+        <w:rPr>
+          <w:rFonts w:cstheme="minorHAnsi"/>
+          <w:color w:val="000000" w:themeColor="text1"/>
+        </w:rPr>
+        <w:t xml:space="preserve"> </w:t>
+      </w:r>
+      <w:r>
+        <w:rPr>
+          <w:rFonts w:cstheme="minorHAnsi"/>
+          <w:color w:val="000000" w:themeColor="text1"/>
+        </w:rPr>
+        <w:t xml:space="preserve"> Second, the team applied a brute force approach to determine the optimal parameters</w:t>
+      </w:r>
+      <w:r>
+        <w:rPr>
+          <w:rFonts w:cstheme="minorHAnsi"/>
+          <w:color w:val="000000" w:themeColor="text1"/>
+        </w:rPr>
+        <w:t xml:space="preserve"> for p, d and q</w:t>
+      </w:r>
+      <w:r>
+        <w:rPr>
+          <w:rFonts w:cstheme="minorHAnsi"/>
+          <w:color w:val="000000" w:themeColor="text1"/>
+        </w:rPr>
+        <w:t>.</w:t>
+      </w:r>
+      <w:r>
+        <w:rPr>
+          <w:rFonts w:cstheme="minorHAnsi"/>
+          <w:color w:val="000000" w:themeColor="text1"/>
+        </w:rPr>
+        <w:t xml:space="preserve"> </w:t>
+      </w:r>
+      <w:r>
+        <w:rPr>
+          <w:rFonts w:cstheme="minorHAnsi"/>
+          <w:color w:val="000000" w:themeColor="text1"/>
+        </w:rPr>
+        <w:t xml:space="preserve"> Every combination of parameter</w:t>
+      </w:r>
+      <w:r>
+        <w:rPr>
+          <w:rFonts w:cstheme="minorHAnsi"/>
+          <w:color w:val="000000" w:themeColor="text1"/>
+        </w:rPr>
+        <w:t>s</w:t>
+      </w:r>
+      <w:r>
+        <w:rPr>
+          <w:rFonts w:cstheme="minorHAnsi"/>
+          <w:color w:val="000000" w:themeColor="text1"/>
+        </w:rPr>
+        <w:t xml:space="preserve"> was attempted and </w:t>
+      </w:r>
+      <w:r>
+        <w:rPr>
+          <w:rFonts w:cstheme="minorHAnsi"/>
+          <w:color w:val="000000" w:themeColor="text1"/>
+        </w:rPr>
+        <w:t xml:space="preserve">an </w:t>
+      </w:r>
+      <w:r>
+        <w:rPr>
+          <w:rFonts w:cstheme="minorHAnsi"/>
+          <w:color w:val="000000" w:themeColor="text1"/>
+        </w:rPr>
+        <w:t xml:space="preserve">observation of the Residual Sum of Squares and </w:t>
       </w:r>
       <w:r>
         <w:rPr>
@@ -1104,7 +1288,21 @@
           <w:rFonts w:cstheme="minorHAnsi"/>
           <w:color w:val="000000" w:themeColor="text1"/>
         </w:rPr>
-        <w:t xml:space="preserve"> for each attempt was used to determine the optimal parameters. Ultimately, the team combined analysis from both of these approaches to arrive at the optimal choice of p, d, and q parameter values.</w:t>
+        <w:t xml:space="preserve"> for each attempt was used to determine the optimal parameters. </w:t>
+      </w:r>
+      <w:r>
+        <w:rPr>
+          <w:rFonts w:cstheme="minorHAnsi"/>
+          <w:color w:val="000000" w:themeColor="text1"/>
+        </w:rPr>
+        <w:t xml:space="preserve"> </w:t>
+      </w:r>
+      <w:r>
+        <w:rPr>
+          <w:rFonts w:cstheme="minorHAnsi"/>
+          <w:color w:val="000000" w:themeColor="text1"/>
+        </w:rPr>
+        <w:t>Ultimately, the team combined analysis from both of these approaches to arrive at the optimal choice of p, d, and q parameter values.</w:t>
       </w:r>
     </w:p>
     <w:p>
@@ -1185,7 +1383,7 @@
           <w:sz w:val="22"/>
           <w:szCs w:val="22"/>
         </w:rPr>
-        <w:t xml:space="preserve">The team first looked at the autocorrelation and partial autocorrelation plots of the </w:t>
+        <w:t xml:space="preserve">The team first looked at the autocorrelation </w:t>
       </w:r>
       <w:r>
         <w:rPr>
@@ -1194,7 +1392,7 @@
           <w:sz w:val="22"/>
           <w:szCs w:val="22"/>
         </w:rPr>
-        <w:t>data as seen in Figure 4 and Figure 5 respectively.</w:t>
+        <w:t xml:space="preserve">(ACF) </w:t>
       </w:r>
       <w:r>
         <w:rPr>
@@ -1203,7 +1401,7 @@
           <w:sz w:val="22"/>
           <w:szCs w:val="22"/>
         </w:rPr>
-        <w:t xml:space="preserve"> </w:t>
+        <w:t xml:space="preserve">and partial autocorrelation </w:t>
       </w:r>
       <w:r>
         <w:rPr>
@@ -1212,30 +1410,26 @@
           <w:sz w:val="22"/>
           <w:szCs w:val="22"/>
         </w:rPr>
-        <w:t>Autocorrelation is a form of statistical correlation (i.e., the measured strength in relationship between two variables) for time series data (which is what we are managing here). In effect, for the autocorrelation function, we are trying to measure the statistical relationship for time series data against time series data from a previous time step (or periods); which are called 'lags'.  That is, the time series of data is correlated over (and over, depending on defined 'lags') against the same series data from a previous period(s).</w:t>
-      </w:r>
-    </w:p>
-    <w:p>
-      <w:pPr>
-        <w:pStyle w:val="NormalWeb"/>
+        <w:t xml:space="preserve">(PACF) </w:t>
+      </w:r>
+      <w:r>
         <w:rPr>
           <w:rStyle w:val="c-messagebody"/>
           <w:rFonts w:asciiTheme="minorHAnsi" w:hAnsiTheme="minorHAnsi" w:cstheme="minorHAnsi"/>
           <w:sz w:val="22"/>
           <w:szCs w:val="22"/>
         </w:rPr>
-      </w:pPr>
-    </w:p>
-    <w:p>
-      <w:pPr>
-        <w:pStyle w:val="NormalWeb"/>
+        <w:t xml:space="preserve">plots of the </w:t>
+      </w:r>
+      <w:r>
         <w:rPr>
           <w:rStyle w:val="c-messagebody"/>
           <w:rFonts w:asciiTheme="minorHAnsi" w:hAnsiTheme="minorHAnsi" w:cstheme="minorHAnsi"/>
           <w:sz w:val="22"/>
           <w:szCs w:val="22"/>
         </w:rPr>
-      </w:pPr>
+        <w:t>data</w:t>
+      </w:r>
       <w:r>
         <w:rPr>
           <w:rStyle w:val="c-messagebody"/>
@@ -1243,6 +1437,152 @@
           <w:sz w:val="22"/>
           <w:szCs w:val="22"/>
         </w:rPr>
+        <w:t>,</w:t>
+      </w:r>
+      <w:r>
+        <w:rPr>
+          <w:rStyle w:val="c-messagebody"/>
+          <w:rFonts w:asciiTheme="minorHAnsi" w:hAnsiTheme="minorHAnsi" w:cstheme="minorHAnsi"/>
+          <w:sz w:val="22"/>
+          <w:szCs w:val="22"/>
+        </w:rPr>
+        <w:t xml:space="preserve"> as seen in Figure 4 and Figure 5 respectively.</w:t>
+      </w:r>
+      <w:r>
+        <w:rPr>
+          <w:rStyle w:val="c-messagebody"/>
+          <w:rFonts w:asciiTheme="minorHAnsi" w:hAnsiTheme="minorHAnsi" w:cstheme="minorHAnsi"/>
+          <w:sz w:val="22"/>
+          <w:szCs w:val="22"/>
+        </w:rPr>
+        <w:t xml:space="preserve"> </w:t>
+      </w:r>
+      <w:r>
+        <w:rPr>
+          <w:rStyle w:val="c-messagebody"/>
+          <w:rFonts w:asciiTheme="minorHAnsi" w:hAnsiTheme="minorHAnsi" w:cstheme="minorHAnsi"/>
+          <w:sz w:val="22"/>
+          <w:szCs w:val="22"/>
+        </w:rPr>
+        <w:t xml:space="preserve"> </w:t>
+      </w:r>
+      <w:r>
+        <w:rPr>
+          <w:rStyle w:val="c-messagebody"/>
+          <w:rFonts w:asciiTheme="minorHAnsi" w:hAnsiTheme="minorHAnsi" w:cstheme="minorHAnsi"/>
+          <w:sz w:val="22"/>
+          <w:szCs w:val="22"/>
+        </w:rPr>
+        <w:t xml:space="preserve">Autocorrelation is a form of statistical correlation (i.e., the measured strength in relationship between two variables) </w:t>
+      </w:r>
+      <w:r>
+        <w:rPr>
+          <w:rStyle w:val="c-messagebody"/>
+          <w:rFonts w:asciiTheme="minorHAnsi" w:hAnsiTheme="minorHAnsi" w:cstheme="minorHAnsi"/>
+          <w:sz w:val="22"/>
+          <w:szCs w:val="22"/>
+        </w:rPr>
+        <w:t>in the</w:t>
+      </w:r>
+      <w:r>
+        <w:rPr>
+          <w:rStyle w:val="c-messagebody"/>
+          <w:rFonts w:asciiTheme="minorHAnsi" w:hAnsiTheme="minorHAnsi" w:cstheme="minorHAnsi"/>
+          <w:sz w:val="22"/>
+          <w:szCs w:val="22"/>
+        </w:rPr>
+        <w:t xml:space="preserve"> time series data (which is what we are managing here). </w:t>
+      </w:r>
+      <w:r>
+        <w:rPr>
+          <w:rStyle w:val="c-messagebody"/>
+          <w:rFonts w:asciiTheme="minorHAnsi" w:hAnsiTheme="minorHAnsi" w:cstheme="minorHAnsi"/>
+          <w:sz w:val="22"/>
+          <w:szCs w:val="22"/>
+        </w:rPr>
+        <w:t xml:space="preserve"> By using the </w:t>
+      </w:r>
+      <w:r>
+        <w:rPr>
+          <w:rStyle w:val="c-messagebody"/>
+          <w:rFonts w:asciiTheme="minorHAnsi" w:hAnsiTheme="minorHAnsi" w:cstheme="minorHAnsi"/>
+          <w:sz w:val="22"/>
+          <w:szCs w:val="22"/>
+        </w:rPr>
+        <w:t>autocorrelation function, we are measur</w:t>
+      </w:r>
+      <w:r>
+        <w:rPr>
+          <w:rStyle w:val="c-messagebody"/>
+          <w:rFonts w:asciiTheme="minorHAnsi" w:hAnsiTheme="minorHAnsi" w:cstheme="minorHAnsi"/>
+          <w:sz w:val="22"/>
+          <w:szCs w:val="22"/>
+        </w:rPr>
+        <w:t>ing</w:t>
+      </w:r>
+      <w:r>
+        <w:rPr>
+          <w:rStyle w:val="c-messagebody"/>
+          <w:rFonts w:asciiTheme="minorHAnsi" w:hAnsiTheme="minorHAnsi" w:cstheme="minorHAnsi"/>
+          <w:sz w:val="22"/>
+          <w:szCs w:val="22"/>
+        </w:rPr>
+        <w:t xml:space="preserve"> the statistical relationship </w:t>
+      </w:r>
+      <w:r>
+        <w:rPr>
+          <w:rStyle w:val="c-messagebody"/>
+          <w:rFonts w:asciiTheme="minorHAnsi" w:hAnsiTheme="minorHAnsi" w:cstheme="minorHAnsi"/>
+          <w:sz w:val="22"/>
+          <w:szCs w:val="22"/>
+        </w:rPr>
+        <w:t xml:space="preserve">between the </w:t>
+      </w:r>
+      <w:r>
+        <w:rPr>
+          <w:rStyle w:val="c-messagebody"/>
+          <w:rFonts w:asciiTheme="minorHAnsi" w:hAnsiTheme="minorHAnsi" w:cstheme="minorHAnsi"/>
+          <w:sz w:val="22"/>
+          <w:szCs w:val="22"/>
+        </w:rPr>
+        <w:t xml:space="preserve">time series data </w:t>
+      </w:r>
+      <w:r>
+        <w:rPr>
+          <w:rStyle w:val="c-messagebody"/>
+          <w:rFonts w:asciiTheme="minorHAnsi" w:hAnsiTheme="minorHAnsi" w:cstheme="minorHAnsi"/>
+          <w:sz w:val="22"/>
+          <w:szCs w:val="22"/>
+        </w:rPr>
+        <w:t xml:space="preserve">versus the </w:t>
+      </w:r>
+      <w:r>
+        <w:rPr>
+          <w:rStyle w:val="c-messagebody"/>
+          <w:rFonts w:asciiTheme="minorHAnsi" w:hAnsiTheme="minorHAnsi" w:cstheme="minorHAnsi"/>
+          <w:sz w:val="22"/>
+          <w:szCs w:val="22"/>
+        </w:rPr>
+        <w:t>time series data from a previous time step (or periods); which are called 'lags'.  That is, the time series of data is correlated over (and over, depending on defined 'lags') against the same series data from a previous period(s).</w:t>
+      </w:r>
+    </w:p>
+    <w:p>
+      <w:pPr>
+        <w:pStyle w:val="NormalWeb"/>
+        <w:rPr>
+          <w:rStyle w:val="c-messagebody"/>
+          <w:rFonts w:asciiTheme="minorHAnsi" w:hAnsiTheme="minorHAnsi" w:cstheme="minorHAnsi"/>
+          <w:sz w:val="22"/>
+          <w:szCs w:val="22"/>
+        </w:rPr>
+      </w:pPr>
+      <w:r>
+        <w:rPr>
+          <w:rStyle w:val="c-messagebody"/>
+          <w:rFonts w:asciiTheme="minorHAnsi" w:hAnsiTheme="minorHAnsi" w:cstheme="minorHAnsi"/>
+          <w:sz w:val="22"/>
+          <w:szCs w:val="22"/>
+        </w:rPr>
         <w:t>Whereas, with partial autocorrelation, we get a summary of the relationship between time series sets from different times steps - same as for autocorrelation - but without observations at intervening (or non-compared) time steps. In other words, partial autocorrelation attempts to get a more complete picture of the entire population of time series data.</w:t>
       </w:r>
     </w:p>
@@ -1257,8 +1597,8 @@
           <w:noProof/>
         </w:rPr>
         <w:drawing>
-          <wp:inline distT="0" distB="0" distL="0" distR="0" wp14:anchorId="4C1B7CCA" wp14:editId="558F40E0">
-            <wp:extent cx="5429250" cy="2524125"/>
+          <wp:inline distT="0" distB="0" distL="0" distR="0" wp14:anchorId="4C1B7CCA" wp14:editId="3B7A4038">
+            <wp:extent cx="4610100" cy="2143292"/>
             <wp:effectExtent l="0" t="0" r="0" b="9525"/>
             <wp:docPr id="1" name="Picture 1"/>
             <wp:cNvGraphicFramePr>
@@ -1280,7 +1620,7 @@
                   <pic:spPr>
                     <a:xfrm>
                       <a:off x="0" y="0"/>
-                      <a:ext cx="5429250" cy="2524125"/>
+                      <a:ext cx="4636341" cy="2155492"/>
                     </a:xfrm>
                     <a:prstGeom prst="rect">
                       <a:avLst/>
@@ -1301,27 +1641,14 @@
       <w:r>
         <w:t xml:space="preserve">Figure </w:t>
       </w:r>
-      <w:r>
-        <w:fldChar w:fldCharType="begin"/>
-      </w:r>
-      <w:r>
-        <w:instrText xml:space="preserve"> SEQ Figure \* ARABIC </w:instrText>
-      </w:r>
-      <w:r>
-        <w:fldChar w:fldCharType="separate"/>
-      </w:r>
-      <w:r>
-        <w:rPr>
-          <w:noProof/>
-        </w:rPr>
-        <w:t>4</w:t>
-      </w:r>
-      <w:r>
-        <w:rPr>
-          <w:noProof/>
-        </w:rPr>
-        <w:fldChar w:fldCharType="end"/>
-      </w:r>
+      <w:fldSimple w:instr=" SEQ Figure \* ARABIC ">
+        <w:r>
+          <w:rPr>
+            <w:noProof/>
+          </w:rPr>
+          <w:t>4</w:t>
+        </w:r>
+      </w:fldSimple>
       <w:r>
         <w:t xml:space="preserve"> – Autocorrelation</w:t>
       </w:r>
@@ -1336,10 +1663,9 @@
         <w:rPr>
           <w:noProof/>
         </w:rPr>
-        <w:lastRenderedPageBreak/>
         <w:drawing>
-          <wp:inline distT="0" distB="0" distL="0" distR="0" wp14:anchorId="25609756" wp14:editId="059A7EE9">
-            <wp:extent cx="5372100" cy="2533650"/>
+          <wp:inline distT="0" distB="0" distL="0" distR="0" wp14:anchorId="25609756" wp14:editId="51BDCF98">
+            <wp:extent cx="4486275" cy="2115868"/>
             <wp:effectExtent l="0" t="0" r="0" b="0"/>
             <wp:docPr id="11" name="Picture 11"/>
             <wp:cNvGraphicFramePr>
@@ -1361,7 +1687,7 @@
                   <pic:spPr>
                     <a:xfrm>
                       <a:off x="0" y="0"/>
-                      <a:ext cx="5372100" cy="2533650"/>
+                      <a:ext cx="4514859" cy="2129349"/>
                     </a:xfrm>
                     <a:prstGeom prst="rect">
                       <a:avLst/>
@@ -1382,27 +1708,14 @@
       <w:r>
         <w:t xml:space="preserve">Figure </w:t>
       </w:r>
-      <w:r>
-        <w:fldChar w:fldCharType="begin"/>
-      </w:r>
-      <w:r>
-        <w:instrText xml:space="preserve"> SEQ Figure \* ARABIC </w:instrText>
-      </w:r>
-      <w:r>
-        <w:fldChar w:fldCharType="separate"/>
-      </w:r>
-      <w:r>
-        <w:rPr>
-          <w:noProof/>
-        </w:rPr>
-        <w:t>5</w:t>
-      </w:r>
-      <w:r>
-        <w:rPr>
-          <w:noProof/>
-        </w:rPr>
-        <w:fldChar w:fldCharType="end"/>
-      </w:r>
+      <w:fldSimple w:instr=" SEQ Figure \* ARABIC ">
+        <w:r>
+          <w:rPr>
+            <w:noProof/>
+          </w:rPr>
+          <w:t>5</w:t>
+        </w:r>
+      </w:fldSimple>
       <w:r>
         <w:t xml:space="preserve"> - Partial Autocorrelation</w:t>
       </w:r>
@@ -1410,40 +1723,152 @@
     <w:p/>
     <w:p>
       <w:r>
-        <w:t>What does this information tell us? First, it tells us that we definitely have non-stationary data.  Second, it tells us that to further our analysis we are going to have to start incorporating differences (as well as, maybe, moving averages).</w:t>
+        <w:lastRenderedPageBreak/>
+        <w:t xml:space="preserve">What does this information tell us? </w:t>
+      </w:r>
+      <w:r>
+        <w:t xml:space="preserve"> </w:t>
+      </w:r>
+      <w:r>
+        <w:t xml:space="preserve">First, it tells us that we definitely have non-stationary data.  Second, it tells us that to further our analysis we </w:t>
+      </w:r>
+      <w:r>
+        <w:t xml:space="preserve">will need to </w:t>
+      </w:r>
+      <w:r>
+        <w:t>incorporating differences</w:t>
+      </w:r>
+      <w:r>
+        <w:t xml:space="preserve"> and potentially </w:t>
+      </w:r>
+      <w:r>
+        <w:t>moving averages.</w:t>
       </w:r>
     </w:p>
     <w:p/>
     <w:p>
       <w:r>
-        <w:t xml:space="preserve">What follows next is an exploration of ARIMA with particular focus on </w:t>
-      </w:r>
-      <w:proofErr w:type="spellStart"/>
-      <w:r>
-        <w:t>hypertuning</w:t>
-      </w:r>
-      <w:proofErr w:type="spellEnd"/>
-      <w:r>
-        <w:t xml:space="preserve"> of </w:t>
-      </w:r>
-      <w:proofErr w:type="spellStart"/>
-      <w:proofErr w:type="gramStart"/>
-      <w:r>
-        <w:t>p,d</w:t>
-      </w:r>
-      <w:proofErr w:type="gramEnd"/>
-      <w:r>
-        <w:t>,q</w:t>
-      </w:r>
-      <w:proofErr w:type="spellEnd"/>
-      <w:r>
-        <w:t xml:space="preserve"> parameters.  We will wrap up the ARIMAS exploration with a grid search of those same parameters in order to arrive at the best possible combination (as measured by Loss).  We will also explore the metric of AIC - a basic accuracy score - in order to consider the parameter sets for the ARIMAS model.  Ultimately, this all leads to the ability to decipher the past time events in order to understand/predict future events given time events that have occurred in a pattern over time that is not readily explainable outside of other, unprovided for variables.</w:t>
+        <w:t xml:space="preserve">What follows next is an exploration of ARIMA with </w:t>
+      </w:r>
+      <w:r>
+        <w:t>focus</w:t>
+      </w:r>
+      <w:r>
+        <w:t xml:space="preserve"> on </w:t>
+      </w:r>
+      <w:r>
+        <w:t>hyper tuning</w:t>
+      </w:r>
+      <w:r>
+        <w:t xml:space="preserve"> of</w:t>
+      </w:r>
+      <w:r>
+        <w:t xml:space="preserve"> the</w:t>
+      </w:r>
+      <w:r>
+        <w:t xml:space="preserve"> p,</w:t>
+      </w:r>
+      <w:r>
+        <w:t xml:space="preserve"> </w:t>
+      </w:r>
+      <w:r>
+        <w:t>d,</w:t>
+      </w:r>
+      <w:r>
+        <w:t xml:space="preserve"> and </w:t>
+      </w:r>
+      <w:r>
+        <w:t xml:space="preserve">q parameters.  </w:t>
+      </w:r>
+      <w:r>
+        <w:t>The team decided to</w:t>
+      </w:r>
+      <w:r>
+        <w:t xml:space="preserve"> wrap up the ARIMAS exploration with a grid search of the </w:t>
+      </w:r>
+      <w:r>
+        <w:t>p,</w:t>
+      </w:r>
+      <w:r>
+        <w:t xml:space="preserve"> </w:t>
+      </w:r>
+      <w:r>
+        <w:t>d,</w:t>
+      </w:r>
+      <w:r>
+        <w:t xml:space="preserve"> and </w:t>
+      </w:r>
+      <w:r>
+        <w:t xml:space="preserve">q </w:t>
+      </w:r>
+      <w:r>
+        <w:t>parameters in order to arrive at the best possible combination</w:t>
+      </w:r>
+      <w:r>
+        <w:t xml:space="preserve">, </w:t>
+      </w:r>
+      <w:r>
+        <w:t>as measured by L</w:t>
+      </w:r>
+      <w:r>
+        <w:t>OSS</w:t>
+      </w:r>
+      <w:r>
+        <w:t>.  We also explore</w:t>
+      </w:r>
+      <w:r>
+        <w:t>d</w:t>
+      </w:r>
+      <w:r>
+        <w:t xml:space="preserve"> the AIC - a basic accuracy score - </w:t>
+      </w:r>
+      <w:r>
+        <w:t xml:space="preserve">metric </w:t>
+      </w:r>
+      <w:r>
+        <w:t xml:space="preserve">in order to consider the parameter sets for the ARIMAS model.  Ultimately, this </w:t>
+      </w:r>
+      <w:r>
+        <w:t xml:space="preserve">positioned the team </w:t>
+      </w:r>
+      <w:r>
+        <w:t xml:space="preserve">to decipher past time events in order to understand/predict future </w:t>
+      </w:r>
+      <w:r>
+        <w:t>events, given</w:t>
+      </w:r>
+      <w:r>
+        <w:t xml:space="preserve"> </w:t>
+      </w:r>
+      <w:r>
+        <w:t xml:space="preserve">previous </w:t>
+      </w:r>
+      <w:r>
+        <w:t xml:space="preserve">time events occurred in a pattern over time </w:t>
+      </w:r>
+      <w:r>
+        <w:t xml:space="preserve">and are </w:t>
+      </w:r>
+      <w:r>
+        <w:t xml:space="preserve">not readily explainable </w:t>
+      </w:r>
+      <w:r>
+        <w:t xml:space="preserve">by </w:t>
+      </w:r>
+      <w:r>
+        <w:t>outside of other, unprovided for variables.</w:t>
       </w:r>
     </w:p>
     <w:p/>
     <w:p>
       <w:r>
-        <w:t>We first run our ARIMA model with p, d, and q parameters all set to 0 as seen in Figure 6.</w:t>
+        <w:t>We first r</w:t>
+      </w:r>
+      <w:r>
+        <w:t>an</w:t>
+      </w:r>
+      <w:r>
+        <w:t xml:space="preserve"> our ARIMA model with p, d, and q parameters all set to 0 as seen in Figure 6.</w:t>
       </w:r>
     </w:p>
     <w:p>
@@ -1455,7 +1880,6 @@
         <w:rPr>
           <w:noProof/>
         </w:rPr>
-        <w:lastRenderedPageBreak/>
         <w:drawing>
           <wp:inline distT="0" distB="0" distL="0" distR="0" wp14:anchorId="1C9B937D" wp14:editId="5538E281">
             <wp:extent cx="5943600" cy="2991485"/>
@@ -1501,27 +1925,14 @@
       <w:r>
         <w:t xml:space="preserve">Figure </w:t>
       </w:r>
-      <w:r>
-        <w:fldChar w:fldCharType="begin"/>
-      </w:r>
-      <w:r>
-        <w:instrText xml:space="preserve"> SEQ Figure \* ARABIC </w:instrText>
-      </w:r>
-      <w:r>
-        <w:fldChar w:fldCharType="separate"/>
-      </w:r>
-      <w:r>
-        <w:rPr>
-          <w:noProof/>
-        </w:rPr>
-        <w:t>6</w:t>
-      </w:r>
-      <w:r>
-        <w:rPr>
-          <w:noProof/>
-        </w:rPr>
-        <w:fldChar w:fldCharType="end"/>
-      </w:r>
+      <w:fldSimple w:instr=" SEQ Figure \* ARABIC ">
+        <w:r>
+          <w:rPr>
+            <w:noProof/>
+          </w:rPr>
+          <w:t>6</w:t>
+        </w:r>
+      </w:fldSimple>
       <w:r>
         <w:t xml:space="preserve"> - P=0, D=0, Q=0</w:t>
       </w:r>
@@ -1532,10 +1943,31 @@
         <w:t xml:space="preserve">Leveraging </w:t>
       </w:r>
       <w:r>
+        <w:t xml:space="preserve">ARMIA </w:t>
+      </w:r>
+      <w:r>
         <w:t>R</w:t>
       </w:r>
       <w:r>
-        <w:t>ule #1, we observe that this series has positive correlations out to a high number of lags.  For that reason, we will immediately re-run the model with 1 higher level of differencing</w:t>
+        <w:t xml:space="preserve">ule #1, </w:t>
+      </w:r>
+      <w:r>
+        <w:t xml:space="preserve">which relates to differencing, </w:t>
+      </w:r>
+      <w:r>
+        <w:t>we observe</w:t>
+      </w:r>
+      <w:r>
+        <w:t>d</w:t>
+      </w:r>
+      <w:r>
+        <w:t xml:space="preserve"> that this series has positive correlations out to a high number of lags.  For that reason, we </w:t>
+      </w:r>
+      <w:r>
+        <w:t>introduced one</w:t>
+      </w:r>
+      <w:r>
+        <w:t xml:space="preserve"> higher level of differencing</w:t>
       </w:r>
       <w:r>
         <w:t>, with results seen in Figure 7.</w:t>
@@ -1551,6 +1983,7 @@
         <w:rPr>
           <w:noProof/>
         </w:rPr>
+        <w:lastRenderedPageBreak/>
         <w:drawing>
           <wp:inline distT="0" distB="0" distL="0" distR="0" wp14:anchorId="737F8E19" wp14:editId="7A3ABF2D">
             <wp:extent cx="5943600" cy="2898775"/>
@@ -1596,27 +2029,14 @@
       <w:r>
         <w:t xml:space="preserve">Figure </w:t>
       </w:r>
-      <w:r>
-        <w:fldChar w:fldCharType="begin"/>
-      </w:r>
-      <w:r>
-        <w:instrText xml:space="preserve"> SEQ Figure \* ARABIC </w:instrText>
-      </w:r>
-      <w:r>
-        <w:fldChar w:fldCharType="separate"/>
-      </w:r>
-      <w:r>
-        <w:rPr>
-          <w:noProof/>
-        </w:rPr>
-        <w:t>7</w:t>
-      </w:r>
-      <w:r>
-        <w:rPr>
-          <w:noProof/>
-        </w:rPr>
-        <w:fldChar w:fldCharType="end"/>
-      </w:r>
+      <w:fldSimple w:instr=" SEQ Figure \* ARABIC ">
+        <w:r>
+          <w:rPr>
+            <w:noProof/>
+          </w:rPr>
+          <w:t>7</w:t>
+        </w:r>
+      </w:fldSimple>
       <w:r>
         <w:t xml:space="preserve"> - P=0, D=1, Q=0</w:t>
       </w:r>
@@ -1624,23 +2044,59 @@
     <w:p/>
     <w:p>
       <w:r>
-        <w:lastRenderedPageBreak/>
         <w:t xml:space="preserve">Leveraging </w:t>
       </w:r>
       <w:r>
+        <w:t xml:space="preserve">ARINA </w:t>
+      </w:r>
+      <w:r>
         <w:t>R</w:t>
       </w:r>
       <w:r>
-        <w:t>ule #2, the lag-1 autocorrelation is not zero or negative, but the autocorrelations are all small and there doesn't seem to be much in the way of a discernable pattern. For purposes of really exploring this data, we will see what happens when a differencing of 2 is provided. We are doing this especially because we cannot see evidence of over</w:t>
+        <w:t xml:space="preserve">ule #2, the lag-1 autocorrelation is not zero or negative, but the autocorrelations are all small and there doesn't seem to be much in the way of a discernable pattern. </w:t>
       </w:r>
       <w:r>
         <w:t xml:space="preserve"> </w:t>
       </w:r>
-      <w:proofErr w:type="spellStart"/>
-      <w:r>
-        <w:t>differening</w:t>
-      </w:r>
-      <w:proofErr w:type="spellEnd"/>
+      <w:r>
+        <w:t>For purposes of exploring this data</w:t>
+      </w:r>
+      <w:r>
+        <w:t xml:space="preserve"> deeper</w:t>
+      </w:r>
+      <w:r>
+        <w:t xml:space="preserve">, we </w:t>
+      </w:r>
+      <w:r>
+        <w:t xml:space="preserve">decided to </w:t>
+      </w:r>
+      <w:r>
+        <w:t xml:space="preserve">see what happens when a differencing of 2 is </w:t>
+      </w:r>
+      <w:r>
+        <w:t>introduced</w:t>
+      </w:r>
+      <w:r>
+        <w:t xml:space="preserve">. We </w:t>
+      </w:r>
+      <w:r>
+        <w:t xml:space="preserve">decided to introduced an additional lag </w:t>
+      </w:r>
+      <w:r>
+        <w:t xml:space="preserve">because we </w:t>
+      </w:r>
+      <w:r>
+        <w:t xml:space="preserve">did not </w:t>
+      </w:r>
+      <w:r>
+        <w:t>see evidence of over</w:t>
+      </w:r>
+      <w:r>
+        <w:t xml:space="preserve"> </w:t>
+      </w:r>
+      <w:r>
+        <w:t>differencing</w:t>
+      </w:r>
       <w:r>
         <w:t xml:space="preserve"> after lag-1</w:t>
       </w:r>
@@ -1703,55 +2159,79 @@
       <w:r>
         <w:t xml:space="preserve">Figure </w:t>
       </w:r>
-      <w:r>
-        <w:fldChar w:fldCharType="begin"/>
-      </w:r>
-      <w:r>
-        <w:instrText xml:space="preserve"> SEQ Figure \* ARABIC </w:instrText>
-      </w:r>
-      <w:r>
-        <w:fldChar w:fldCharType="separate"/>
-      </w:r>
-      <w:r>
-        <w:rPr>
-          <w:noProof/>
-        </w:rPr>
-        <w:t>8</w:t>
-      </w:r>
-      <w:r>
-        <w:rPr>
-          <w:noProof/>
-        </w:rPr>
-        <w:fldChar w:fldCharType="end"/>
-      </w:r>
-      <w:r>
-        <w:t xml:space="preserve"> - P=</w:t>
-      </w:r>
-      <w:proofErr w:type="gramStart"/>
-      <w:r>
-        <w:t>0,D</w:t>
-      </w:r>
-      <w:proofErr w:type="gramEnd"/>
-      <w:r>
-        <w:t>=2,Q=0</w:t>
+      <w:fldSimple w:instr=" SEQ Figure \* ARABIC ">
+        <w:r>
+          <w:rPr>
+            <w:noProof/>
+          </w:rPr>
+          <w:t>8</w:t>
+        </w:r>
+      </w:fldSimple>
+      <w:r>
+        <w:t xml:space="preserve"> - P=0,D=2,Q=0</w:t>
       </w:r>
     </w:p>
     <w:p/>
     <w:p>
       <w:r>
-        <w:t>These results are interesting.  After lag-2, the autocorrelation seems to arrive at '0'. This would indicate that any additional differencing would severely run the risk of over differencing.</w:t>
+        <w:t xml:space="preserve">These results </w:t>
+      </w:r>
+      <w:r>
+        <w:t>of an additional lag wer</w:t>
+      </w:r>
+      <w:r>
+        <w:t>e interesting.  After lag-2, the autocorrelation seems to arrive at '0'. This would indicate that any additional differencing would severely run the risk of over differencing.</w:t>
       </w:r>
     </w:p>
     <w:p/>
     <w:p>
       <w:r>
+        <w:rPr>
+          <w:highlight w:val="yellow"/>
+        </w:rPr>
         <w:t>As for the other rules not yet covered (for parameter d), in using two orders of differencing (thus far) it is apparent that the original series has a time varying trend (Rule #4).  Simply put, the model does not seem to be stationary or constant in trend.  Rules 5 and Rules 3 do not necessarily apply:  this model has at least 1 order of differencing so it does not require a constant.  With respect to Rule 3, we will see how the potential of std results may fair with MA terms.</w:t>
       </w:r>
     </w:p>
     <w:p/>
     <w:p>
       <w:r>
-        <w:t>We next attempt adjusting the autoregressive parameter (p) leaving the other parameters are 0. We will attempt p=2 and the results are seen in Figure 9.</w:t>
+        <w:t>We next adjusting the autoregressive parameter (p)</w:t>
+      </w:r>
+      <w:r>
+        <w:t>,</w:t>
+      </w:r>
+      <w:r>
+        <w:t xml:space="preserve"> leaving </w:t>
+      </w:r>
+      <w:r>
+        <w:t xml:space="preserve">all </w:t>
+      </w:r>
+      <w:r>
+        <w:t xml:space="preserve">the other parameters </w:t>
+      </w:r>
+      <w:r>
+        <w:t>set to zero</w:t>
+      </w:r>
+      <w:r>
+        <w:t xml:space="preserve">. We </w:t>
+      </w:r>
+      <w:r>
+        <w:t xml:space="preserve">began by setting </w:t>
+      </w:r>
+      <w:r>
+        <w:t>p=2</w:t>
+      </w:r>
+      <w:r>
+        <w:t xml:space="preserve">, </w:t>
+      </w:r>
+      <w:r>
+        <w:t xml:space="preserve">the results </w:t>
+      </w:r>
+      <w:r>
+        <w:t xml:space="preserve">of which </w:t>
+      </w:r>
+      <w:r>
+        <w:t>are seen in Figure 9.</w:t>
       </w:r>
     </w:p>
     <w:p/>
@@ -1764,7 +2244,6 @@
         <w:rPr>
           <w:noProof/>
         </w:rPr>
-        <w:lastRenderedPageBreak/>
         <w:drawing>
           <wp:inline distT="0" distB="0" distL="0" distR="0" wp14:anchorId="646E483E" wp14:editId="12CAC747">
             <wp:extent cx="5943600" cy="2874645"/>
@@ -1810,27 +2289,14 @@
       <w:r>
         <w:t xml:space="preserve">Figure </w:t>
       </w:r>
-      <w:r>
-        <w:fldChar w:fldCharType="begin"/>
-      </w:r>
-      <w:r>
-        <w:instrText xml:space="preserve"> SEQ Figure \* ARABIC </w:instrText>
-      </w:r>
-      <w:r>
-        <w:fldChar w:fldCharType="separate"/>
-      </w:r>
-      <w:r>
-        <w:rPr>
-          <w:noProof/>
-        </w:rPr>
-        <w:t>9</w:t>
-      </w:r>
-      <w:r>
-        <w:rPr>
-          <w:noProof/>
-        </w:rPr>
-        <w:fldChar w:fldCharType="end"/>
-      </w:r>
+      <w:fldSimple w:instr=" SEQ Figure \* ARABIC ">
+        <w:r>
+          <w:rPr>
+            <w:noProof/>
+          </w:rPr>
+          <w:t>9</w:t>
+        </w:r>
+      </w:fldSimple>
       <w:r>
         <w:t xml:space="preserve"> - P=2, D=0, Q=0</w:t>
       </w:r>
@@ -1850,16 +2316,43 @@
         <w:t xml:space="preserve">original </w:t>
       </w:r>
       <w:r>
-        <w:t>autocorrelation function. We can infer - understandably - that whether the parameter is 1 or 2 the auto</w:t>
+        <w:t>autocorrelation function. We can infer - understandably - that whether the parameter is 1 or 2</w:t>
+      </w:r>
+      <w:r>
+        <w:t>,</w:t>
+      </w:r>
+      <w:r>
+        <w:t xml:space="preserve"> the auto</w:t>
       </w:r>
       <w:r>
         <w:t>regression</w:t>
       </w:r>
       <w:r>
-        <w:t xml:space="preserve"> is occurring between the current time series observations and prior time series observations.  Thus, the primary parameter of consideration really is d (differences). </w:t>
-      </w:r>
-      <w:r>
-        <w:t>We will run the model again with p=2, d=2, and q=0 and these results can be seen in Figure 10.</w:t>
+        <w:t xml:space="preserve"> is occurring between the current time series observations and prior time series observations.  Thus, the primary parameter of consideration</w:t>
+      </w:r>
+      <w:r>
+        <w:t xml:space="preserve"> is</w:t>
+      </w:r>
+      <w:r>
+        <w:t xml:space="preserve"> really d (differences). </w:t>
+      </w:r>
+      <w:r>
+        <w:t xml:space="preserve"> </w:t>
+      </w:r>
+      <w:r>
+        <w:t xml:space="preserve">We </w:t>
+      </w:r>
+      <w:r>
+        <w:t xml:space="preserve">ran </w:t>
+      </w:r>
+      <w:r>
+        <w:t xml:space="preserve">the model again </w:t>
+      </w:r>
+      <w:r>
+        <w:t xml:space="preserve">setting </w:t>
+      </w:r>
+      <w:r>
+        <w:t>p=2, d=2, and q=0 and these results can be seen in Figure 10.</w:t>
       </w:r>
     </w:p>
     <w:p/>
@@ -1872,6 +2365,7 @@
         <w:rPr>
           <w:noProof/>
         </w:rPr>
+        <w:lastRenderedPageBreak/>
         <w:drawing>
           <wp:inline distT="0" distB="0" distL="0" distR="0" wp14:anchorId="724B29B8" wp14:editId="190242BE">
             <wp:extent cx="5943600" cy="2809240"/>
@@ -1917,27 +2411,14 @@
       <w:r>
         <w:t xml:space="preserve">Figure </w:t>
       </w:r>
-      <w:r>
-        <w:fldChar w:fldCharType="begin"/>
-      </w:r>
-      <w:r>
-        <w:instrText xml:space="preserve"> SEQ Figure \* ARABIC </w:instrText>
-      </w:r>
-      <w:r>
-        <w:fldChar w:fldCharType="separate"/>
-      </w:r>
-      <w:r>
-        <w:rPr>
-          <w:noProof/>
-        </w:rPr>
-        <w:t>10</w:t>
-      </w:r>
-      <w:r>
-        <w:rPr>
-          <w:noProof/>
-        </w:rPr>
-        <w:fldChar w:fldCharType="end"/>
-      </w:r>
+      <w:fldSimple w:instr=" SEQ Figure \* ARABIC ">
+        <w:r>
+          <w:rPr>
+            <w:noProof/>
+          </w:rPr>
+          <w:t>10</w:t>
+        </w:r>
+      </w:fldSimple>
       <w:r>
         <w:t xml:space="preserve"> - P=2, D=2, Q=0</w:t>
       </w:r>
@@ -1954,8 +2435,14 @@
           <w:rFonts w:cstheme="minorHAnsi"/>
           <w:color w:val="000000" w:themeColor="text1"/>
         </w:rPr>
-        <w:lastRenderedPageBreak/>
-        <w:t xml:space="preserve">Of course, combining the </w:t>
+        <w:t>C</w:t>
+      </w:r>
+      <w:r>
+        <w:rPr>
+          <w:rFonts w:cstheme="minorHAnsi"/>
+          <w:color w:val="000000" w:themeColor="text1"/>
+        </w:rPr>
+        <w:t xml:space="preserve">ombining the </w:t>
       </w:r>
       <w:r>
         <w:rPr>
@@ -1969,7 +2456,7 @@
           <w:rFonts w:cstheme="minorHAnsi"/>
           <w:color w:val="000000" w:themeColor="text1"/>
         </w:rPr>
-        <w:t xml:space="preserve"> with the differences creates a problem.  A problem that violates rule #7.  The series is now over</w:t>
+        <w:t xml:space="preserve"> with the differences creates a problem</w:t>
       </w:r>
       <w:r>
         <w:rPr>
@@ -1983,23 +2470,106 @@
           <w:rFonts w:cstheme="minorHAnsi"/>
           <w:color w:val="000000" w:themeColor="text1"/>
         </w:rPr>
-        <w:t xml:space="preserve">differenced.  This is true whether p is 1 or 2.  </w:t>
-      </w:r>
-      <w:r>
-        <w:rPr>
-          <w:rFonts w:cstheme="minorHAnsi"/>
-          <w:color w:val="000000" w:themeColor="text1"/>
-        </w:rPr>
-        <w:t>We will next run the model with all parameters set to 2 and the results are seen in Figure 11.</w:t>
-      </w:r>
-    </w:p>
-    <w:p>
-      <w:pPr>
-        <w:rPr>
-          <w:rFonts w:cstheme="minorHAnsi"/>
-          <w:color w:val="00B050"/>
-        </w:rPr>
-      </w:pPr>
+        <w:t xml:space="preserve">that violates </w:t>
+      </w:r>
+      <w:r>
+        <w:rPr>
+          <w:rFonts w:cstheme="minorHAnsi"/>
+          <w:color w:val="000000" w:themeColor="text1"/>
+        </w:rPr>
+        <w:t xml:space="preserve">ARIMA </w:t>
+      </w:r>
+      <w:r>
+        <w:rPr>
+          <w:rFonts w:cstheme="minorHAnsi"/>
+          <w:color w:val="000000" w:themeColor="text1"/>
+        </w:rPr>
+        <w:t xml:space="preserve">rule #7.  The </w:t>
+      </w:r>
+      <w:r>
+        <w:rPr>
+          <w:rFonts w:cstheme="minorHAnsi"/>
+          <w:color w:val="000000" w:themeColor="text1"/>
+        </w:rPr>
+        <w:t xml:space="preserve">problem that was created is that the time </w:t>
+      </w:r>
+      <w:r>
+        <w:rPr>
+          <w:rFonts w:cstheme="minorHAnsi"/>
+          <w:color w:val="000000" w:themeColor="text1"/>
+        </w:rPr>
+        <w:t>series is now over</w:t>
+      </w:r>
+      <w:r>
+        <w:rPr>
+          <w:rFonts w:cstheme="minorHAnsi"/>
+          <w:color w:val="000000" w:themeColor="text1"/>
+        </w:rPr>
+        <w:t xml:space="preserve"> </w:t>
+      </w:r>
+      <w:r>
+        <w:rPr>
+          <w:rFonts w:cstheme="minorHAnsi"/>
+          <w:color w:val="000000" w:themeColor="text1"/>
+        </w:rPr>
+        <w:t xml:space="preserve">differenced.  This </w:t>
+      </w:r>
+      <w:r>
+        <w:rPr>
+          <w:rFonts w:cstheme="minorHAnsi"/>
+          <w:color w:val="000000" w:themeColor="text1"/>
+        </w:rPr>
+        <w:t xml:space="preserve">problem </w:t>
+      </w:r>
+      <w:r>
+        <w:rPr>
+          <w:rFonts w:cstheme="minorHAnsi"/>
+          <w:color w:val="000000" w:themeColor="text1"/>
+        </w:rPr>
+        <w:t xml:space="preserve">is true whether p is </w:t>
+      </w:r>
+      <w:r>
+        <w:rPr>
+          <w:rFonts w:cstheme="minorHAnsi"/>
+          <w:color w:val="000000" w:themeColor="text1"/>
+        </w:rPr>
+        <w:t xml:space="preserve">set to </w:t>
+      </w:r>
+      <w:r>
+        <w:rPr>
+          <w:rFonts w:cstheme="minorHAnsi"/>
+          <w:color w:val="000000" w:themeColor="text1"/>
+        </w:rPr>
+        <w:t xml:space="preserve">1 or 2.  </w:t>
+      </w:r>
+      <w:r>
+        <w:rPr>
+          <w:rFonts w:cstheme="minorHAnsi"/>
+          <w:color w:val="000000" w:themeColor="text1"/>
+        </w:rPr>
+        <w:t>N</w:t>
+      </w:r>
+      <w:r>
+        <w:rPr>
+          <w:rFonts w:cstheme="minorHAnsi"/>
+          <w:color w:val="000000" w:themeColor="text1"/>
+        </w:rPr>
+        <w:t xml:space="preserve">ext </w:t>
+      </w:r>
+      <w:r>
+        <w:rPr>
+          <w:rFonts w:cstheme="minorHAnsi"/>
+          <w:color w:val="000000" w:themeColor="text1"/>
+        </w:rPr>
+        <w:t xml:space="preserve">we ran </w:t>
+      </w:r>
+      <w:r>
+        <w:rPr>
+          <w:rFonts w:cstheme="minorHAnsi"/>
+          <w:color w:val="000000" w:themeColor="text1"/>
+        </w:rPr>
+        <w:t>the model with all parameters set to 2 and the results are seen in Figure 11.</w:t>
+      </w:r>
     </w:p>
     <w:p>
       <w:pPr>
@@ -2055,43 +2625,54 @@
       <w:r>
         <w:t xml:space="preserve">Figure </w:t>
       </w:r>
-      <w:r>
-        <w:fldChar w:fldCharType="begin"/>
-      </w:r>
-      <w:r>
-        <w:instrText xml:space="preserve"> </w:instrText>
-      </w:r>
-      <w:r>
-        <w:instrText xml:space="preserve">SEQ Figure \* ARABIC </w:instrText>
-      </w:r>
-      <w:r>
-        <w:fldChar w:fldCharType="separate"/>
-      </w:r>
-      <w:r>
-        <w:rPr>
-          <w:noProof/>
-        </w:rPr>
-        <w:t>11</w:t>
-      </w:r>
-      <w:r>
-        <w:rPr>
-          <w:noProof/>
-        </w:rPr>
-        <w:fldChar w:fldCharType="end"/>
-      </w:r>
+      <w:fldSimple w:instr=" SEQ Figure \* ARABIC ">
+        <w:r>
+          <w:rPr>
+            <w:noProof/>
+          </w:rPr>
+          <w:t>11</w:t>
+        </w:r>
+      </w:fldSimple>
       <w:r>
         <w:t xml:space="preserve"> - P=2, D=2, Q=2</w:t>
       </w:r>
     </w:p>
+    <w:p>
+      <w:r>
+        <w:t xml:space="preserve">Here we set AR and MA terms to equal each other. What is interesting is that, given prior variations of the model run, it is clear the terms cancel each other out. </w:t>
+      </w:r>
+      <w:r>
+        <w:t xml:space="preserve"> </w:t>
+      </w:r>
+      <w:r>
+        <w:rPr>
+          <w:highlight w:val="yellow"/>
+        </w:rPr>
+        <w:t>That is, it wouldn't matter if they were set to "2" or "1"</w:t>
+      </w:r>
+      <w:r>
+        <w:t xml:space="preserve"> </w:t>
+      </w:r>
+      <w:r>
+        <w:rPr>
+          <w:highlight w:val="yellow"/>
+        </w:rPr>
+        <w:t>in this case in terms of the overall model correlation</w:t>
+      </w:r>
+      <w:r>
+        <w:t xml:space="preserve">. </w:t>
+      </w:r>
+      <w:r>
+        <w:t xml:space="preserve"> </w:t>
+      </w:r>
+      <w:r>
+        <w:t>As a result, we will revert both parameters back to 0.</w:t>
+      </w:r>
+    </w:p>
     <w:p/>
     <w:p>
       <w:r>
-        <w:t>Here we set AR and MA terms to equal each other. What is interesting is that, given prior variations of the model run, it is clear the terms cancel each other out. That is, it wouldn't matter if they were set to "2" or "1" in this case in terms of the overall model correlation. As a result, we will revert both parameters back to 0.</w:t>
-      </w:r>
-    </w:p>
-    <w:p/>
-    <w:p>
-      <w:r>
+        <w:lastRenderedPageBreak/>
         <w:t xml:space="preserve">After going through various iterations of the ARIMA model parameters </w:t>
       </w:r>
       <w:proofErr w:type="spellStart"/>
@@ -2100,7 +2681,13 @@
       </w:r>
       <w:proofErr w:type="spellEnd"/>
       <w:r>
-        <w:t>, it appears visually that the most appropriate p, d, q, settings are either 0, 1, 0 or 0, 2, 0. It is possible a value of d=2 might be slightly over differenced and d=1 might be more appropriate.</w:t>
+        <w:t>, it appears visually that the most appropriate p, d, q, settings are either 0, 1, 0 or 0, 2, 0.</w:t>
+      </w:r>
+      <w:r>
+        <w:t xml:space="preserve"> </w:t>
+      </w:r>
+      <w:r>
+        <w:t xml:space="preserve"> It is possible a value of d=2 might be slightly over differenced and d=1 might be more appropriate.</w:t>
       </w:r>
     </w:p>
     <w:p/>
@@ -2119,7 +2706,6 @@
         <w:rPr>
           <w:noProof/>
         </w:rPr>
-        <w:lastRenderedPageBreak/>
         <w:drawing>
           <wp:inline distT="0" distB="0" distL="0" distR="0" wp14:anchorId="11155AB2" wp14:editId="7B4522D8">
             <wp:extent cx="4781550" cy="5876925"/>
@@ -2165,27 +2751,14 @@
       <w:r>
         <w:t xml:space="preserve">Figure </w:t>
       </w:r>
-      <w:r>
-        <w:fldChar w:fldCharType="begin"/>
-      </w:r>
-      <w:r>
-        <w:instrText xml:space="preserve"> SEQ Figure \* ARABIC </w:instrText>
-      </w:r>
-      <w:r>
-        <w:fldChar w:fldCharType="separate"/>
-      </w:r>
-      <w:r>
-        <w:rPr>
-          <w:noProof/>
-        </w:rPr>
-        <w:t>12</w:t>
-      </w:r>
-      <w:r>
-        <w:rPr>
-          <w:noProof/>
-        </w:rPr>
-        <w:fldChar w:fldCharType="end"/>
-      </w:r>
+      <w:fldSimple w:instr=" SEQ Figure \* ARABIC ">
+        <w:r>
+          <w:rPr>
+            <w:noProof/>
+          </w:rPr>
+          <w:t>12</w:t>
+        </w:r>
+      </w:fldSimple>
       <w:r>
         <w:t xml:space="preserve"> - Brute Force Results</w:t>
       </w:r>
@@ -2193,6 +2766,7 @@
     <w:p/>
     <w:p>
       <w:r>
+        <w:lastRenderedPageBreak/>
         <w:t xml:space="preserve">Using RSS values as the indicator of the best model, the optimal parameters </w:t>
       </w:r>
       <w:r>
@@ -2212,7 +2786,6 @@
         <w:rPr>
           <w:noProof/>
         </w:rPr>
-        <w:lastRenderedPageBreak/>
         <w:drawing>
           <wp:inline distT="0" distB="0" distL="0" distR="0" wp14:anchorId="5D4CB7F7" wp14:editId="633A6D06">
             <wp:extent cx="1552575" cy="895350"/>
@@ -2258,145 +2831,260 @@
       <w:r>
         <w:t xml:space="preserve">Figure </w:t>
       </w:r>
-      <w:r>
-        <w:fldChar w:fldCharType="begin"/>
-      </w:r>
-      <w:r>
-        <w:instrText xml:space="preserve"> SEQ Figure \* ARABIC </w:instrText>
-      </w:r>
-      <w:r>
-        <w:fldChar w:fldCharType="separate"/>
-      </w:r>
-      <w:r>
-        <w:rPr>
-          <w:noProof/>
-        </w:rPr>
-        <w:t>13</w:t>
-      </w:r>
-      <w:r>
-        <w:rPr>
-          <w:noProof/>
-        </w:rPr>
-        <w:fldChar w:fldCharType="end"/>
-      </w:r>
+      <w:fldSimple w:instr=" SEQ Figure \* ARABIC ">
+        <w:r>
+          <w:rPr>
+            <w:noProof/>
+          </w:rPr>
+          <w:t>13</w:t>
+        </w:r>
+      </w:fldSimple>
       <w:r>
         <w:t xml:space="preserve"> - Optimal Parameters</w:t>
       </w:r>
     </w:p>
+    <w:p>
+      <w:r>
+        <w:t xml:space="preserve">As a </w:t>
+      </w:r>
+      <w:r>
+        <w:t xml:space="preserve">determinant for the best combination of </w:t>
+      </w:r>
+      <w:proofErr w:type="spellStart"/>
+      <w:r>
+        <w:t>p,d,q</w:t>
+      </w:r>
+      <w:proofErr w:type="spellEnd"/>
+      <w:r>
+        <w:t xml:space="preserve"> parameter set for the ARIMA model</w:t>
+      </w:r>
+      <w:r>
+        <w:t>, the team used</w:t>
+      </w:r>
+      <w:r>
+        <w:t xml:space="preserve"> the loss function</w:t>
+      </w:r>
+      <w:r>
+        <w:t xml:space="preserve"> used in the </w:t>
+      </w:r>
+      <w:r>
+        <w:t>Residual Sum of Squares.</w:t>
+      </w:r>
+      <w:r>
+        <w:t xml:space="preserve"> </w:t>
+      </w:r>
+      <w:r>
+        <w:t xml:space="preserve"> </w:t>
+      </w:r>
+      <w:r>
+        <w:t>Running the grid search around these parameters (</w:t>
+      </w:r>
+      <w:proofErr w:type="spellStart"/>
+      <w:r>
+        <w:t>p,d,q</w:t>
+      </w:r>
+      <w:proofErr w:type="spellEnd"/>
+      <w:r>
+        <w:t xml:space="preserve">) we arrive at a set of 1,0,0. </w:t>
+      </w:r>
+      <w:r>
+        <w:t xml:space="preserve"> </w:t>
+      </w:r>
+      <w:r>
+        <w:t xml:space="preserve">This is of course very different from the parameter combinations we arrived at when manually tuning the model. </w:t>
+      </w:r>
+      <w:r>
+        <w:t xml:space="preserve"> </w:t>
+      </w:r>
+      <w:r>
+        <w:t>The team appreciates that the parameters do in fact interact</w:t>
+      </w:r>
+      <w:r>
+        <w:t xml:space="preserve"> with one another, specifically p and q, but</w:t>
+      </w:r>
+      <w:r>
+        <w:t xml:space="preserve"> the grid search is useful (where human </w:t>
+      </w:r>
+      <w:r>
+        <w:t xml:space="preserve">intuition </w:t>
+      </w:r>
+      <w:r>
+        <w:t>becomes limited)</w:t>
+      </w:r>
+      <w:r>
+        <w:t xml:space="preserve"> in exploring all combinations</w:t>
+      </w:r>
+      <w:r>
+        <w:t>.</w:t>
+      </w:r>
+    </w:p>
     <w:p/>
     <w:p>
       <w:r>
-        <w:t xml:space="preserve">These results are very interesting. We are looking at the loss function as the determinant for the best combination of </w:t>
+        <w:t>However, the grid search model was not constructed with 'rules' to prevent overfitting of the model with the exception of putting into the function rule 8 (if (p &gt; 1 and q &lt;= 1) or (q &gt; 1 and p &lt;= 1) or (p &lt;= 1 and q &lt;= 1)).</w:t>
+      </w:r>
+      <w:r>
+        <w:t xml:space="preserve"> </w:t>
+      </w:r>
+      <w:r>
+        <w:t xml:space="preserve"> This all results in the necessity to utilize the results of both the grid search (to maximize accuracy) while also considering the manual fine-tuning (to ensure that the model is not overfitted - as considered through the autocorrelation visualizations against period lags).</w:t>
+      </w:r>
+    </w:p>
+    <w:p/>
+    <w:p>
+      <w:r>
+        <w:t>Considering all factors</w:t>
+      </w:r>
+      <w:r>
+        <w:t xml:space="preserve">, the team would not set the parameters of </w:t>
       </w:r>
       <w:proofErr w:type="spellStart"/>
-      <w:proofErr w:type="gramStart"/>
-      <w:r>
-        <w:t>p,d</w:t>
-      </w:r>
-      <w:proofErr w:type="gramEnd"/>
-      <w:r>
-        <w:t>,q</w:t>
+      <w:r>
+        <w:t>p,d,q</w:t>
       </w:r>
       <w:proofErr w:type="spellEnd"/>
       <w:r>
-        <w:t xml:space="preserve"> parameter set for the ARIMA model.</w:t>
-      </w:r>
-      <w:r>
-        <w:t xml:space="preserve"> The loss function used is Residual Sum of Squares.</w:t>
-      </w:r>
-      <w:r>
-        <w:t xml:space="preserve"> Running the grid search around these parameters (</w:t>
+        <w:t xml:space="preserve"> at 1,0,0 because rules 1 and 2 would be immediately violated (i.e., the data clearly remains '</w:t>
       </w:r>
       <w:proofErr w:type="spellStart"/>
-      <w:proofErr w:type="gramStart"/>
-      <w:r>
-        <w:t>p,d</w:t>
-      </w:r>
-      <w:proofErr w:type="gramEnd"/>
-      <w:r>
-        <w:t>,q</w:t>
+      <w:r>
+        <w:t>un</w:t>
+      </w:r>
+      <w:r>
+        <w:t>i</w:t>
+      </w:r>
+      <w:r>
+        <w:t>stationary</w:t>
       </w:r>
       <w:proofErr w:type="spellEnd"/>
       <w:r>
-        <w:t xml:space="preserve">) we arrive at a set of 1,0,0. This is of course very different from the parameter combinations we arrived at when manually tuning the model. The team appreciates that the parameters do in fact interact, and with those interactions the grid search is useful (where human </w:t>
-      </w:r>
-      <w:r>
-        <w:t xml:space="preserve">intuition </w:t>
-      </w:r>
-      <w:r>
-        <w:t>becomes limited).</w:t>
+        <w:t>').</w:t>
+      </w:r>
+      <w:r>
+        <w:t xml:space="preserve"> The team questioned the sole use of RSS in the brute-force method as sole determiner of best model</w:t>
+      </w:r>
+      <w:r>
+        <w:t xml:space="preserve"> and decided </w:t>
+      </w:r>
+      <w:r>
+        <w:t>to also look at the AIC (Akaike Information Criteria) value in combination with intuition.</w:t>
       </w:r>
     </w:p>
     <w:p/>
     <w:p>
       <w:r>
-        <w:t>However, the grid search model was not constructed with 'rules' to prevent overfitting of the model with the exception of putting into the function rule 8 (if (p &gt; 1 and q &lt;= 1) or (q &gt; 1 and p &lt;= 1) or (p &lt;= 1 and q &lt;= 1)). This all results in the necessity to utilize the results of both the grid search (to maximize accuracy) while also considering the manual fine-tuning (to ensure that the model is not overfitted - as considered through the autocorrelation visualizations against period lags).</w:t>
+        <w:t xml:space="preserve">Considering the </w:t>
+      </w:r>
+      <w:r>
+        <w:t xml:space="preserve">AIC values produced </w:t>
+      </w:r>
+      <w:r>
+        <w:t xml:space="preserve">during the </w:t>
+      </w:r>
+      <w:r>
+        <w:t>brute-force</w:t>
+      </w:r>
+      <w:r>
+        <w:t xml:space="preserve"> exercise</w:t>
+      </w:r>
+      <w:r>
+        <w:t>, t</w:t>
+      </w:r>
+      <w:r>
+        <w:t>he team conclude</w:t>
+      </w:r>
+      <w:r>
+        <w:t>d</w:t>
+      </w:r>
+      <w:r>
+        <w:t xml:space="preserve"> that the correct parameter set</w:t>
+      </w:r>
+      <w:r>
+        <w:t>tings</w:t>
+      </w:r>
+      <w:r>
+        <w:t xml:space="preserve"> would be 0,1,1.</w:t>
+      </w:r>
+      <w:r>
+        <w:t xml:space="preserve"> </w:t>
+      </w:r>
+      <w:r>
+        <w:t xml:space="preserve"> </w:t>
+      </w:r>
+      <w:r>
+        <w:t xml:space="preserve">This means </w:t>
+      </w:r>
+      <w:r>
+        <w:t xml:space="preserve">that </w:t>
+      </w:r>
+      <w:r>
+        <w:t xml:space="preserve">the </w:t>
+      </w:r>
+      <w:r>
+        <w:t>parameter</w:t>
+      </w:r>
+      <w:r>
+        <w:t>s</w:t>
+      </w:r>
+      <w:r>
+        <w:t xml:space="preserve"> </w:t>
+      </w:r>
+      <w:r>
+        <w:t xml:space="preserve">settings of p, d, and q, satisfied </w:t>
+      </w:r>
+      <w:r>
+        <w:t xml:space="preserve">all </w:t>
+      </w:r>
+      <w:r>
+        <w:t xml:space="preserve">ARIMA </w:t>
+      </w:r>
+      <w:r>
+        <w:t xml:space="preserve">rules </w:t>
+      </w:r>
+      <w:r>
+        <w:t>and the</w:t>
+      </w:r>
+      <w:r>
+        <w:t xml:space="preserve"> AIC score </w:t>
+      </w:r>
+      <w:r>
+        <w:t>wa</w:t>
+      </w:r>
+      <w:r>
+        <w:t xml:space="preserve">s minimized. </w:t>
+      </w:r>
+      <w:r>
+        <w:t xml:space="preserve"> T</w:t>
+      </w:r>
+      <w:r>
+        <w:t xml:space="preserve">he team focused on setting the difference parameter to its minimum where the rules could be met in order to maximize the accuracy. </w:t>
+      </w:r>
+      <w:r>
+        <w:t xml:space="preserve"> Opposed to a situation where </w:t>
+      </w:r>
+      <w:r>
+        <w:t xml:space="preserve">the team only focused on </w:t>
+      </w:r>
+      <w:r>
+        <w:t>RSS values</w:t>
+      </w:r>
+      <w:r>
+        <w:t>, no difference parameter (d) would have been included.</w:t>
       </w:r>
     </w:p>
     <w:p/>
     <w:p>
       <w:r>
-        <w:t xml:space="preserve">With this combination, the team would not set the parameters of </w:t>
-      </w:r>
-      <w:proofErr w:type="spellStart"/>
-      <w:proofErr w:type="gramStart"/>
-      <w:r>
-        <w:t>p,d</w:t>
-      </w:r>
-      <w:proofErr w:type="gramEnd"/>
-      <w:r>
-        <w:t>,q</w:t>
-      </w:r>
-      <w:proofErr w:type="spellEnd"/>
-      <w:r>
-        <w:t xml:space="preserve"> at 1,0,0 because rules 1 and 2 would be immediately violated (i.e., the data clearly remains '</w:t>
-      </w:r>
-      <w:proofErr w:type="spellStart"/>
-      <w:r>
-        <w:t>unstationary</w:t>
-      </w:r>
-      <w:proofErr w:type="spellEnd"/>
-      <w:r>
-        <w:t>').</w:t>
-      </w:r>
-      <w:r>
-        <w:t xml:space="preserve"> The team questioned the sole use of RSS in the brute-force method as sole determiner of best model. The team decided to also look at the AIC (Akaike Information Criteria) value in combination with intuition.</w:t>
-      </w:r>
-    </w:p>
-    <w:p/>
-    <w:p>
-      <w:r>
-        <w:t>With the AIC values produced by the brute-force attempt in consideration, t</w:t>
-      </w:r>
-      <w:r>
-        <w:t>he team concludes that the correct parameter set would be 0,1,1. With that parameter set</w:t>
-      </w:r>
-      <w:r>
-        <w:t>,</w:t>
-      </w:r>
-      <w:r>
-        <w:t xml:space="preserve"> all rules are met</w:t>
-      </w:r>
-      <w:r>
-        <w:t xml:space="preserve"> and the</w:t>
-      </w:r>
-      <w:r>
-        <w:t xml:space="preserve"> AIC score is minimized. Simply, the team focused on setting the difference parameter to its minimum where the rules could be met in order to maximize the accuracy. If the team only focused on </w:t>
-      </w:r>
-      <w:r>
-        <w:t>RSS values</w:t>
-      </w:r>
-      <w:r>
-        <w:t>, no difference parameter (d) would have been included.</w:t>
-      </w:r>
-    </w:p>
-    <w:p/>
-    <w:p>
-      <w:r>
-        <w:t xml:space="preserve">The AIC value for our optimal parameter set of p=0, d=1, and q=1 is </w:t>
-      </w:r>
-      <w:r>
-        <w:t>3018.2343013485483</w:t>
+        <w:t>The AIC value for our optimal parameter set</w:t>
+      </w:r>
+      <w:r>
+        <w:t>ting</w:t>
+      </w:r>
+      <w:r>
+        <w:t xml:space="preserve"> of p=0, d=1, and q=1 is </w:t>
+      </w:r>
+      <w:r>
+        <w:t>3018.23430</w:t>
       </w:r>
       <w:r>
         <w:t>.</w:t>
@@ -2456,7 +3144,93 @@
           <w:rFonts w:cstheme="minorHAnsi"/>
           <w:color w:val="000000" w:themeColor="text1"/>
         </w:rPr>
-        <w:t xml:space="preserve">The team found that a combination of intuition and brute-force parameter tuning produced the best results. Each method by itself produced sub-optimal parameter values. Our intuition based approached immediately demonstrated some order of differencing would be necessary, however, we failed to determine autoregressive or moving average parameters would be necessary. In contrast, the brute-force method identified an autoregressive parameter of 1 was necessary but failed to determine differencing was needed. Combining our intuition with the brute-force approach allowed us to determine looking at additional metrics might be prudent. By also looking at AIC values produced from the brute-force method, the team determined p, d, q values of 0, </w:t>
+        <w:t xml:space="preserve">The team found that a combination of intuition and brute-force parameter tuning produced the best results. </w:t>
+      </w:r>
+      <w:r>
+        <w:rPr>
+          <w:rFonts w:cstheme="minorHAnsi"/>
+          <w:color w:val="000000" w:themeColor="text1"/>
+        </w:rPr>
+        <w:t xml:space="preserve"> </w:t>
+      </w:r>
+      <w:r>
+        <w:rPr>
+          <w:rFonts w:cstheme="minorHAnsi"/>
+          <w:color w:val="000000" w:themeColor="text1"/>
+        </w:rPr>
+        <w:t xml:space="preserve">Each method by itself produced </w:t>
+      </w:r>
+      <w:r>
+        <w:rPr>
+          <w:rFonts w:cstheme="minorHAnsi"/>
+          <w:color w:val="000000" w:themeColor="text1"/>
+        </w:rPr>
+        <w:t xml:space="preserve">a combination of </w:t>
+      </w:r>
+      <w:r>
+        <w:rPr>
+          <w:rFonts w:cstheme="minorHAnsi"/>
+          <w:color w:val="000000" w:themeColor="text1"/>
+        </w:rPr>
+        <w:t xml:space="preserve">sub-optimal parameter values. </w:t>
+      </w:r>
+      <w:r>
+        <w:rPr>
+          <w:rFonts w:cstheme="minorHAnsi"/>
+          <w:color w:val="000000" w:themeColor="text1"/>
+        </w:rPr>
+        <w:t xml:space="preserve"> </w:t>
+      </w:r>
+      <w:r>
+        <w:rPr>
+          <w:rFonts w:cstheme="minorHAnsi"/>
+          <w:color w:val="000000" w:themeColor="text1"/>
+        </w:rPr>
+        <w:t xml:space="preserve">Our intuition based approached immediately demonstrated some order of differencing would be necessary, however, we failed to determine autoregressive or moving average parameters would be necessary. </w:t>
+      </w:r>
+      <w:r>
+        <w:rPr>
+          <w:rFonts w:cstheme="minorHAnsi"/>
+          <w:color w:val="000000" w:themeColor="text1"/>
+        </w:rPr>
+        <w:t xml:space="preserve"> </w:t>
+      </w:r>
+      <w:r>
+        <w:rPr>
+          <w:rFonts w:cstheme="minorHAnsi"/>
+          <w:color w:val="000000" w:themeColor="text1"/>
+        </w:rPr>
+        <w:t xml:space="preserve">In contrast, the brute-force method identified an autoregressive parameter of 1 was necessary but failed to determine differencing was needed. </w:t>
+      </w:r>
+      <w:r>
+        <w:rPr>
+          <w:rFonts w:cstheme="minorHAnsi"/>
+          <w:color w:val="000000" w:themeColor="text1"/>
+        </w:rPr>
+        <w:t xml:space="preserve"> </w:t>
+      </w:r>
+      <w:r>
+        <w:rPr>
+          <w:rFonts w:cstheme="minorHAnsi"/>
+          <w:color w:val="000000" w:themeColor="text1"/>
+        </w:rPr>
+        <w:t xml:space="preserve">Combining our intuition with the brute-force approach allowed us to determine looking at additional metrics might be prudent. </w:t>
+      </w:r>
+      <w:r>
+        <w:rPr>
+          <w:rFonts w:cstheme="minorHAnsi"/>
+          <w:color w:val="000000" w:themeColor="text1"/>
+        </w:rPr>
+        <w:t xml:space="preserve"> </w:t>
+      </w:r>
+      <w:bookmarkStart w:id="0" w:name="_GoBack"/>
+      <w:bookmarkEnd w:id="0"/>
+      <w:r>
+        <w:rPr>
+          <w:rFonts w:cstheme="minorHAnsi"/>
+          <w:color w:val="000000" w:themeColor="text1"/>
+        </w:rPr>
+        <w:t xml:space="preserve">By also looking at AIC values produced from the brute-force method, the team determined p, d, q values of 0, </w:t>
       </w:r>
       <w:r>
         <w:rPr>
@@ -4037,6 +4811,7 @@
     <w:lsdException w:name="HTML Sample" w:semiHidden="1" w:unhideWhenUsed="1"/>
     <w:lsdException w:name="HTML Typewriter" w:semiHidden="1" w:unhideWhenUsed="1"/>
     <w:lsdException w:name="HTML Variable" w:semiHidden="1" w:unhideWhenUsed="1"/>
+    <w:lsdException w:name="Normal Table" w:semiHidden="1" w:unhideWhenUsed="1"/>
     <w:lsdException w:name="annotation subject" w:semiHidden="1" w:unhideWhenUsed="1"/>
     <w:lsdException w:name="No List" w:semiHidden="1" w:unhideWhenUsed="1"/>
     <w:lsdException w:name="Outline List 1" w:semiHidden="1" w:unhideWhenUsed="1"/>
@@ -4082,9 +4857,11 @@
     <w:lsdException w:name="Table Subtle 1" w:semiHidden="1" w:unhideWhenUsed="1"/>
     <w:lsdException w:name="Table Subtle 2" w:semiHidden="1" w:unhideWhenUsed="1"/>
     <w:lsdException w:name="Table Web 1" w:semiHidden="1" w:unhideWhenUsed="1"/>
+    <w:lsdException w:name="Table Web 2" w:semiHidden="1" w:unhideWhenUsed="1"/>
     <w:lsdException w:name="Table Web 3" w:semiHidden="1" w:unhideWhenUsed="1"/>
     <w:lsdException w:name="Balloon Text" w:semiHidden="1" w:unhideWhenUsed="1"/>
     <w:lsdException w:name="Table Grid" w:uiPriority="39"/>
+    <w:lsdException w:name="Table Theme" w:semiHidden="1" w:unhideWhenUsed="1"/>
     <w:lsdException w:name="Placeholder Text" w:semiHidden="1"/>
     <w:lsdException w:name="No Spacing" w:uiPriority="1" w:qFormat="1"/>
     <w:lsdException w:name="Light Shading" w:uiPriority="60"/>
@@ -5315,7 +6092,7 @@
 </file>
 
 <file path=customXml/itemProps1.xml><?xml version="1.0" encoding="utf-8"?>
-<ds:datastoreItem xmlns:ds="http://schemas.openxmlformats.org/officeDocument/2006/customXml" ds:itemID="{0BFDF3E1-BC05-4DFC-BA81-56C1708915B6}">
+<ds:datastoreItem xmlns:ds="http://schemas.openxmlformats.org/officeDocument/2006/customXml" ds:itemID="{465BCF96-1C40-4BF2-93B3-8F529C49B3CA}">
   <ds:schemaRefs>
     <ds:schemaRef ds:uri="http://schemas.openxmlformats.org/officeDocument/2006/bibliography"/>
   </ds:schemaRefs>

</xml_diff>

<commit_message>
Removed 10 year stock price plot and updated Figure references.
</commit_message>
<xml_diff>
--- a/Unit 8 Case Study_Final.docx
+++ b/Unit 8 Case Study_Final.docx
@@ -118,16 +118,8 @@
         <w:rPr>
           <w:rFonts w:cstheme="minorHAnsi"/>
         </w:rPr>
-        <w:t xml:space="preserve">Brandon de la </w:t>
-      </w:r>
-      <w:proofErr w:type="spellStart"/>
-      <w:r>
-        <w:rPr>
-          <w:rFonts w:cstheme="minorHAnsi"/>
-        </w:rPr>
-        <w:t>Houssaye</w:t>
-      </w:r>
-      <w:proofErr w:type="spellEnd"/>
+        <w:t>Brandon de la Houssaye</w:t>
+      </w:r>
     </w:p>
     <w:p>
       <w:pPr>
@@ -595,6 +587,186 @@
     </w:p>
     <w:p>
       <w:pPr>
+        <w:rPr>
+          <w:i/>
+          <w:iCs/>
+          <w:color w:val="44546A" w:themeColor="text2"/>
+          <w:sz w:val="18"/>
+          <w:szCs w:val="18"/>
+        </w:rPr>
+      </w:pPr>
+    </w:p>
+    <w:p>
+      <w:pPr>
+        <w:rPr>
+          <w:i/>
+          <w:iCs/>
+          <w:color w:val="44546A" w:themeColor="text2"/>
+          <w:sz w:val="18"/>
+          <w:szCs w:val="18"/>
+        </w:rPr>
+      </w:pPr>
+    </w:p>
+    <w:p>
+      <w:pPr>
+        <w:rPr>
+          <w:i/>
+          <w:iCs/>
+          <w:color w:val="44546A" w:themeColor="text2"/>
+          <w:sz w:val="18"/>
+          <w:szCs w:val="18"/>
+        </w:rPr>
+      </w:pPr>
+    </w:p>
+    <w:p>
+      <w:pPr>
+        <w:rPr>
+          <w:i/>
+          <w:iCs/>
+          <w:color w:val="44546A" w:themeColor="text2"/>
+          <w:sz w:val="18"/>
+          <w:szCs w:val="18"/>
+        </w:rPr>
+      </w:pPr>
+    </w:p>
+    <w:p>
+      <w:pPr>
+        <w:rPr>
+          <w:i/>
+          <w:iCs/>
+          <w:color w:val="44546A" w:themeColor="text2"/>
+          <w:sz w:val="18"/>
+          <w:szCs w:val="18"/>
+        </w:rPr>
+      </w:pPr>
+    </w:p>
+    <w:p>
+      <w:pPr>
+        <w:rPr>
+          <w:i/>
+          <w:iCs/>
+          <w:color w:val="44546A" w:themeColor="text2"/>
+          <w:sz w:val="18"/>
+          <w:szCs w:val="18"/>
+        </w:rPr>
+      </w:pPr>
+    </w:p>
+    <w:p>
+      <w:pPr>
+        <w:rPr>
+          <w:i/>
+          <w:iCs/>
+          <w:color w:val="44546A" w:themeColor="text2"/>
+          <w:sz w:val="18"/>
+          <w:szCs w:val="18"/>
+        </w:rPr>
+      </w:pPr>
+    </w:p>
+    <w:p>
+      <w:pPr>
+        <w:rPr>
+          <w:i/>
+          <w:iCs/>
+          <w:color w:val="44546A" w:themeColor="text2"/>
+          <w:sz w:val="18"/>
+          <w:szCs w:val="18"/>
+        </w:rPr>
+      </w:pPr>
+    </w:p>
+    <w:p>
+      <w:pPr>
+        <w:rPr>
+          <w:i/>
+          <w:iCs/>
+          <w:color w:val="44546A" w:themeColor="text2"/>
+          <w:sz w:val="18"/>
+          <w:szCs w:val="18"/>
+        </w:rPr>
+      </w:pPr>
+    </w:p>
+    <w:p>
+      <w:pPr>
+        <w:rPr>
+          <w:i/>
+          <w:iCs/>
+          <w:color w:val="44546A" w:themeColor="text2"/>
+          <w:sz w:val="18"/>
+          <w:szCs w:val="18"/>
+        </w:rPr>
+      </w:pPr>
+    </w:p>
+    <w:p>
+      <w:pPr>
+        <w:rPr>
+          <w:i/>
+          <w:iCs/>
+          <w:color w:val="44546A" w:themeColor="text2"/>
+          <w:sz w:val="18"/>
+          <w:szCs w:val="18"/>
+        </w:rPr>
+      </w:pPr>
+    </w:p>
+    <w:p>
+      <w:pPr>
+        <w:rPr>
+          <w:rFonts w:cstheme="minorHAnsi"/>
+          <w:b/>
+          <w:bCs/>
+          <w:sz w:val="32"/>
+          <w:szCs w:val="32"/>
+        </w:rPr>
+      </w:pPr>
+      <w:r>
+        <w:rPr>
+          <w:rFonts w:cstheme="minorHAnsi"/>
+          <w:b/>
+          <w:bCs/>
+          <w:sz w:val="32"/>
+          <w:szCs w:val="32"/>
+        </w:rPr>
+        <w:lastRenderedPageBreak/>
+        <w:t xml:space="preserve">2 Data </w:t>
+      </w:r>
+    </w:p>
+    <w:p>
+      <w:pPr>
+        <w:rPr>
+          <w:rFonts w:cstheme="minorHAnsi"/>
+        </w:rPr>
+      </w:pPr>
+      <w:r>
+        <w:rPr>
+          <w:rFonts w:cstheme="minorHAnsi"/>
+        </w:rPr>
+        <w:t>The team pulled four years of Wal</w:t>
+      </w:r>
+      <w:r>
+        <w:rPr>
+          <w:rFonts w:cstheme="minorHAnsi"/>
+        </w:rPr>
+        <w:t>m</w:t>
+      </w:r>
+      <w:r>
+        <w:rPr>
+          <w:rFonts w:cstheme="minorHAnsi"/>
+        </w:rPr>
+        <w:t xml:space="preserve">art stock data from Yahoo Finance for analysis. While the data contained many interesting data points such as high, low, volume, close, adjusted close, the team focused on closing price for analysis. As can be seen in Figure </w:t>
+      </w:r>
+      <w:r>
+        <w:rPr>
+          <w:rFonts w:cstheme="minorHAnsi"/>
+        </w:rPr>
+        <w:t>1</w:t>
+      </w:r>
+      <w:r>
+        <w:rPr>
+          <w:rFonts w:cstheme="minorHAnsi"/>
+        </w:rPr>
+        <w:t>, the four-year historical close price shows a positive linear trend with a spike in first quarter 2018.</w:t>
+      </w:r>
+    </w:p>
+    <w:p>
+      <w:pPr>
         <w:keepNext/>
         <w:jc w:val="center"/>
       </w:pPr>
@@ -603,10 +775,10 @@
           <w:noProof/>
         </w:rPr>
         <w:drawing>
-          <wp:inline distT="0" distB="0" distL="0" distR="0" wp14:anchorId="1214D761" wp14:editId="44974DF9">
-            <wp:extent cx="3657600" cy="2505075"/>
-            <wp:effectExtent l="0" t="0" r="0" b="9525"/>
-            <wp:docPr id="10" name="Picture 10"/>
+          <wp:inline distT="0" distB="0" distL="0" distR="0" wp14:anchorId="187D81DB" wp14:editId="70FE8EB5">
+            <wp:extent cx="4646971" cy="3133725"/>
+            <wp:effectExtent l="0" t="0" r="1270" b="0"/>
+            <wp:docPr id="6" name="Picture 6"/>
             <wp:cNvGraphicFramePr>
               <a:graphicFrameLocks xmlns:a="http://schemas.openxmlformats.org/drawingml/2006/main" noChangeAspect="1"/>
             </wp:cNvGraphicFramePr>
@@ -626,7 +798,7 @@
                   <pic:spPr>
                     <a:xfrm>
                       <a:off x="0" y="0"/>
-                      <a:ext cx="3657600" cy="2505075"/>
+                      <a:ext cx="4678768" cy="3155168"/>
                     </a:xfrm>
                     <a:prstGeom prst="rect">
                       <a:avLst/>
@@ -643,83 +815,56 @@
       <w:pPr>
         <w:pStyle w:val="Caption"/>
         <w:jc w:val="center"/>
-        <w:rPr>
-          <w:rFonts w:cstheme="minorHAnsi"/>
-          <w:bCs/>
-        </w:rPr>
       </w:pPr>
       <w:r>
         <w:t xml:space="preserve">Figure </w:t>
       </w:r>
-      <w:fldSimple w:instr=" SEQ Figure \* ARABIC ">
-        <w:r>
-          <w:rPr>
-            <w:noProof/>
-          </w:rPr>
-          <w:t>1</w:t>
-        </w:r>
-      </w:fldSimple>
-      <w:r>
-        <w:t xml:space="preserve"> - Ten Year Closing Price</w:t>
-      </w:r>
-    </w:p>
-    <w:p>
-      <w:pPr>
-        <w:rPr>
-          <w:rFonts w:cstheme="minorHAnsi"/>
-          <w:b/>
-          <w:bCs/>
-          <w:sz w:val="32"/>
-          <w:szCs w:val="32"/>
-        </w:rPr>
-      </w:pPr>
-      <w:r>
-        <w:rPr>
-          <w:rFonts w:cstheme="minorHAnsi"/>
-          <w:b/>
-          <w:bCs/>
-          <w:sz w:val="32"/>
-          <w:szCs w:val="32"/>
-        </w:rPr>
-        <w:lastRenderedPageBreak/>
-        <w:t xml:space="preserve">2 Data </w:t>
-      </w:r>
-    </w:p>
-    <w:p>
-      <w:pPr>
-        <w:rPr>
-          <w:rFonts w:cstheme="minorHAnsi"/>
-        </w:rPr>
-      </w:pPr>
-      <w:r>
-        <w:rPr>
-          <w:rFonts w:cstheme="minorHAnsi"/>
-        </w:rPr>
-        <w:t>The team pulled four years of Wal</w:t>
-      </w:r>
-      <w:r>
-        <w:rPr>
-          <w:rFonts w:cstheme="minorHAnsi"/>
-        </w:rPr>
-        <w:t>m</w:t>
-      </w:r>
-      <w:r>
-        <w:rPr>
-          <w:rFonts w:cstheme="minorHAnsi"/>
-        </w:rPr>
-        <w:t xml:space="preserve">art stock data from Yahoo Finance for analysis. While the data contained many interesting data points such as high, low, volume, close, adjusted close, the team focused on closing price for analysis. As can be seen in Figure </w:t>
-      </w:r>
-      <w:r>
-        <w:rPr>
-          <w:rFonts w:cstheme="minorHAnsi"/>
-        </w:rPr>
+      <w:r>
+        <w:t>1</w:t>
+      </w:r>
+      <w:r>
+        <w:t xml:space="preserve"> - Four Year Closing Price</w:t>
+      </w:r>
+    </w:p>
+    <w:p>
+      <w:r>
+        <w:t>The data is well formed and did not contain missing data points.</w:t>
+      </w:r>
+      <w:r>
+        <w:t xml:space="preserve"> When tested for stationarity, we can see the </w:t>
+      </w:r>
+      <w:r>
+        <w:t xml:space="preserve">Dickey-Fuller </w:t>
+      </w:r>
+      <w:r>
+        <w:t>test-statistic</w:t>
+      </w:r>
+      <w:r>
+        <w:t xml:space="preserve"> </w:t>
+      </w:r>
+      <w:r>
+        <w:t xml:space="preserve">is greater than </w:t>
+      </w:r>
+      <w:r>
+        <w:t>all</w:t>
+      </w:r>
+      <w:r>
+        <w:t xml:space="preserve"> </w:t>
+      </w:r>
+      <w:r>
+        <w:t>the critical value</w:t>
+      </w:r>
+      <w:r>
+        <w:t>s,</w:t>
+      </w:r>
+      <w:r>
+        <w:t xml:space="preserve"> as seen in Figure </w:t>
+      </w:r>
+      <w:r>
         <w:t>2</w:t>
       </w:r>
       <w:r>
-        <w:rPr>
-          <w:rFonts w:cstheme="minorHAnsi"/>
-        </w:rPr>
-        <w:t>, the four-year historical close price shows a positive linear trend with a spike in first quarter 2018.</w:t>
+        <w:t>.</w:t>
       </w:r>
     </w:p>
     <w:p>
@@ -731,11 +876,12 @@
         <w:rPr>
           <w:noProof/>
         </w:rPr>
+        <w:lastRenderedPageBreak/>
         <w:drawing>
-          <wp:inline distT="0" distB="0" distL="0" distR="0" wp14:anchorId="187D81DB" wp14:editId="70FE8EB5">
-            <wp:extent cx="4646971" cy="3133725"/>
-            <wp:effectExtent l="0" t="0" r="1270" b="0"/>
-            <wp:docPr id="6" name="Picture 6"/>
+          <wp:inline distT="0" distB="0" distL="0" distR="0" wp14:anchorId="5B701332" wp14:editId="69258D86">
+            <wp:extent cx="4004018" cy="4562475"/>
+            <wp:effectExtent l="0" t="0" r="0" b="0"/>
+            <wp:docPr id="9" name="Picture 9"/>
             <wp:cNvGraphicFramePr>
               <a:graphicFrameLocks xmlns:a="http://schemas.openxmlformats.org/drawingml/2006/main" noChangeAspect="1"/>
             </wp:cNvGraphicFramePr>
@@ -755,7 +901,7 @@
                   <pic:spPr>
                     <a:xfrm>
                       <a:off x="0" y="0"/>
-                      <a:ext cx="4678768" cy="3155168"/>
+                      <a:ext cx="4085135" cy="4654906"/>
                     </a:xfrm>
                     <a:prstGeom prst="rect">
                       <a:avLst/>
@@ -776,61 +922,761 @@
       <w:r>
         <w:t xml:space="preserve">Figure </w:t>
       </w:r>
-      <w:fldSimple w:instr=" SEQ Figure \* ARABIC ">
-        <w:r>
-          <w:rPr>
-            <w:noProof/>
-          </w:rPr>
-          <w:t>2</w:t>
-        </w:r>
-      </w:fldSimple>
-      <w:r>
-        <w:t xml:space="preserve"> - Four Year Closing Price</w:t>
-      </w:r>
-    </w:p>
-    <w:p>
-      <w:r>
-        <w:t>The data is well formed and did not contain missing data points.</w:t>
-      </w:r>
-      <w:r>
-        <w:t xml:space="preserve"> When tested for stationarity, we can see the </w:t>
-      </w:r>
-      <w:r>
-        <w:t xml:space="preserve">Dickey-Fuller </w:t>
-      </w:r>
-      <w:r>
-        <w:t>test-statistic</w:t>
+      <w:r>
+        <w:t>2</w:t>
+      </w:r>
+      <w:r>
+        <w:t xml:space="preserve"> - Dickey-Fuller Test</w:t>
+      </w:r>
+    </w:p>
+    <w:p/>
+    <w:p>
+      <w:r>
+        <w:t>The above information shows us something very basic</w:t>
+      </w:r>
+      <w:r>
+        <w:t>, t</w:t>
+      </w:r>
+      <w:r>
+        <w:t>he Walmart data is not stationary</w:t>
+      </w:r>
+      <w:r>
+        <w:t xml:space="preserve"> and in fact the data is displaying an </w:t>
+      </w:r>
+      <w:r>
+        <w:t>upward trend. There is clearly some cyclicality, or randomness in the data.</w:t>
       </w:r>
       <w:r>
         <w:t xml:space="preserve"> </w:t>
       </w:r>
       <w:r>
-        <w:t xml:space="preserve">is greater than </w:t>
-      </w:r>
-      <w:r>
-        <w:t>all</w:t>
-      </w:r>
-      <w:r>
+        <w:t xml:space="preserve">We choose a rolling mean of two hundred </w:t>
+      </w:r>
+      <w:r>
+        <w:t>fifty-three</w:t>
+      </w:r>
+      <w:r>
+        <w:t xml:space="preserve"> because </w:t>
+      </w:r>
+      <w:r>
+        <w:t>this value</w:t>
+      </w:r>
+      <w:r>
+        <w:t xml:space="preserve"> represents the number of trading days in a year.</w:t>
+      </w:r>
+      <w:r>
+        <w:t xml:space="preserve">  </w:t>
+      </w:r>
+      <w:r>
+        <w:t>T</w:t>
+      </w:r>
+      <w:r>
+        <w:t xml:space="preserve">he rolling mean information overlays quite well with the actual mean information (showing patterns as opposed to extreme outliers) of trend. While the std deviation results appear flat, </w:t>
+      </w:r>
+      <w:r>
+        <w:t xml:space="preserve">with a slight </w:t>
+      </w:r>
+      <w:r>
+        <w:t>jump</w:t>
+      </w:r>
+      <w:r>
+        <w:t>. I</w:t>
+      </w:r>
+      <w:r>
+        <w:t>t is not perfectly smooth</w:t>
+      </w:r>
+      <w:r>
+        <w:t>,</w:t>
+      </w:r>
+      <w:r>
+        <w:t xml:space="preserve"> which would indicate that the results carry some randomness.</w:t>
+      </w:r>
+      <w:r>
+        <w:t xml:space="preserve"> Thus,</w:t>
+      </w:r>
+      <w:r>
+        <w:t xml:space="preserve"> the data isn't stationary or purely seasonal.</w:t>
+      </w:r>
+    </w:p>
+    <w:p>
+      <w:pPr>
+        <w:rPr>
+          <w:rFonts w:cstheme="minorHAnsi"/>
+          <w:b/>
+          <w:bCs/>
+          <w:sz w:val="32"/>
+          <w:szCs w:val="32"/>
+        </w:rPr>
+      </w:pPr>
+      <w:r>
+        <w:rPr>
+          <w:rFonts w:cstheme="minorHAnsi"/>
+          <w:b/>
+          <w:bCs/>
+          <w:sz w:val="32"/>
+          <w:szCs w:val="32"/>
+        </w:rPr>
+        <w:br w:type="page"/>
+      </w:r>
+    </w:p>
+    <w:p>
+      <w:pPr>
+        <w:rPr>
+          <w:rFonts w:cstheme="minorHAnsi"/>
+          <w:b/>
+          <w:bCs/>
+          <w:sz w:val="32"/>
+          <w:szCs w:val="32"/>
+        </w:rPr>
+      </w:pPr>
+      <w:r>
+        <w:rPr>
+          <w:rFonts w:cstheme="minorHAnsi"/>
+          <w:b/>
+          <w:bCs/>
+          <w:sz w:val="32"/>
+          <w:szCs w:val="32"/>
+        </w:rPr>
+        <w:lastRenderedPageBreak/>
+        <w:t xml:space="preserve">3 Data Cleansing </w:t>
+      </w:r>
+    </w:p>
+    <w:p>
+      <w:pPr>
+        <w:rPr>
+          <w:rFonts w:cstheme="minorHAnsi"/>
+          <w:b/>
+          <w:bCs/>
+          <w:sz w:val="32"/>
+          <w:szCs w:val="32"/>
+        </w:rPr>
+      </w:pPr>
+      <w:r>
+        <w:rPr>
+          <w:rFonts w:cstheme="minorHAnsi"/>
+          <w:bCs/>
+        </w:rPr>
+        <w:t>Fortunately, the data is well formed and did not contain missing values which eased the data cleansing process. As mentioned, the data contained</w:t>
+      </w:r>
+      <w:r>
+        <w:rPr>
+          <w:rFonts w:cstheme="minorHAnsi"/>
+          <w:bCs/>
+        </w:rPr>
         <w:t xml:space="preserve"> </w:t>
       </w:r>
       <w:r>
-        <w:t>the critical value</w:t>
-      </w:r>
-      <w:r>
-        <w:t>s,</w:t>
-      </w:r>
-      <w:r>
+        <w:rPr>
+          <w:rFonts w:cstheme="minorHAnsi"/>
+          <w:bCs/>
+        </w:rPr>
+        <w:t xml:space="preserve">one-thousand and six (1,006) records </w:t>
+      </w:r>
+      <w:r>
+        <w:rPr>
+          <w:rFonts w:cstheme="minorHAnsi"/>
+          <w:bCs/>
+        </w:rPr>
+        <w:t>and eight attributes</w:t>
+      </w:r>
+      <w:r>
+        <w:rPr>
+          <w:rFonts w:cstheme="minorHAnsi"/>
+          <w:bCs/>
+        </w:rPr>
+        <w:t xml:space="preserve">, but the team </w:t>
+      </w:r>
+      <w:r>
+        <w:rPr>
+          <w:rFonts w:cstheme="minorHAnsi"/>
+          <w:bCs/>
+        </w:rPr>
+        <w:t xml:space="preserve">choose to </w:t>
+      </w:r>
+      <w:r>
+        <w:rPr>
+          <w:rFonts w:cstheme="minorHAnsi"/>
+          <w:bCs/>
+        </w:rPr>
+        <w:t xml:space="preserve">focus on the closing price </w:t>
+      </w:r>
+      <w:r>
+        <w:rPr>
+          <w:rFonts w:cstheme="minorHAnsi"/>
+          <w:bCs/>
+        </w:rPr>
+        <w:t xml:space="preserve">attribute </w:t>
+      </w:r>
+      <w:r>
+        <w:rPr>
+          <w:rFonts w:cstheme="minorHAnsi"/>
+          <w:bCs/>
+        </w:rPr>
+        <w:t>for this time series analysis. The team created a data frame consisting of closing price and date for analysis.</w:t>
+      </w:r>
+      <w:r>
+        <w:rPr>
+          <w:rFonts w:cstheme="minorHAnsi"/>
+          <w:bCs/>
+        </w:rPr>
+        <w:t xml:space="preserve"> While no NA’s were noticed in the four-year data, the team decided to add “</w:t>
+      </w:r>
+      <w:proofErr w:type="spellStart"/>
+      <w:proofErr w:type="gramStart"/>
+      <w:r>
+        <w:rPr>
+          <w:rFonts w:cstheme="minorHAnsi"/>
+          <w:bCs/>
+        </w:rPr>
+        <w:t>dropna</w:t>
+      </w:r>
+      <w:proofErr w:type="spellEnd"/>
+      <w:r>
+        <w:rPr>
+          <w:rFonts w:cstheme="minorHAnsi"/>
+          <w:bCs/>
+        </w:rPr>
+        <w:t>(</w:t>
+      </w:r>
+      <w:proofErr w:type="gramEnd"/>
+      <w:r>
+        <w:rPr>
+          <w:rFonts w:cstheme="minorHAnsi"/>
+          <w:bCs/>
+        </w:rPr>
+        <w:t>)” function calls when interacting with the data to futureproof the analysis if an expanded time window was desired.</w:t>
+      </w:r>
+      <w:r>
+        <w:rPr>
+          <w:rFonts w:cstheme="minorHAnsi"/>
+          <w:b/>
+          <w:bCs/>
+          <w:sz w:val="32"/>
+          <w:szCs w:val="32"/>
+        </w:rPr>
+        <w:br w:type="page"/>
+      </w:r>
+    </w:p>
+    <w:p>
+      <w:pPr>
+        <w:rPr>
+          <w:rFonts w:cstheme="minorHAnsi"/>
+          <w:b/>
+          <w:bCs/>
+          <w:sz w:val="32"/>
+          <w:szCs w:val="32"/>
+        </w:rPr>
+      </w:pPr>
+      <w:r>
+        <w:rPr>
+          <w:rFonts w:cstheme="minorHAnsi"/>
+          <w:b/>
+          <w:bCs/>
+          <w:sz w:val="32"/>
+          <w:szCs w:val="32"/>
+        </w:rPr>
+        <w:lastRenderedPageBreak/>
+        <w:t xml:space="preserve">4 Methods </w:t>
+      </w:r>
+    </w:p>
+    <w:p>
+      <w:pPr>
+        <w:rPr>
+          <w:rFonts w:cstheme="minorHAnsi"/>
+          <w:color w:val="000000" w:themeColor="text1"/>
+        </w:rPr>
+      </w:pPr>
+      <w:r>
+        <w:rPr>
+          <w:rFonts w:cstheme="minorHAnsi"/>
+          <w:color w:val="000000" w:themeColor="text1"/>
+        </w:rPr>
+        <w:t xml:space="preserve">The team decided to adopt a two-prong approach when analyzing the data. First, the team used intuition </w:t>
+      </w:r>
+      <w:r>
+        <w:rPr>
+          <w:rFonts w:cstheme="minorHAnsi"/>
+          <w:color w:val="000000" w:themeColor="text1"/>
+        </w:rPr>
+        <w:t>to</w:t>
+      </w:r>
+      <w:r>
+        <w:rPr>
+          <w:rFonts w:cstheme="minorHAnsi"/>
+          <w:color w:val="000000" w:themeColor="text1"/>
+        </w:rPr>
+        <w:t xml:space="preserve"> determine optimal </w:t>
+      </w:r>
+      <w:r>
+        <w:rPr>
+          <w:rFonts w:cstheme="minorHAnsi"/>
+          <w:color w:val="000000" w:themeColor="text1"/>
+        </w:rPr>
+        <w:t xml:space="preserve">autoregressive (p), integrated (d), and moving average (q) </w:t>
+      </w:r>
+      <w:r>
+        <w:rPr>
+          <w:rFonts w:cstheme="minorHAnsi"/>
+          <w:color w:val="000000" w:themeColor="text1"/>
+        </w:rPr>
+        <w:t xml:space="preserve">parameters </w:t>
+      </w:r>
+      <w:r>
+        <w:rPr>
+          <w:rFonts w:cstheme="minorHAnsi"/>
+          <w:color w:val="000000" w:themeColor="text1"/>
+        </w:rPr>
+        <w:t xml:space="preserve">for an ARIMA model. </w:t>
+      </w:r>
+      <w:r>
+        <w:rPr>
+          <w:rFonts w:cstheme="minorHAnsi"/>
+          <w:color w:val="000000" w:themeColor="text1"/>
+        </w:rPr>
+        <w:t xml:space="preserve"> </w:t>
+      </w:r>
+      <w:r>
+        <w:rPr>
+          <w:rFonts w:cstheme="minorHAnsi"/>
+          <w:color w:val="000000" w:themeColor="text1"/>
+        </w:rPr>
+        <w:t>A rule-based approach was followed as part of this analysis.</w:t>
+      </w:r>
+      <w:r>
+        <w:rPr>
+          <w:rFonts w:cstheme="minorHAnsi"/>
+          <w:color w:val="000000" w:themeColor="text1"/>
+        </w:rPr>
+        <w:t xml:space="preserve"> </w:t>
+      </w:r>
+      <w:r>
+        <w:rPr>
+          <w:rFonts w:cstheme="minorHAnsi"/>
+          <w:color w:val="000000" w:themeColor="text1"/>
+        </w:rPr>
+        <w:t xml:space="preserve"> Second, the team applied a brute force approach to determine the optimal parameters</w:t>
+      </w:r>
+      <w:r>
+        <w:rPr>
+          <w:rFonts w:cstheme="minorHAnsi"/>
+          <w:color w:val="000000" w:themeColor="text1"/>
+        </w:rPr>
+        <w:t xml:space="preserve"> for p, d and q</w:t>
+      </w:r>
+      <w:r>
+        <w:rPr>
+          <w:rFonts w:cstheme="minorHAnsi"/>
+          <w:color w:val="000000" w:themeColor="text1"/>
+        </w:rPr>
+        <w:t>.</w:t>
+      </w:r>
+      <w:r>
+        <w:rPr>
+          <w:rFonts w:cstheme="minorHAnsi"/>
+          <w:color w:val="000000" w:themeColor="text1"/>
+        </w:rPr>
+        <w:t xml:space="preserve"> </w:t>
+      </w:r>
+      <w:r>
+        <w:rPr>
+          <w:rFonts w:cstheme="minorHAnsi"/>
+          <w:color w:val="000000" w:themeColor="text1"/>
+        </w:rPr>
+        <w:t xml:space="preserve"> Every combination of parameter</w:t>
+      </w:r>
+      <w:r>
+        <w:rPr>
+          <w:rFonts w:cstheme="minorHAnsi"/>
+          <w:color w:val="000000" w:themeColor="text1"/>
+        </w:rPr>
+        <w:t>s</w:t>
+      </w:r>
+      <w:r>
+        <w:rPr>
+          <w:rFonts w:cstheme="minorHAnsi"/>
+          <w:color w:val="000000" w:themeColor="text1"/>
+        </w:rPr>
+        <w:t xml:space="preserve"> was attempted and </w:t>
+      </w:r>
+      <w:r>
+        <w:rPr>
+          <w:rFonts w:cstheme="minorHAnsi"/>
+          <w:color w:val="000000" w:themeColor="text1"/>
+        </w:rPr>
+        <w:t xml:space="preserve">an </w:t>
+      </w:r>
+      <w:r>
+        <w:rPr>
+          <w:rFonts w:cstheme="minorHAnsi"/>
+          <w:color w:val="000000" w:themeColor="text1"/>
+        </w:rPr>
+        <w:t xml:space="preserve">observation of the Residual Sum of Squares and </w:t>
+      </w:r>
+      <w:r>
+        <w:rPr>
+          <w:rFonts w:cstheme="minorHAnsi"/>
+          <w:color w:val="000000" w:themeColor="text1"/>
+        </w:rPr>
+        <w:t>Akaike Information Criteria</w:t>
+      </w:r>
+      <w:r>
+        <w:rPr>
+          <w:rFonts w:cstheme="minorHAnsi"/>
+          <w:color w:val="000000" w:themeColor="text1"/>
+        </w:rPr>
+        <w:t xml:space="preserve"> for each attempt was used to determine the optimal parameters. </w:t>
+      </w:r>
+      <w:r>
+        <w:rPr>
+          <w:rFonts w:cstheme="minorHAnsi"/>
+          <w:color w:val="000000" w:themeColor="text1"/>
+        </w:rPr>
+        <w:t xml:space="preserve"> </w:t>
+      </w:r>
+      <w:r>
+        <w:rPr>
+          <w:rFonts w:cstheme="minorHAnsi"/>
+          <w:color w:val="000000" w:themeColor="text1"/>
+        </w:rPr>
+        <w:t xml:space="preserve">Ultimately, the team combined analysis from </w:t>
+      </w:r>
+      <w:proofErr w:type="gramStart"/>
+      <w:r>
+        <w:rPr>
+          <w:rFonts w:cstheme="minorHAnsi"/>
+          <w:color w:val="000000" w:themeColor="text1"/>
+        </w:rPr>
+        <w:t>both of these</w:t>
+      </w:r>
+      <w:proofErr w:type="gramEnd"/>
+      <w:r>
+        <w:rPr>
+          <w:rFonts w:cstheme="minorHAnsi"/>
+          <w:color w:val="000000" w:themeColor="text1"/>
+        </w:rPr>
+        <w:t xml:space="preserve"> approaches to arrive at the optimal choice of p, d, and q parameter values.</w:t>
+      </w:r>
+    </w:p>
+    <w:p>
+      <w:pPr>
+        <w:rPr>
+          <w:rFonts w:cstheme="minorHAnsi"/>
+          <w:color w:val="00B050"/>
+        </w:rPr>
+      </w:pPr>
+    </w:p>
+    <w:p>
+      <w:pPr>
+        <w:rPr>
+          <w:rFonts w:cstheme="minorHAnsi"/>
+          <w:b/>
+          <w:bCs/>
+          <w:sz w:val="32"/>
+          <w:szCs w:val="32"/>
+        </w:rPr>
+      </w:pPr>
+      <w:r>
+        <w:rPr>
+          <w:rFonts w:cstheme="minorHAnsi"/>
+          <w:b/>
+          <w:bCs/>
+          <w:sz w:val="32"/>
+          <w:szCs w:val="32"/>
+        </w:rPr>
+        <w:br w:type="page"/>
+      </w:r>
+    </w:p>
+    <w:p>
+      <w:pPr>
+        <w:rPr>
+          <w:rFonts w:cstheme="minorHAnsi"/>
+          <w:b/>
+          <w:bCs/>
+          <w:sz w:val="32"/>
+          <w:szCs w:val="32"/>
+        </w:rPr>
+      </w:pPr>
+      <w:r>
+        <w:rPr>
+          <w:rFonts w:cstheme="minorHAnsi"/>
+          <w:b/>
+          <w:bCs/>
+          <w:sz w:val="32"/>
+          <w:szCs w:val="32"/>
+        </w:rPr>
+        <w:lastRenderedPageBreak/>
+        <w:t>5</w:t>
+      </w:r>
+      <w:r>
+        <w:rPr>
+          <w:rFonts w:cstheme="minorHAnsi"/>
+          <w:b/>
+          <w:bCs/>
+          <w:sz w:val="32"/>
+          <w:szCs w:val="32"/>
+        </w:rPr>
+        <w:t xml:space="preserve"> Results </w:t>
+      </w:r>
+    </w:p>
+    <w:p>
+      <w:pPr>
+        <w:pStyle w:val="NormalWeb"/>
+        <w:rPr>
+          <w:rStyle w:val="c-messagebody"/>
+          <w:rFonts w:asciiTheme="minorHAnsi" w:hAnsiTheme="minorHAnsi" w:cstheme="minorHAnsi"/>
+          <w:sz w:val="22"/>
+          <w:szCs w:val="22"/>
+        </w:rPr>
+      </w:pPr>
+      <w:r>
+        <w:rPr>
+          <w:rStyle w:val="c-messagebody"/>
+          <w:rFonts w:asciiTheme="minorHAnsi" w:hAnsiTheme="minorHAnsi" w:cstheme="minorHAnsi"/>
+          <w:sz w:val="22"/>
+          <w:szCs w:val="22"/>
+        </w:rPr>
+        <w:t xml:space="preserve">The team first looked at the autocorrelation </w:t>
+      </w:r>
+      <w:r>
+        <w:rPr>
+          <w:rStyle w:val="c-messagebody"/>
+          <w:rFonts w:asciiTheme="minorHAnsi" w:hAnsiTheme="minorHAnsi" w:cstheme="minorHAnsi"/>
+          <w:sz w:val="22"/>
+          <w:szCs w:val="22"/>
+        </w:rPr>
+        <w:t xml:space="preserve">(ACF) </w:t>
+      </w:r>
+      <w:r>
+        <w:rPr>
+          <w:rStyle w:val="c-messagebody"/>
+          <w:rFonts w:asciiTheme="minorHAnsi" w:hAnsiTheme="minorHAnsi" w:cstheme="minorHAnsi"/>
+          <w:sz w:val="22"/>
+          <w:szCs w:val="22"/>
+        </w:rPr>
+        <w:t xml:space="preserve">and partial autocorrelation </w:t>
+      </w:r>
+      <w:r>
+        <w:rPr>
+          <w:rStyle w:val="c-messagebody"/>
+          <w:rFonts w:asciiTheme="minorHAnsi" w:hAnsiTheme="minorHAnsi" w:cstheme="minorHAnsi"/>
+          <w:sz w:val="22"/>
+          <w:szCs w:val="22"/>
+        </w:rPr>
+        <w:t xml:space="preserve">(PACF) </w:t>
+      </w:r>
+      <w:r>
+        <w:rPr>
+          <w:rStyle w:val="c-messagebody"/>
+          <w:rFonts w:asciiTheme="minorHAnsi" w:hAnsiTheme="minorHAnsi" w:cstheme="minorHAnsi"/>
+          <w:sz w:val="22"/>
+          <w:szCs w:val="22"/>
+        </w:rPr>
+        <w:t xml:space="preserve">plots of the </w:t>
+      </w:r>
+      <w:r>
+        <w:rPr>
+          <w:rStyle w:val="c-messagebody"/>
+          <w:rFonts w:asciiTheme="minorHAnsi" w:hAnsiTheme="minorHAnsi" w:cstheme="minorHAnsi"/>
+          <w:sz w:val="22"/>
+          <w:szCs w:val="22"/>
+        </w:rPr>
+        <w:t>data</w:t>
+      </w:r>
+      <w:r>
+        <w:rPr>
+          <w:rStyle w:val="c-messagebody"/>
+          <w:rFonts w:asciiTheme="minorHAnsi" w:hAnsiTheme="minorHAnsi" w:cstheme="minorHAnsi"/>
+          <w:sz w:val="22"/>
+          <w:szCs w:val="22"/>
+        </w:rPr>
+        <w:t>,</w:t>
+      </w:r>
+      <w:r>
+        <w:rPr>
+          <w:rStyle w:val="c-messagebody"/>
+          <w:rFonts w:asciiTheme="minorHAnsi" w:hAnsiTheme="minorHAnsi" w:cstheme="minorHAnsi"/>
+          <w:sz w:val="22"/>
+          <w:szCs w:val="22"/>
+        </w:rPr>
         <w:t xml:space="preserve"> as seen in Figure </w:t>
       </w:r>
       <w:r>
+        <w:rPr>
+          <w:rStyle w:val="c-messagebody"/>
+          <w:rFonts w:asciiTheme="minorHAnsi" w:hAnsiTheme="minorHAnsi" w:cstheme="minorHAnsi"/>
+          <w:sz w:val="22"/>
+          <w:szCs w:val="22"/>
+        </w:rPr>
         <w:t>3</w:t>
       </w:r>
       <w:r>
-        <w:t>.</w:t>
-      </w:r>
-    </w:p>
-    <w:p>
-      <w:pPr>
+        <w:rPr>
+          <w:rStyle w:val="c-messagebody"/>
+          <w:rFonts w:asciiTheme="minorHAnsi" w:hAnsiTheme="minorHAnsi" w:cstheme="minorHAnsi"/>
+          <w:sz w:val="22"/>
+          <w:szCs w:val="22"/>
+        </w:rPr>
+        <w:t xml:space="preserve"> and Figure </w:t>
+      </w:r>
+      <w:r>
+        <w:rPr>
+          <w:rStyle w:val="c-messagebody"/>
+          <w:rFonts w:asciiTheme="minorHAnsi" w:hAnsiTheme="minorHAnsi" w:cstheme="minorHAnsi"/>
+          <w:sz w:val="22"/>
+          <w:szCs w:val="22"/>
+        </w:rPr>
+        <w:t>4</w:t>
+      </w:r>
+      <w:r>
+        <w:rPr>
+          <w:rStyle w:val="c-messagebody"/>
+          <w:rFonts w:asciiTheme="minorHAnsi" w:hAnsiTheme="minorHAnsi" w:cstheme="minorHAnsi"/>
+          <w:sz w:val="22"/>
+          <w:szCs w:val="22"/>
+        </w:rPr>
+        <w:t xml:space="preserve"> respectively.</w:t>
+      </w:r>
+      <w:r>
+        <w:rPr>
+          <w:rStyle w:val="c-messagebody"/>
+          <w:rFonts w:asciiTheme="minorHAnsi" w:hAnsiTheme="minorHAnsi" w:cstheme="minorHAnsi"/>
+          <w:sz w:val="22"/>
+          <w:szCs w:val="22"/>
+        </w:rPr>
+        <w:t xml:space="preserve"> </w:t>
+      </w:r>
+      <w:r>
+        <w:rPr>
+          <w:rStyle w:val="c-messagebody"/>
+          <w:rFonts w:asciiTheme="minorHAnsi" w:hAnsiTheme="minorHAnsi" w:cstheme="minorHAnsi"/>
+          <w:sz w:val="22"/>
+          <w:szCs w:val="22"/>
+        </w:rPr>
+        <w:t xml:space="preserve"> </w:t>
+      </w:r>
+      <w:r>
+        <w:rPr>
+          <w:rStyle w:val="c-messagebody"/>
+          <w:rFonts w:asciiTheme="minorHAnsi" w:hAnsiTheme="minorHAnsi" w:cstheme="minorHAnsi"/>
+          <w:sz w:val="22"/>
+          <w:szCs w:val="22"/>
+        </w:rPr>
+        <w:t xml:space="preserve">Autocorrelation is a form of statistical correlation (i.e., the measured strength in relationship between two variables) </w:t>
+      </w:r>
+      <w:r>
+        <w:rPr>
+          <w:rStyle w:val="c-messagebody"/>
+          <w:rFonts w:asciiTheme="minorHAnsi" w:hAnsiTheme="minorHAnsi" w:cstheme="minorHAnsi"/>
+          <w:sz w:val="22"/>
+          <w:szCs w:val="22"/>
+        </w:rPr>
+        <w:t>in the</w:t>
+      </w:r>
+      <w:r>
+        <w:rPr>
+          <w:rStyle w:val="c-messagebody"/>
+          <w:rFonts w:asciiTheme="minorHAnsi" w:hAnsiTheme="minorHAnsi" w:cstheme="minorHAnsi"/>
+          <w:sz w:val="22"/>
+          <w:szCs w:val="22"/>
+        </w:rPr>
+        <w:t xml:space="preserve"> time series data (which is what we are managing here). </w:t>
+      </w:r>
+      <w:r>
+        <w:rPr>
+          <w:rStyle w:val="c-messagebody"/>
+          <w:rFonts w:asciiTheme="minorHAnsi" w:hAnsiTheme="minorHAnsi" w:cstheme="minorHAnsi"/>
+          <w:sz w:val="22"/>
+          <w:szCs w:val="22"/>
+        </w:rPr>
+        <w:t xml:space="preserve"> By using the </w:t>
+      </w:r>
+      <w:r>
+        <w:rPr>
+          <w:rStyle w:val="c-messagebody"/>
+          <w:rFonts w:asciiTheme="minorHAnsi" w:hAnsiTheme="minorHAnsi" w:cstheme="minorHAnsi"/>
+          <w:sz w:val="22"/>
+          <w:szCs w:val="22"/>
+        </w:rPr>
+        <w:t>autocorrelation function, we are measur</w:t>
+      </w:r>
+      <w:r>
+        <w:rPr>
+          <w:rStyle w:val="c-messagebody"/>
+          <w:rFonts w:asciiTheme="minorHAnsi" w:hAnsiTheme="minorHAnsi" w:cstheme="minorHAnsi"/>
+          <w:sz w:val="22"/>
+          <w:szCs w:val="22"/>
+        </w:rPr>
+        <w:t>ing</w:t>
+      </w:r>
+      <w:r>
+        <w:rPr>
+          <w:rStyle w:val="c-messagebody"/>
+          <w:rFonts w:asciiTheme="minorHAnsi" w:hAnsiTheme="minorHAnsi" w:cstheme="minorHAnsi"/>
+          <w:sz w:val="22"/>
+          <w:szCs w:val="22"/>
+        </w:rPr>
+        <w:t xml:space="preserve"> the statistical relationship </w:t>
+      </w:r>
+      <w:r>
+        <w:rPr>
+          <w:rStyle w:val="c-messagebody"/>
+          <w:rFonts w:asciiTheme="minorHAnsi" w:hAnsiTheme="minorHAnsi" w:cstheme="minorHAnsi"/>
+          <w:sz w:val="22"/>
+          <w:szCs w:val="22"/>
+        </w:rPr>
+        <w:t xml:space="preserve">between the </w:t>
+      </w:r>
+      <w:r>
+        <w:rPr>
+          <w:rStyle w:val="c-messagebody"/>
+          <w:rFonts w:asciiTheme="minorHAnsi" w:hAnsiTheme="minorHAnsi" w:cstheme="minorHAnsi"/>
+          <w:sz w:val="22"/>
+          <w:szCs w:val="22"/>
+        </w:rPr>
+        <w:t xml:space="preserve">time series data </w:t>
+      </w:r>
+      <w:r>
+        <w:rPr>
+          <w:rStyle w:val="c-messagebody"/>
+          <w:rFonts w:asciiTheme="minorHAnsi" w:hAnsiTheme="minorHAnsi" w:cstheme="minorHAnsi"/>
+          <w:sz w:val="22"/>
+          <w:szCs w:val="22"/>
+        </w:rPr>
+        <w:t xml:space="preserve">versus the </w:t>
+      </w:r>
+      <w:r>
+        <w:rPr>
+          <w:rStyle w:val="c-messagebody"/>
+          <w:rFonts w:asciiTheme="minorHAnsi" w:hAnsiTheme="minorHAnsi" w:cstheme="minorHAnsi"/>
+          <w:sz w:val="22"/>
+          <w:szCs w:val="22"/>
+        </w:rPr>
+        <w:t>time series data from a previous time step (or periods); which are called 'lags'.  That is, the time series of data is correlated over (and over, depending on defined 'lags') against the same series data from a previous period(s).</w:t>
+      </w:r>
+    </w:p>
+    <w:p>
+      <w:pPr>
+        <w:pStyle w:val="NormalWeb"/>
+        <w:rPr>
+          <w:rStyle w:val="c-messagebody"/>
+          <w:rFonts w:asciiTheme="minorHAnsi" w:hAnsiTheme="minorHAnsi" w:cstheme="minorHAnsi"/>
+          <w:sz w:val="22"/>
+          <w:szCs w:val="22"/>
+        </w:rPr>
+      </w:pPr>
+      <w:r>
+        <w:rPr>
+          <w:rStyle w:val="c-messagebody"/>
+          <w:rFonts w:asciiTheme="minorHAnsi" w:hAnsiTheme="minorHAnsi" w:cstheme="minorHAnsi"/>
+          <w:sz w:val="22"/>
+          <w:szCs w:val="22"/>
+        </w:rPr>
+        <w:t>Whereas, with partial autocorrelation, we get a summary of the relationship between time series sets from different times steps - same as for autocorrelation - but without observations at intervening (or non-compared) time steps. In other words, partial autocorrelation attempts to get a more complete picture of the entire population of time series data.</w:t>
+      </w:r>
+    </w:p>
+    <w:p>
+      <w:pPr>
+        <w:pStyle w:val="NormalWeb"/>
         <w:keepNext/>
         <w:jc w:val="center"/>
       </w:pPr>
@@ -838,12 +1684,11 @@
         <w:rPr>
           <w:noProof/>
         </w:rPr>
-        <w:lastRenderedPageBreak/>
         <w:drawing>
-          <wp:inline distT="0" distB="0" distL="0" distR="0" wp14:anchorId="5B701332" wp14:editId="69258D86">
-            <wp:extent cx="4004018" cy="4562475"/>
-            <wp:effectExtent l="0" t="0" r="0" b="0"/>
-            <wp:docPr id="9" name="Picture 9"/>
+          <wp:inline distT="0" distB="0" distL="0" distR="0" wp14:anchorId="4C1B7CCA" wp14:editId="3B7A4038">
+            <wp:extent cx="4610100" cy="2143292"/>
+            <wp:effectExtent l="0" t="0" r="0" b="9525"/>
+            <wp:docPr id="1" name="Picture 1"/>
             <wp:cNvGraphicFramePr>
               <a:graphicFrameLocks xmlns:a="http://schemas.openxmlformats.org/drawingml/2006/main" noChangeAspect="1"/>
             </wp:cNvGraphicFramePr>
@@ -863,7 +1708,7 @@
                   <pic:spPr>
                     <a:xfrm>
                       <a:off x="0" y="0"/>
-                      <a:ext cx="4085135" cy="4654906"/>
+                      <a:ext cx="4636341" cy="2155492"/>
                     </a:xfrm>
                     <a:prstGeom prst="rect">
                       <a:avLst/>
@@ -884,730 +1729,16 @@
       <w:r>
         <w:t xml:space="preserve">Figure </w:t>
       </w:r>
-      <w:fldSimple w:instr=" SEQ Figure \* ARABIC ">
-        <w:r>
-          <w:rPr>
-            <w:noProof/>
-          </w:rPr>
-          <w:t>3</w:t>
-        </w:r>
-      </w:fldSimple>
-      <w:r>
-        <w:t xml:space="preserve"> - Dickey-Fuller Test</w:t>
+      <w:r>
+        <w:t>3</w:t>
+      </w:r>
+      <w:r>
+        <w:t xml:space="preserve"> – Autocorrelation</w:t>
       </w:r>
     </w:p>
     <w:p/>
     <w:p>
-      <w:r>
-        <w:t>The above information shows us something very basic</w:t>
-      </w:r>
-      <w:r>
-        <w:t>, t</w:t>
-      </w:r>
-      <w:r>
-        <w:t>he Walmart data is not stationary</w:t>
-      </w:r>
-      <w:r>
-        <w:t xml:space="preserve"> and in fact the data is displaying an </w:t>
-      </w:r>
-      <w:r>
-        <w:t>upward trend. There is clearly some cyclicality, or randomness in the data.</w:t>
-      </w:r>
-      <w:r>
-        <w:t xml:space="preserve"> </w:t>
-      </w:r>
-      <w:r>
-        <w:t xml:space="preserve">We choose a rolling mean of two hundred </w:t>
-      </w:r>
-      <w:r>
-        <w:t>fifty-three</w:t>
-      </w:r>
-      <w:r>
-        <w:t xml:space="preserve"> because </w:t>
-      </w:r>
-      <w:r>
-        <w:t>this value</w:t>
-      </w:r>
-      <w:r>
-        <w:t xml:space="preserve"> represents the number of trading days in a year.</w:t>
-      </w:r>
-      <w:r>
-        <w:t xml:space="preserve">  </w:t>
-      </w:r>
-      <w:r>
-        <w:t>T</w:t>
-      </w:r>
-      <w:r>
-        <w:t xml:space="preserve">he rolling mean information overlays quite well with the actual mean information (showing patterns as opposed to extreme outliers) of trend. While the std deviation results appear flat, </w:t>
-      </w:r>
-      <w:r>
-        <w:t xml:space="preserve">with a slight </w:t>
-      </w:r>
-      <w:r>
-        <w:t>jump</w:t>
-      </w:r>
-      <w:r>
-        <w:t>. I</w:t>
-      </w:r>
-      <w:r>
-        <w:t>t is not perfectly smooth</w:t>
-      </w:r>
-      <w:r>
-        <w:t>,</w:t>
-      </w:r>
-      <w:r>
-        <w:t xml:space="preserve"> which would indicate that the results carry some randomness.</w:t>
-      </w:r>
-      <w:r>
-        <w:t xml:space="preserve"> Thus,</w:t>
-      </w:r>
-      <w:r>
-        <w:t xml:space="preserve"> the data isn't stationary or purely seasonal.</w:t>
-      </w:r>
-    </w:p>
-    <w:p>
-      <w:pPr>
-        <w:rPr>
-          <w:rFonts w:cstheme="minorHAnsi"/>
-          <w:b/>
-          <w:bCs/>
-          <w:sz w:val="32"/>
-          <w:szCs w:val="32"/>
-        </w:rPr>
-      </w:pPr>
-      <w:r>
-        <w:rPr>
-          <w:rFonts w:cstheme="minorHAnsi"/>
-          <w:b/>
-          <w:bCs/>
-          <w:sz w:val="32"/>
-          <w:szCs w:val="32"/>
-        </w:rPr>
-        <w:br w:type="page"/>
-      </w:r>
-    </w:p>
-    <w:p>
-      <w:pPr>
-        <w:rPr>
-          <w:rFonts w:cstheme="minorHAnsi"/>
-          <w:b/>
-          <w:bCs/>
-          <w:sz w:val="32"/>
-          <w:szCs w:val="32"/>
-        </w:rPr>
-      </w:pPr>
-      <w:r>
-        <w:rPr>
-          <w:rFonts w:cstheme="minorHAnsi"/>
-          <w:b/>
-          <w:bCs/>
-          <w:sz w:val="32"/>
-          <w:szCs w:val="32"/>
-        </w:rPr>
-        <w:lastRenderedPageBreak/>
-        <w:t xml:space="preserve">3 Data Cleansing </w:t>
-      </w:r>
-    </w:p>
-    <w:p>
-      <w:pPr>
-        <w:rPr>
-          <w:rFonts w:cstheme="minorHAnsi"/>
-          <w:b/>
-          <w:bCs/>
-          <w:sz w:val="32"/>
-          <w:szCs w:val="32"/>
-        </w:rPr>
-      </w:pPr>
-      <w:r>
-        <w:rPr>
-          <w:rFonts w:cstheme="minorHAnsi"/>
-          <w:bCs/>
-        </w:rPr>
-        <w:t>Fortunately, the data is well formed and did not contain missing values which eased the data cleansing process. As mentioned, the data contained</w:t>
-      </w:r>
-      <w:r>
-        <w:rPr>
-          <w:rFonts w:cstheme="minorHAnsi"/>
-          <w:bCs/>
-        </w:rPr>
-        <w:t xml:space="preserve"> </w:t>
-      </w:r>
-      <w:r>
-        <w:rPr>
-          <w:rFonts w:cstheme="minorHAnsi"/>
-          <w:bCs/>
-        </w:rPr>
-        <w:t xml:space="preserve">one-thousand and six (1,006) records </w:t>
-      </w:r>
-      <w:r>
-        <w:rPr>
-          <w:rFonts w:cstheme="minorHAnsi"/>
-          <w:bCs/>
-        </w:rPr>
-        <w:t>and eight attributes</w:t>
-      </w:r>
-      <w:r>
-        <w:rPr>
-          <w:rFonts w:cstheme="minorHAnsi"/>
-          <w:bCs/>
-        </w:rPr>
-        <w:t xml:space="preserve">, but the team </w:t>
-      </w:r>
-      <w:r>
-        <w:rPr>
-          <w:rFonts w:cstheme="minorHAnsi"/>
-          <w:bCs/>
-        </w:rPr>
-        <w:t xml:space="preserve">choose to </w:t>
-      </w:r>
-      <w:r>
-        <w:rPr>
-          <w:rFonts w:cstheme="minorHAnsi"/>
-          <w:bCs/>
-        </w:rPr>
-        <w:t xml:space="preserve">focus on the closing price </w:t>
-      </w:r>
-      <w:r>
-        <w:rPr>
-          <w:rFonts w:cstheme="minorHAnsi"/>
-          <w:bCs/>
-        </w:rPr>
-        <w:t xml:space="preserve">attribute </w:t>
-      </w:r>
-      <w:r>
-        <w:rPr>
-          <w:rFonts w:cstheme="minorHAnsi"/>
-          <w:bCs/>
-        </w:rPr>
-        <w:t>for this time series analysis. The team created a data frame consisting of closing price and date for analysis.</w:t>
-      </w:r>
-      <w:r>
-        <w:rPr>
-          <w:rFonts w:cstheme="minorHAnsi"/>
-          <w:bCs/>
-        </w:rPr>
-        <w:t xml:space="preserve"> While no NA’s were noticed in the four-year data, the team decided to add “</w:t>
-      </w:r>
-      <w:proofErr w:type="spellStart"/>
-      <w:proofErr w:type="gramStart"/>
-      <w:r>
-        <w:rPr>
-          <w:rFonts w:cstheme="minorHAnsi"/>
-          <w:bCs/>
-        </w:rPr>
-        <w:t>dropna</w:t>
-      </w:r>
-      <w:proofErr w:type="spellEnd"/>
-      <w:r>
-        <w:rPr>
-          <w:rFonts w:cstheme="minorHAnsi"/>
-          <w:bCs/>
-        </w:rPr>
-        <w:t>(</w:t>
-      </w:r>
-      <w:proofErr w:type="gramEnd"/>
-      <w:r>
-        <w:rPr>
-          <w:rFonts w:cstheme="minorHAnsi"/>
-          <w:bCs/>
-        </w:rPr>
-        <w:t>)” function calls when interacting with the data to futureproof the analysis if an expanded time window was desired.</w:t>
-      </w:r>
-      <w:r>
-        <w:rPr>
-          <w:rFonts w:cstheme="minorHAnsi"/>
-          <w:b/>
-          <w:bCs/>
-          <w:sz w:val="32"/>
-          <w:szCs w:val="32"/>
-        </w:rPr>
-        <w:br w:type="page"/>
-      </w:r>
-    </w:p>
-    <w:p>
-      <w:pPr>
-        <w:rPr>
-          <w:rFonts w:cstheme="minorHAnsi"/>
-          <w:b/>
-          <w:bCs/>
-          <w:sz w:val="32"/>
-          <w:szCs w:val="32"/>
-        </w:rPr>
-      </w:pPr>
-      <w:r>
-        <w:rPr>
-          <w:rFonts w:cstheme="minorHAnsi"/>
-          <w:b/>
-          <w:bCs/>
-          <w:sz w:val="32"/>
-          <w:szCs w:val="32"/>
-        </w:rPr>
-        <w:lastRenderedPageBreak/>
-        <w:t xml:space="preserve">4 Methods </w:t>
-      </w:r>
-    </w:p>
-    <w:p>
-      <w:pPr>
-        <w:rPr>
-          <w:rFonts w:cstheme="minorHAnsi"/>
-          <w:color w:val="000000" w:themeColor="text1"/>
-        </w:rPr>
-      </w:pPr>
-      <w:r>
-        <w:rPr>
-          <w:rFonts w:cstheme="minorHAnsi"/>
-          <w:color w:val="000000" w:themeColor="text1"/>
-        </w:rPr>
-        <w:t xml:space="preserve">The team decided to adopt a two-prong approach when analyzing the data. First, the team used intuition </w:t>
-      </w:r>
-      <w:r>
-        <w:rPr>
-          <w:rFonts w:cstheme="minorHAnsi"/>
-          <w:color w:val="000000" w:themeColor="text1"/>
-        </w:rPr>
-        <w:t>to</w:t>
-      </w:r>
-      <w:r>
-        <w:rPr>
-          <w:rFonts w:cstheme="minorHAnsi"/>
-          <w:color w:val="000000" w:themeColor="text1"/>
-        </w:rPr>
-        <w:t xml:space="preserve"> determine optimal </w:t>
-      </w:r>
-      <w:r>
-        <w:rPr>
-          <w:rFonts w:cstheme="minorHAnsi"/>
-          <w:color w:val="000000" w:themeColor="text1"/>
-        </w:rPr>
-        <w:t xml:space="preserve">autoregressive (p), integrated (d), and moving average (q) </w:t>
-      </w:r>
-      <w:r>
-        <w:rPr>
-          <w:rFonts w:cstheme="minorHAnsi"/>
-          <w:color w:val="000000" w:themeColor="text1"/>
-        </w:rPr>
-        <w:t xml:space="preserve">parameters </w:t>
-      </w:r>
-      <w:r>
-        <w:rPr>
-          <w:rFonts w:cstheme="minorHAnsi"/>
-          <w:color w:val="000000" w:themeColor="text1"/>
-        </w:rPr>
-        <w:t xml:space="preserve">for an ARIMA model. </w:t>
-      </w:r>
-      <w:r>
-        <w:rPr>
-          <w:rFonts w:cstheme="minorHAnsi"/>
-          <w:color w:val="000000" w:themeColor="text1"/>
-        </w:rPr>
-        <w:t xml:space="preserve"> </w:t>
-      </w:r>
-      <w:r>
-        <w:rPr>
-          <w:rFonts w:cstheme="minorHAnsi"/>
-          <w:color w:val="000000" w:themeColor="text1"/>
-        </w:rPr>
-        <w:t>A rule-based approach was followed as part of this analysis.</w:t>
-      </w:r>
-      <w:r>
-        <w:rPr>
-          <w:rFonts w:cstheme="minorHAnsi"/>
-          <w:color w:val="000000" w:themeColor="text1"/>
-        </w:rPr>
-        <w:t xml:space="preserve"> </w:t>
-      </w:r>
-      <w:r>
-        <w:rPr>
-          <w:rFonts w:cstheme="minorHAnsi"/>
-          <w:color w:val="000000" w:themeColor="text1"/>
-        </w:rPr>
-        <w:t xml:space="preserve"> Second, the team applied a brute force approach to determine the optimal parameters</w:t>
-      </w:r>
-      <w:r>
-        <w:rPr>
-          <w:rFonts w:cstheme="minorHAnsi"/>
-          <w:color w:val="000000" w:themeColor="text1"/>
-        </w:rPr>
-        <w:t xml:space="preserve"> for p, d and q</w:t>
-      </w:r>
-      <w:r>
-        <w:rPr>
-          <w:rFonts w:cstheme="minorHAnsi"/>
-          <w:color w:val="000000" w:themeColor="text1"/>
-        </w:rPr>
-        <w:t>.</w:t>
-      </w:r>
-      <w:r>
-        <w:rPr>
-          <w:rFonts w:cstheme="minorHAnsi"/>
-          <w:color w:val="000000" w:themeColor="text1"/>
-        </w:rPr>
-        <w:t xml:space="preserve"> </w:t>
-      </w:r>
-      <w:r>
-        <w:rPr>
-          <w:rFonts w:cstheme="minorHAnsi"/>
-          <w:color w:val="000000" w:themeColor="text1"/>
-        </w:rPr>
-        <w:t xml:space="preserve"> Every combination of parameter</w:t>
-      </w:r>
-      <w:r>
-        <w:rPr>
-          <w:rFonts w:cstheme="minorHAnsi"/>
-          <w:color w:val="000000" w:themeColor="text1"/>
-        </w:rPr>
-        <w:t>s</w:t>
-      </w:r>
-      <w:r>
-        <w:rPr>
-          <w:rFonts w:cstheme="minorHAnsi"/>
-          <w:color w:val="000000" w:themeColor="text1"/>
-        </w:rPr>
-        <w:t xml:space="preserve"> was attempted and </w:t>
-      </w:r>
-      <w:r>
-        <w:rPr>
-          <w:rFonts w:cstheme="minorHAnsi"/>
-          <w:color w:val="000000" w:themeColor="text1"/>
-        </w:rPr>
-        <w:t xml:space="preserve">an </w:t>
-      </w:r>
-      <w:r>
-        <w:rPr>
-          <w:rFonts w:cstheme="minorHAnsi"/>
-          <w:color w:val="000000" w:themeColor="text1"/>
-        </w:rPr>
-        <w:t xml:space="preserve">observation of the Residual Sum of Squares and </w:t>
-      </w:r>
-      <w:r>
-        <w:rPr>
-          <w:rFonts w:cstheme="minorHAnsi"/>
-          <w:color w:val="000000" w:themeColor="text1"/>
-        </w:rPr>
-        <w:t>Akaike Information Criteria</w:t>
-      </w:r>
-      <w:r>
-        <w:rPr>
-          <w:rFonts w:cstheme="minorHAnsi"/>
-          <w:color w:val="000000" w:themeColor="text1"/>
-        </w:rPr>
-        <w:t xml:space="preserve"> for each attempt was used to determine the optimal parameters. </w:t>
-      </w:r>
-      <w:r>
-        <w:rPr>
-          <w:rFonts w:cstheme="minorHAnsi"/>
-          <w:color w:val="000000" w:themeColor="text1"/>
-        </w:rPr>
-        <w:t xml:space="preserve"> </w:t>
-      </w:r>
-      <w:r>
-        <w:rPr>
-          <w:rFonts w:cstheme="minorHAnsi"/>
-          <w:color w:val="000000" w:themeColor="text1"/>
-        </w:rPr>
-        <w:t xml:space="preserve">Ultimately, the team combined analysis from </w:t>
-      </w:r>
-      <w:proofErr w:type="gramStart"/>
-      <w:r>
-        <w:rPr>
-          <w:rFonts w:cstheme="minorHAnsi"/>
-          <w:color w:val="000000" w:themeColor="text1"/>
-        </w:rPr>
-        <w:t>both of these</w:t>
-      </w:r>
-      <w:proofErr w:type="gramEnd"/>
-      <w:r>
-        <w:rPr>
-          <w:rFonts w:cstheme="minorHAnsi"/>
-          <w:color w:val="000000" w:themeColor="text1"/>
-        </w:rPr>
-        <w:t xml:space="preserve"> approaches to arrive at the optimal choice of p, d, and q parameter values.</w:t>
-      </w:r>
-    </w:p>
-    <w:p>
-      <w:pPr>
-        <w:rPr>
-          <w:rFonts w:cstheme="minorHAnsi"/>
-          <w:color w:val="00B050"/>
-        </w:rPr>
-      </w:pPr>
-    </w:p>
-    <w:p>
-      <w:pPr>
-        <w:rPr>
-          <w:rFonts w:cstheme="minorHAnsi"/>
-          <w:b/>
-          <w:bCs/>
-          <w:sz w:val="32"/>
-          <w:szCs w:val="32"/>
-        </w:rPr>
-      </w:pPr>
-      <w:r>
-        <w:rPr>
-          <w:rFonts w:cstheme="minorHAnsi"/>
-          <w:b/>
-          <w:bCs/>
-          <w:sz w:val="32"/>
-          <w:szCs w:val="32"/>
-        </w:rPr>
-        <w:br w:type="page"/>
-      </w:r>
-    </w:p>
-    <w:p>
-      <w:pPr>
-        <w:rPr>
-          <w:rFonts w:cstheme="minorHAnsi"/>
-          <w:b/>
-          <w:bCs/>
-          <w:sz w:val="32"/>
-          <w:szCs w:val="32"/>
-        </w:rPr>
-      </w:pPr>
-      <w:r>
-        <w:rPr>
-          <w:rFonts w:cstheme="minorHAnsi"/>
-          <w:b/>
-          <w:bCs/>
-          <w:sz w:val="32"/>
-          <w:szCs w:val="32"/>
-        </w:rPr>
-        <w:lastRenderedPageBreak/>
-        <w:t>5</w:t>
-      </w:r>
-      <w:r>
-        <w:rPr>
-          <w:rFonts w:cstheme="minorHAnsi"/>
-          <w:b/>
-          <w:bCs/>
-          <w:sz w:val="32"/>
-          <w:szCs w:val="32"/>
-        </w:rPr>
-        <w:t xml:space="preserve"> Results </w:t>
-      </w:r>
-    </w:p>
-    <w:p>
-      <w:pPr>
-        <w:pStyle w:val="NormalWeb"/>
-        <w:rPr>
-          <w:rStyle w:val="c-messagebody"/>
-          <w:rFonts w:asciiTheme="minorHAnsi" w:hAnsiTheme="minorHAnsi" w:cstheme="minorHAnsi"/>
-          <w:sz w:val="22"/>
-          <w:szCs w:val="22"/>
-        </w:rPr>
-      </w:pPr>
-      <w:r>
-        <w:rPr>
-          <w:rStyle w:val="c-messagebody"/>
-          <w:rFonts w:asciiTheme="minorHAnsi" w:hAnsiTheme="minorHAnsi" w:cstheme="minorHAnsi"/>
-          <w:sz w:val="22"/>
-          <w:szCs w:val="22"/>
-        </w:rPr>
-        <w:t xml:space="preserve">The team first looked at the autocorrelation </w:t>
-      </w:r>
-      <w:r>
-        <w:rPr>
-          <w:rStyle w:val="c-messagebody"/>
-          <w:rFonts w:asciiTheme="minorHAnsi" w:hAnsiTheme="minorHAnsi" w:cstheme="minorHAnsi"/>
-          <w:sz w:val="22"/>
-          <w:szCs w:val="22"/>
-        </w:rPr>
-        <w:t xml:space="preserve">(ACF) </w:t>
-      </w:r>
-      <w:r>
-        <w:rPr>
-          <w:rStyle w:val="c-messagebody"/>
-          <w:rFonts w:asciiTheme="minorHAnsi" w:hAnsiTheme="minorHAnsi" w:cstheme="minorHAnsi"/>
-          <w:sz w:val="22"/>
-          <w:szCs w:val="22"/>
-        </w:rPr>
-        <w:t xml:space="preserve">and partial autocorrelation </w:t>
-      </w:r>
-      <w:r>
-        <w:rPr>
-          <w:rStyle w:val="c-messagebody"/>
-          <w:rFonts w:asciiTheme="minorHAnsi" w:hAnsiTheme="minorHAnsi" w:cstheme="minorHAnsi"/>
-          <w:sz w:val="22"/>
-          <w:szCs w:val="22"/>
-        </w:rPr>
-        <w:t xml:space="preserve">(PACF) </w:t>
-      </w:r>
-      <w:r>
-        <w:rPr>
-          <w:rStyle w:val="c-messagebody"/>
-          <w:rFonts w:asciiTheme="minorHAnsi" w:hAnsiTheme="minorHAnsi" w:cstheme="minorHAnsi"/>
-          <w:sz w:val="22"/>
-          <w:szCs w:val="22"/>
-        </w:rPr>
-        <w:t xml:space="preserve">plots of the </w:t>
-      </w:r>
-      <w:r>
-        <w:rPr>
-          <w:rStyle w:val="c-messagebody"/>
-          <w:rFonts w:asciiTheme="minorHAnsi" w:hAnsiTheme="minorHAnsi" w:cstheme="minorHAnsi"/>
-          <w:sz w:val="22"/>
-          <w:szCs w:val="22"/>
-        </w:rPr>
-        <w:t>data</w:t>
-      </w:r>
-      <w:r>
-        <w:rPr>
-          <w:rStyle w:val="c-messagebody"/>
-          <w:rFonts w:asciiTheme="minorHAnsi" w:hAnsiTheme="minorHAnsi" w:cstheme="minorHAnsi"/>
-          <w:sz w:val="22"/>
-          <w:szCs w:val="22"/>
-        </w:rPr>
-        <w:t>,</w:t>
-      </w:r>
-      <w:r>
-        <w:rPr>
-          <w:rStyle w:val="c-messagebody"/>
-          <w:rFonts w:asciiTheme="minorHAnsi" w:hAnsiTheme="minorHAnsi" w:cstheme="minorHAnsi"/>
-          <w:sz w:val="22"/>
-          <w:szCs w:val="22"/>
-        </w:rPr>
-        <w:t xml:space="preserve"> as seen in Figure 4 and Figure 5 respectively.</w:t>
-      </w:r>
-      <w:r>
-        <w:rPr>
-          <w:rStyle w:val="c-messagebody"/>
-          <w:rFonts w:asciiTheme="minorHAnsi" w:hAnsiTheme="minorHAnsi" w:cstheme="minorHAnsi"/>
-          <w:sz w:val="22"/>
-          <w:szCs w:val="22"/>
-        </w:rPr>
-        <w:t xml:space="preserve"> </w:t>
-      </w:r>
-      <w:r>
-        <w:rPr>
-          <w:rStyle w:val="c-messagebody"/>
-          <w:rFonts w:asciiTheme="minorHAnsi" w:hAnsiTheme="minorHAnsi" w:cstheme="minorHAnsi"/>
-          <w:sz w:val="22"/>
-          <w:szCs w:val="22"/>
-        </w:rPr>
-        <w:t xml:space="preserve"> </w:t>
-      </w:r>
-      <w:r>
-        <w:rPr>
-          <w:rStyle w:val="c-messagebody"/>
-          <w:rFonts w:asciiTheme="minorHAnsi" w:hAnsiTheme="minorHAnsi" w:cstheme="minorHAnsi"/>
-          <w:sz w:val="22"/>
-          <w:szCs w:val="22"/>
-        </w:rPr>
-        <w:t xml:space="preserve">Autocorrelation is a form of statistical correlation (i.e., the measured strength in relationship between two variables) </w:t>
-      </w:r>
-      <w:r>
-        <w:rPr>
-          <w:rStyle w:val="c-messagebody"/>
-          <w:rFonts w:asciiTheme="minorHAnsi" w:hAnsiTheme="minorHAnsi" w:cstheme="minorHAnsi"/>
-          <w:sz w:val="22"/>
-          <w:szCs w:val="22"/>
-        </w:rPr>
-        <w:t>in the</w:t>
-      </w:r>
-      <w:r>
-        <w:rPr>
-          <w:rStyle w:val="c-messagebody"/>
-          <w:rFonts w:asciiTheme="minorHAnsi" w:hAnsiTheme="minorHAnsi" w:cstheme="minorHAnsi"/>
-          <w:sz w:val="22"/>
-          <w:szCs w:val="22"/>
-        </w:rPr>
-        <w:t xml:space="preserve"> time series data (which is what we are managing here). </w:t>
-      </w:r>
-      <w:r>
-        <w:rPr>
-          <w:rStyle w:val="c-messagebody"/>
-          <w:rFonts w:asciiTheme="minorHAnsi" w:hAnsiTheme="minorHAnsi" w:cstheme="minorHAnsi"/>
-          <w:sz w:val="22"/>
-          <w:szCs w:val="22"/>
-        </w:rPr>
-        <w:t xml:space="preserve"> By using the </w:t>
-      </w:r>
-      <w:r>
-        <w:rPr>
-          <w:rStyle w:val="c-messagebody"/>
-          <w:rFonts w:asciiTheme="minorHAnsi" w:hAnsiTheme="minorHAnsi" w:cstheme="minorHAnsi"/>
-          <w:sz w:val="22"/>
-          <w:szCs w:val="22"/>
-        </w:rPr>
-        <w:t>autocorrelation function, we are measur</w:t>
-      </w:r>
-      <w:r>
-        <w:rPr>
-          <w:rStyle w:val="c-messagebody"/>
-          <w:rFonts w:asciiTheme="minorHAnsi" w:hAnsiTheme="minorHAnsi" w:cstheme="minorHAnsi"/>
-          <w:sz w:val="22"/>
-          <w:szCs w:val="22"/>
-        </w:rPr>
-        <w:t>ing</w:t>
-      </w:r>
-      <w:r>
-        <w:rPr>
-          <w:rStyle w:val="c-messagebody"/>
-          <w:rFonts w:asciiTheme="minorHAnsi" w:hAnsiTheme="minorHAnsi" w:cstheme="minorHAnsi"/>
-          <w:sz w:val="22"/>
-          <w:szCs w:val="22"/>
-        </w:rPr>
-        <w:t xml:space="preserve"> the statistical relationship </w:t>
-      </w:r>
-      <w:r>
-        <w:rPr>
-          <w:rStyle w:val="c-messagebody"/>
-          <w:rFonts w:asciiTheme="minorHAnsi" w:hAnsiTheme="minorHAnsi" w:cstheme="minorHAnsi"/>
-          <w:sz w:val="22"/>
-          <w:szCs w:val="22"/>
-        </w:rPr>
-        <w:t xml:space="preserve">between the </w:t>
-      </w:r>
-      <w:r>
-        <w:rPr>
-          <w:rStyle w:val="c-messagebody"/>
-          <w:rFonts w:asciiTheme="minorHAnsi" w:hAnsiTheme="minorHAnsi" w:cstheme="minorHAnsi"/>
-          <w:sz w:val="22"/>
-          <w:szCs w:val="22"/>
-        </w:rPr>
-        <w:t xml:space="preserve">time series data </w:t>
-      </w:r>
-      <w:r>
-        <w:rPr>
-          <w:rStyle w:val="c-messagebody"/>
-          <w:rFonts w:asciiTheme="minorHAnsi" w:hAnsiTheme="minorHAnsi" w:cstheme="minorHAnsi"/>
-          <w:sz w:val="22"/>
-          <w:szCs w:val="22"/>
-        </w:rPr>
-        <w:t xml:space="preserve">versus the </w:t>
-      </w:r>
-      <w:r>
-        <w:rPr>
-          <w:rStyle w:val="c-messagebody"/>
-          <w:rFonts w:asciiTheme="minorHAnsi" w:hAnsiTheme="minorHAnsi" w:cstheme="minorHAnsi"/>
-          <w:sz w:val="22"/>
-          <w:szCs w:val="22"/>
-        </w:rPr>
-        <w:t>time series data from a previous time step (or periods); which are called 'lags'.  That is, the time series of data is correlated over (and over, depending on defined 'lags') against the same series data from a previous period(s).</w:t>
-      </w:r>
-    </w:p>
-    <w:p>
-      <w:pPr>
-        <w:pStyle w:val="NormalWeb"/>
-        <w:rPr>
-          <w:rStyle w:val="c-messagebody"/>
-          <w:rFonts w:asciiTheme="minorHAnsi" w:hAnsiTheme="minorHAnsi" w:cstheme="minorHAnsi"/>
-          <w:sz w:val="22"/>
-          <w:szCs w:val="22"/>
-        </w:rPr>
-      </w:pPr>
-      <w:r>
-        <w:rPr>
-          <w:rStyle w:val="c-messagebody"/>
-          <w:rFonts w:asciiTheme="minorHAnsi" w:hAnsiTheme="minorHAnsi" w:cstheme="minorHAnsi"/>
-          <w:sz w:val="22"/>
-          <w:szCs w:val="22"/>
-        </w:rPr>
-        <w:t>Whereas, with partial autocorrelation, we get a summary of the relationship between time series sets from different times steps - same as for autocorrelation - but without observations at intervening (or non-compared) time steps. In other words, partial autocorrelation attempts to get a more complete picture of the entire population of time series data.</w:t>
-      </w:r>
-    </w:p>
-    <w:p>
-      <w:pPr>
-        <w:pStyle w:val="NormalWeb"/>
+      <w:pPr>
         <w:keepNext/>
         <w:jc w:val="center"/>
       </w:pPr>
@@ -1616,10 +1747,10 @@
           <w:noProof/>
         </w:rPr>
         <w:drawing>
-          <wp:inline distT="0" distB="0" distL="0" distR="0" wp14:anchorId="4C1B7CCA" wp14:editId="3B7A4038">
-            <wp:extent cx="4610100" cy="2143292"/>
-            <wp:effectExtent l="0" t="0" r="0" b="9525"/>
-            <wp:docPr id="1" name="Picture 1"/>
+          <wp:inline distT="0" distB="0" distL="0" distR="0" wp14:anchorId="25609756" wp14:editId="51BDCF98">
+            <wp:extent cx="4486275" cy="2115868"/>
+            <wp:effectExtent l="0" t="0" r="0" b="0"/>
+            <wp:docPr id="11" name="Picture 11"/>
             <wp:cNvGraphicFramePr>
               <a:graphicFrameLocks xmlns:a="http://schemas.openxmlformats.org/drawingml/2006/main" noChangeAspect="1"/>
             </wp:cNvGraphicFramePr>
@@ -1639,7 +1770,7 @@
                   <pic:spPr>
                     <a:xfrm>
                       <a:off x="0" y="0"/>
-                      <a:ext cx="4636341" cy="2155492"/>
+                      <a:ext cx="4514859" cy="2129349"/>
                     </a:xfrm>
                     <a:prstGeom prst="rect">
                       <a:avLst/>
@@ -1660,19 +1791,166 @@
       <w:r>
         <w:t xml:space="preserve">Figure </w:t>
       </w:r>
-      <w:fldSimple w:instr=" SEQ Figure \* ARABIC ">
-        <w:r>
-          <w:rPr>
-            <w:noProof/>
-          </w:rPr>
-          <w:t>4</w:t>
-        </w:r>
-      </w:fldSimple>
-      <w:r>
-        <w:t xml:space="preserve"> – Autocorrelation</w:t>
+      <w:r>
+        <w:t>4</w:t>
+      </w:r>
+      <w:r>
+        <w:t xml:space="preserve"> - Partial Autocorrelation</w:t>
       </w:r>
     </w:p>
     <w:p/>
+    <w:p>
+      <w:r>
+        <w:lastRenderedPageBreak/>
+        <w:t xml:space="preserve">What does this information tell us? </w:t>
+      </w:r>
+      <w:r>
+        <w:t xml:space="preserve"> </w:t>
+      </w:r>
+      <w:r>
+        <w:t xml:space="preserve">First, it tells us that we </w:t>
+      </w:r>
+      <w:proofErr w:type="gramStart"/>
+      <w:r>
+        <w:t>definitely have</w:t>
+      </w:r>
+      <w:proofErr w:type="gramEnd"/>
+      <w:r>
+        <w:t xml:space="preserve"> non-stationary data.  Second, it tells us that to further our analysis we </w:t>
+      </w:r>
+      <w:r>
+        <w:t xml:space="preserve">will need to </w:t>
+      </w:r>
+      <w:r>
+        <w:t>incorporating differences</w:t>
+      </w:r>
+      <w:r>
+        <w:t xml:space="preserve"> and potentially </w:t>
+      </w:r>
+      <w:r>
+        <w:t>moving averages.</w:t>
+      </w:r>
+    </w:p>
+    <w:p/>
+    <w:p>
+      <w:r>
+        <w:t xml:space="preserve">What follows next is an exploration of ARIMA with </w:t>
+      </w:r>
+      <w:r>
+        <w:t>focus</w:t>
+      </w:r>
+      <w:r>
+        <w:t xml:space="preserve"> on </w:t>
+      </w:r>
+      <w:r>
+        <w:t>hyper tuning</w:t>
+      </w:r>
+      <w:r>
+        <w:t xml:space="preserve"> of</w:t>
+      </w:r>
+      <w:r>
+        <w:t xml:space="preserve"> the</w:t>
+      </w:r>
+      <w:r>
+        <w:t xml:space="preserve"> p,</w:t>
+      </w:r>
+      <w:r>
+        <w:t xml:space="preserve"> </w:t>
+      </w:r>
+      <w:r>
+        <w:t>d,</w:t>
+      </w:r>
+      <w:r>
+        <w:t xml:space="preserve"> and </w:t>
+      </w:r>
+      <w:r>
+        <w:t xml:space="preserve">q parameters.  </w:t>
+      </w:r>
+      <w:r>
+        <w:t>The team decided to</w:t>
+      </w:r>
+      <w:r>
+        <w:t xml:space="preserve"> wrap up the ARIMAS exploration with a grid search of the </w:t>
+      </w:r>
+      <w:r>
+        <w:t xml:space="preserve">p, d, and q </w:t>
+      </w:r>
+      <w:r>
+        <w:t>parameters in order to arrive at the best possible combination</w:t>
+      </w:r>
+      <w:r>
+        <w:t xml:space="preserve">, </w:t>
+      </w:r>
+      <w:r>
+        <w:t>as measured by L</w:t>
+      </w:r>
+      <w:r>
+        <w:t>OSS</w:t>
+      </w:r>
+      <w:r>
+        <w:t>.  We also explore</w:t>
+      </w:r>
+      <w:r>
+        <w:t>d</w:t>
+      </w:r>
+      <w:r>
+        <w:t xml:space="preserve"> the AIC - a basic accuracy score - </w:t>
+      </w:r>
+      <w:r>
+        <w:t xml:space="preserve">metric </w:t>
+      </w:r>
+      <w:r>
+        <w:t xml:space="preserve">in order to consider the parameter sets for the ARIMAS model.  Ultimately, this </w:t>
+      </w:r>
+      <w:r>
+        <w:t xml:space="preserve">positioned the team </w:t>
+      </w:r>
+      <w:r>
+        <w:t xml:space="preserve">to decipher past time events in order to understand/predict future </w:t>
+      </w:r>
+      <w:r>
+        <w:t>events, given</w:t>
+      </w:r>
+      <w:r>
+        <w:t xml:space="preserve"> </w:t>
+      </w:r>
+      <w:r>
+        <w:t xml:space="preserve">previous </w:t>
+      </w:r>
+      <w:r>
+        <w:t xml:space="preserve">time events occurred in a pattern over time </w:t>
+      </w:r>
+      <w:r>
+        <w:t xml:space="preserve">and are </w:t>
+      </w:r>
+      <w:r>
+        <w:t xml:space="preserve">not readily explainable </w:t>
+      </w:r>
+      <w:r>
+        <w:t xml:space="preserve">by </w:t>
+      </w:r>
+      <w:r>
+        <w:t>outside of other, unprovided for variables.</w:t>
+      </w:r>
+    </w:p>
+    <w:p/>
+    <w:p>
+      <w:r>
+        <w:t>We first r</w:t>
+      </w:r>
+      <w:r>
+        <w:t>an</w:t>
+      </w:r>
+      <w:r>
+        <w:t xml:space="preserve"> our ARIMA model with p, d, and q parameters all set to 0 as seen in Figure </w:t>
+      </w:r>
+      <w:r>
+        <w:t>5</w:t>
+      </w:r>
+      <w:r>
+        <w:t>.</w:t>
+      </w:r>
+    </w:p>
     <w:p>
       <w:pPr>
         <w:keepNext/>
@@ -1683,10 +1961,10 @@
           <w:noProof/>
         </w:rPr>
         <w:drawing>
-          <wp:inline distT="0" distB="0" distL="0" distR="0" wp14:anchorId="25609756" wp14:editId="51BDCF98">
-            <wp:extent cx="4486275" cy="2115868"/>
+          <wp:inline distT="0" distB="0" distL="0" distR="0" wp14:anchorId="1C9B937D" wp14:editId="5538E281">
+            <wp:extent cx="5943600" cy="2991485"/>
             <wp:effectExtent l="0" t="0" r="0" b="0"/>
-            <wp:docPr id="11" name="Picture 11"/>
+            <wp:docPr id="12" name="Picture 12"/>
             <wp:cNvGraphicFramePr>
               <a:graphicFrameLocks xmlns:a="http://schemas.openxmlformats.org/drawingml/2006/main" noChangeAspect="1"/>
             </wp:cNvGraphicFramePr>
@@ -1706,7 +1984,7 @@
                   <pic:spPr>
                     <a:xfrm>
                       <a:off x="0" y="0"/>
-                      <a:ext cx="4514859" cy="2129349"/>
+                      <a:ext cx="5943600" cy="2991485"/>
                     </a:xfrm>
                     <a:prstGeom prst="rect">
                       <a:avLst/>
@@ -1727,165 +2005,56 @@
       <w:r>
         <w:t xml:space="preserve">Figure </w:t>
       </w:r>
-      <w:fldSimple w:instr=" SEQ Figure \* ARABIC ">
-        <w:r>
-          <w:rPr>
-            <w:noProof/>
-          </w:rPr>
-          <w:t>5</w:t>
-        </w:r>
-      </w:fldSimple>
-      <w:r>
-        <w:t xml:space="preserve"> - Partial Autocorrelation</w:t>
+      <w:r>
+        <w:t>5</w:t>
+      </w:r>
+      <w:r>
+        <w:t xml:space="preserve"> - P=0, D=0, Q=0</w:t>
       </w:r>
     </w:p>
     <w:p/>
     <w:p>
       <w:r>
-        <w:lastRenderedPageBreak/>
-        <w:t xml:space="preserve">What does this information tell us? </w:t>
-      </w:r>
-      <w:r>
-        <w:t xml:space="preserve"> </w:t>
-      </w:r>
-      <w:r>
-        <w:t xml:space="preserve">First, it tells us that we </w:t>
-      </w:r>
-      <w:proofErr w:type="gramStart"/>
-      <w:r>
-        <w:t>definitely have</w:t>
-      </w:r>
-      <w:proofErr w:type="gramEnd"/>
-      <w:r>
-        <w:t xml:space="preserve"> non-stationary data.  Second, it tells us that to further our analysis we </w:t>
-      </w:r>
-      <w:r>
-        <w:t xml:space="preserve">will need to </w:t>
-      </w:r>
-      <w:r>
-        <w:t>incorporating differences</w:t>
-      </w:r>
-      <w:r>
-        <w:t xml:space="preserve"> and potentially </w:t>
-      </w:r>
-      <w:r>
-        <w:t>moving averages.</w:t>
+        <w:t xml:space="preserve">Leveraging </w:t>
+      </w:r>
+      <w:r>
+        <w:t xml:space="preserve">ARMIA </w:t>
+      </w:r>
+      <w:r>
+        <w:t>R</w:t>
+      </w:r>
+      <w:r>
+        <w:t xml:space="preserve">ule #1, </w:t>
+      </w:r>
+      <w:r>
+        <w:t xml:space="preserve">which relates to differencing, </w:t>
+      </w:r>
+      <w:r>
+        <w:t>we observe</w:t>
+      </w:r>
+      <w:r>
+        <w:t>d</w:t>
+      </w:r>
+      <w:r>
+        <w:t xml:space="preserve"> that this series has positive correlations out to a high number of lags.  For that reason, we </w:t>
+      </w:r>
+      <w:r>
+        <w:t>introduced one</w:t>
+      </w:r>
+      <w:r>
+        <w:t xml:space="preserve"> higher level of differencing</w:t>
+      </w:r>
+      <w:r>
+        <w:t xml:space="preserve">, with results seen in Figure </w:t>
+      </w:r>
+      <w:r>
+        <w:t>6</w:t>
+      </w:r>
+      <w:r>
+        <w:t>.</w:t>
       </w:r>
     </w:p>
     <w:p/>
-    <w:p>
-      <w:r>
-        <w:t xml:space="preserve">What follows next is an exploration of ARIMA with </w:t>
-      </w:r>
-      <w:r>
-        <w:t>focus</w:t>
-      </w:r>
-      <w:r>
-        <w:t xml:space="preserve"> on </w:t>
-      </w:r>
-      <w:r>
-        <w:t>hyper tuning</w:t>
-      </w:r>
-      <w:r>
-        <w:t xml:space="preserve"> of</w:t>
-      </w:r>
-      <w:r>
-        <w:t xml:space="preserve"> the</w:t>
-      </w:r>
-      <w:r>
-        <w:t xml:space="preserve"> p,</w:t>
-      </w:r>
-      <w:r>
-        <w:t xml:space="preserve"> </w:t>
-      </w:r>
-      <w:r>
-        <w:t>d,</w:t>
-      </w:r>
-      <w:r>
-        <w:t xml:space="preserve"> and </w:t>
-      </w:r>
-      <w:r>
-        <w:t xml:space="preserve">q parameters.  </w:t>
-      </w:r>
-      <w:r>
-        <w:t>The team decided to</w:t>
-      </w:r>
-      <w:r>
-        <w:t xml:space="preserve"> wrap up the ARIMAS exploration with a grid search of the </w:t>
-      </w:r>
-      <w:r>
-        <w:t xml:space="preserve">p, d, and q </w:t>
-      </w:r>
-      <w:r>
-        <w:t>parameters in order to arrive at the best possible combination</w:t>
-      </w:r>
-      <w:r>
-        <w:t xml:space="preserve">, </w:t>
-      </w:r>
-      <w:r>
-        <w:t>as measured by L</w:t>
-      </w:r>
-      <w:r>
-        <w:t>OSS</w:t>
-      </w:r>
-      <w:r>
-        <w:t>.  We also explore</w:t>
-      </w:r>
-      <w:r>
-        <w:t>d</w:t>
-      </w:r>
-      <w:r>
-        <w:t xml:space="preserve"> the AIC - a basic accuracy score - </w:t>
-      </w:r>
-      <w:r>
-        <w:t xml:space="preserve">metric </w:t>
-      </w:r>
-      <w:r>
-        <w:t xml:space="preserve">in order to consider the parameter sets for the ARIMAS model.  Ultimately, this </w:t>
-      </w:r>
-      <w:r>
-        <w:t xml:space="preserve">positioned the team </w:t>
-      </w:r>
-      <w:r>
-        <w:t xml:space="preserve">to decipher past time events in order to understand/predict future </w:t>
-      </w:r>
-      <w:r>
-        <w:t>events, given</w:t>
-      </w:r>
-      <w:r>
-        <w:t xml:space="preserve"> </w:t>
-      </w:r>
-      <w:r>
-        <w:t xml:space="preserve">previous </w:t>
-      </w:r>
-      <w:r>
-        <w:t xml:space="preserve">time events occurred in a pattern over time </w:t>
-      </w:r>
-      <w:r>
-        <w:t xml:space="preserve">and are </w:t>
-      </w:r>
-      <w:r>
-        <w:t xml:space="preserve">not readily explainable </w:t>
-      </w:r>
-      <w:r>
-        <w:t xml:space="preserve">by </w:t>
-      </w:r>
-      <w:r>
-        <w:t>outside of other, unprovided for variables.</w:t>
-      </w:r>
-    </w:p>
-    <w:p/>
-    <w:p>
-      <w:r>
-        <w:t>We first r</w:t>
-      </w:r>
-      <w:r>
-        <w:t>an</w:t>
-      </w:r>
-      <w:r>
-        <w:t xml:space="preserve"> our ARIMA model with p, d, and q parameters all set to 0 as seen in Figure 6.</w:t>
-      </w:r>
-    </w:p>
     <w:p>
       <w:pPr>
         <w:keepNext/>
@@ -1895,11 +2064,12 @@
         <w:rPr>
           <w:noProof/>
         </w:rPr>
+        <w:lastRenderedPageBreak/>
         <w:drawing>
-          <wp:inline distT="0" distB="0" distL="0" distR="0" wp14:anchorId="1C9B937D" wp14:editId="5538E281">
-            <wp:extent cx="5943600" cy="2991485"/>
+          <wp:inline distT="0" distB="0" distL="0" distR="0" wp14:anchorId="737F8E19" wp14:editId="7A3ABF2D">
+            <wp:extent cx="5943600" cy="2898775"/>
             <wp:effectExtent l="0" t="0" r="0" b="0"/>
-            <wp:docPr id="12" name="Picture 12"/>
+            <wp:docPr id="13" name="Picture 13"/>
             <wp:cNvGraphicFramePr>
               <a:graphicFrameLocks xmlns:a="http://schemas.openxmlformats.org/drawingml/2006/main" noChangeAspect="1"/>
             </wp:cNvGraphicFramePr>
@@ -1919,7 +2089,7 @@
                   <pic:spPr>
                     <a:xfrm>
                       <a:off x="0" y="0"/>
-                      <a:ext cx="5943600" cy="2991485"/>
+                      <a:ext cx="5943600" cy="2898775"/>
                     </a:xfrm>
                     <a:prstGeom prst="rect">
                       <a:avLst/>
@@ -1940,16 +2110,11 @@
       <w:r>
         <w:t xml:space="preserve">Figure </w:t>
       </w:r>
-      <w:fldSimple w:instr=" SEQ Figure \* ARABIC ">
-        <w:r>
-          <w:rPr>
-            <w:noProof/>
-          </w:rPr>
-          <w:t>6</w:t>
-        </w:r>
-      </w:fldSimple>
-      <w:r>
-        <w:t xml:space="preserve"> - P=0, D=0, Q=0</w:t>
+      <w:r>
+        <w:t>6</w:t>
+      </w:r>
+      <w:r>
+        <w:t xml:space="preserve"> - P=0, D=1, Q=0</w:t>
       </w:r>
     </w:p>
     <w:p/>
@@ -1958,34 +2123,75 @@
         <w:t xml:space="preserve">Leveraging </w:t>
       </w:r>
       <w:r>
-        <w:t xml:space="preserve">ARMIA </w:t>
+        <w:t xml:space="preserve">ARINA </w:t>
       </w:r>
       <w:r>
         <w:t>R</w:t>
       </w:r>
       <w:r>
-        <w:t xml:space="preserve">ule #1, </w:t>
-      </w:r>
-      <w:r>
-        <w:t xml:space="preserve">which relates to differencing, </w:t>
-      </w:r>
-      <w:r>
-        <w:t>we observe</w:t>
-      </w:r>
-      <w:r>
-        <w:t>d</w:t>
-      </w:r>
-      <w:r>
-        <w:t xml:space="preserve"> that this series has positive correlations out to a high number of lags.  For that reason, we </w:t>
-      </w:r>
-      <w:r>
-        <w:t>introduced one</w:t>
-      </w:r>
-      <w:r>
-        <w:t xml:space="preserve"> higher level of differencing</w:t>
-      </w:r>
-      <w:r>
-        <w:t>, with results seen in Figure 7.</w:t>
+        <w:t xml:space="preserve">ule #2, the lag-1 autocorrelation is not zero or negative, but the autocorrelations are all small and there doesn't seem to be much in the way of a discernable pattern. </w:t>
+      </w:r>
+      <w:r>
+        <w:t xml:space="preserve"> </w:t>
+      </w:r>
+      <w:r>
+        <w:t>For purposes of exploring this data</w:t>
+      </w:r>
+      <w:r>
+        <w:t xml:space="preserve"> deeper</w:t>
+      </w:r>
+      <w:r>
+        <w:t xml:space="preserve">, we </w:t>
+      </w:r>
+      <w:r>
+        <w:t xml:space="preserve">decided to </w:t>
+      </w:r>
+      <w:r>
+        <w:t xml:space="preserve">see what happens when a differencing of 2 is </w:t>
+      </w:r>
+      <w:r>
+        <w:t>introduced</w:t>
+      </w:r>
+      <w:r>
+        <w:t xml:space="preserve">. We </w:t>
+      </w:r>
+      <w:r>
+        <w:t xml:space="preserve">decided to </w:t>
+      </w:r>
+      <w:proofErr w:type="gramStart"/>
+      <w:r>
+        <w:t>introduced</w:t>
+      </w:r>
+      <w:proofErr w:type="gramEnd"/>
+      <w:r>
+        <w:t xml:space="preserve"> an additional lag </w:t>
+      </w:r>
+      <w:r>
+        <w:t xml:space="preserve">because we </w:t>
+      </w:r>
+      <w:r>
+        <w:t xml:space="preserve">did not </w:t>
+      </w:r>
+      <w:r>
+        <w:t>see evidence of over</w:t>
+      </w:r>
+      <w:r>
+        <w:t xml:space="preserve"> </w:t>
+      </w:r>
+      <w:r>
+        <w:t>differencing</w:t>
+      </w:r>
+      <w:r>
+        <w:t xml:space="preserve"> after lag-1</w:t>
+      </w:r>
+      <w:r>
+        <w:t xml:space="preserve">. These results are seen in Figure </w:t>
+      </w:r>
+      <w:r>
+        <w:t>7</w:t>
+      </w:r>
+      <w:r>
+        <w:t>.</w:t>
       </w:r>
     </w:p>
     <w:p/>
@@ -1998,12 +2204,11 @@
         <w:rPr>
           <w:noProof/>
         </w:rPr>
-        <w:lastRenderedPageBreak/>
         <w:drawing>
-          <wp:inline distT="0" distB="0" distL="0" distR="0" wp14:anchorId="737F8E19" wp14:editId="7A3ABF2D">
-            <wp:extent cx="5943600" cy="2898775"/>
-            <wp:effectExtent l="0" t="0" r="0" b="0"/>
-            <wp:docPr id="13" name="Picture 13"/>
+          <wp:inline distT="0" distB="0" distL="0" distR="0" wp14:anchorId="764782C6" wp14:editId="5A926C6F">
+            <wp:extent cx="5943600" cy="3061970"/>
+            <wp:effectExtent l="0" t="0" r="0" b="5080"/>
+            <wp:docPr id="14" name="Picture 14"/>
             <wp:cNvGraphicFramePr>
               <a:graphicFrameLocks xmlns:a="http://schemas.openxmlformats.org/drawingml/2006/main" noChangeAspect="1"/>
             </wp:cNvGraphicFramePr>
@@ -2023,7 +2228,7 @@
                   <pic:spPr>
                     <a:xfrm>
                       <a:off x="0" y="0"/>
-                      <a:ext cx="5943600" cy="2898775"/>
+                      <a:ext cx="5943600" cy="3061970"/>
                     </a:xfrm>
                     <a:prstGeom prst="rect">
                       <a:avLst/>
@@ -2044,87 +2249,93 @@
       <w:r>
         <w:t xml:space="preserve">Figure </w:t>
       </w:r>
-      <w:fldSimple w:instr=" SEQ Figure \* ARABIC ">
-        <w:r>
-          <w:rPr>
-            <w:noProof/>
-          </w:rPr>
-          <w:t>7</w:t>
-        </w:r>
-      </w:fldSimple>
-      <w:r>
-        <w:t xml:space="preserve"> - P=0, D=1, Q=0</w:t>
+      <w:r>
+        <w:t>7</w:t>
+      </w:r>
+      <w:r>
+        <w:t xml:space="preserve"> - P=</w:t>
+      </w:r>
+      <w:proofErr w:type="gramStart"/>
+      <w:r>
+        <w:t>0,D</w:t>
+      </w:r>
+      <w:proofErr w:type="gramEnd"/>
+      <w:r>
+        <w:t>=2,Q=0</w:t>
       </w:r>
     </w:p>
     <w:p/>
     <w:p>
       <w:r>
-        <w:t xml:space="preserve">Leveraging </w:t>
-      </w:r>
-      <w:r>
-        <w:t xml:space="preserve">ARINA </w:t>
-      </w:r>
-      <w:r>
-        <w:t>R</w:t>
-      </w:r>
-      <w:r>
-        <w:t xml:space="preserve">ule #2, the lag-1 autocorrelation is not zero or negative, but the autocorrelations are all small and there doesn't seem to be much in the way of a discernable pattern. </w:t>
-      </w:r>
-      <w:r>
-        <w:t xml:space="preserve"> </w:t>
-      </w:r>
-      <w:r>
-        <w:t>For purposes of exploring this data</w:t>
-      </w:r>
-      <w:r>
-        <w:t xml:space="preserve"> deeper</w:t>
-      </w:r>
-      <w:r>
-        <w:t xml:space="preserve">, we </w:t>
-      </w:r>
-      <w:r>
-        <w:t xml:space="preserve">decided to </w:t>
-      </w:r>
-      <w:r>
-        <w:t xml:space="preserve">see what happens when a differencing of 2 is </w:t>
-      </w:r>
-      <w:r>
-        <w:t>introduced</w:t>
+        <w:t xml:space="preserve">These results </w:t>
+      </w:r>
+      <w:r>
+        <w:t>of an additional lag wer</w:t>
+      </w:r>
+      <w:r>
+        <w:t>e interesting.  After lag-2, the autocorrelation seems to arrive at '0'. This would indicate that any additional differencing would severely run the risk of over differencing.</w:t>
+      </w:r>
+    </w:p>
+    <w:p/>
+    <w:p>
+      <w:r>
+        <w:t xml:space="preserve">As for the other rules not yet covered (for parameter d), in using two orders of differencing (thus far) it is apparent that the original series has a time varying trend (Rule #4).  Simply put, the model does not seem to be stationary or constant in trend.  Rules 5 and Rules 3 do not necessarily apply:  this model has at least 1 order of </w:t>
+      </w:r>
+      <w:proofErr w:type="gramStart"/>
+      <w:r>
+        <w:t>differencing</w:t>
+      </w:r>
+      <w:proofErr w:type="gramEnd"/>
+      <w:r>
+        <w:t xml:space="preserve"> so it does not require a constant.  </w:t>
+      </w:r>
+    </w:p>
+    <w:p/>
+    <w:p>
+      <w:r>
+        <w:t>We next adjusting the autoregressive parameter (p)</w:t>
+      </w:r>
+      <w:r>
+        <w:t>,</w:t>
+      </w:r>
+      <w:r>
+        <w:t xml:space="preserve"> leaving </w:t>
+      </w:r>
+      <w:r>
+        <w:t xml:space="preserve">all </w:t>
+      </w:r>
+      <w:r>
+        <w:t xml:space="preserve">the other parameters </w:t>
+      </w:r>
+      <w:r>
+        <w:t>set to zero</w:t>
       </w:r>
       <w:r>
         <w:t xml:space="preserve">. We </w:t>
       </w:r>
       <w:r>
-        <w:t xml:space="preserve">decided to </w:t>
-      </w:r>
-      <w:proofErr w:type="gramStart"/>
-      <w:r>
-        <w:t>introduced</w:t>
-      </w:r>
-      <w:proofErr w:type="gramEnd"/>
-      <w:r>
-        <w:t xml:space="preserve"> an additional lag </w:t>
-      </w:r>
-      <w:r>
-        <w:t xml:space="preserve">because we </w:t>
-      </w:r>
-      <w:r>
-        <w:t xml:space="preserve">did not </w:t>
-      </w:r>
-      <w:r>
-        <w:t>see evidence of over</w:t>
-      </w:r>
-      <w:r>
-        <w:t xml:space="preserve"> </w:t>
-      </w:r>
-      <w:r>
-        <w:t>differencing</w:t>
-      </w:r>
-      <w:r>
-        <w:t xml:space="preserve"> after lag-1</w:t>
-      </w:r>
-      <w:r>
-        <w:t>. These results are seen in Figure 8.</w:t>
+        <w:t xml:space="preserve">began by setting </w:t>
+      </w:r>
+      <w:r>
+        <w:t>p=2</w:t>
+      </w:r>
+      <w:r>
+        <w:t xml:space="preserve">, </w:t>
+      </w:r>
+      <w:r>
+        <w:t xml:space="preserve">the results </w:t>
+      </w:r>
+      <w:r>
+        <w:t xml:space="preserve">of which </w:t>
+      </w:r>
+      <w:r>
+        <w:t xml:space="preserve">are seen in Figure </w:t>
+      </w:r>
+      <w:r>
+        <w:t>8</w:t>
+      </w:r>
+      <w:r>
+        <w:t>.</w:t>
       </w:r>
     </w:p>
     <w:p/>
@@ -2138,10 +2349,10 @@
           <w:noProof/>
         </w:rPr>
         <w:drawing>
-          <wp:inline distT="0" distB="0" distL="0" distR="0" wp14:anchorId="764782C6" wp14:editId="5A926C6F">
-            <wp:extent cx="5943600" cy="3061970"/>
-            <wp:effectExtent l="0" t="0" r="0" b="5080"/>
-            <wp:docPr id="14" name="Picture 14"/>
+          <wp:inline distT="0" distB="0" distL="0" distR="0" wp14:anchorId="646E483E" wp14:editId="12CAC747">
+            <wp:extent cx="5943600" cy="2874645"/>
+            <wp:effectExtent l="0" t="0" r="0" b="1905"/>
+            <wp:docPr id="15" name="Picture 15"/>
             <wp:cNvGraphicFramePr>
               <a:graphicFrameLocks xmlns:a="http://schemas.openxmlformats.org/drawingml/2006/main" noChangeAspect="1"/>
             </wp:cNvGraphicFramePr>
@@ -2161,7 +2372,7 @@
                   <pic:spPr>
                     <a:xfrm>
                       <a:off x="0" y="0"/>
-                      <a:ext cx="5943600" cy="3061970"/>
+                      <a:ext cx="5943600" cy="2874645"/>
                     </a:xfrm>
                     <a:prstGeom prst="rect">
                       <a:avLst/>
@@ -2182,100 +2393,71 @@
       <w:r>
         <w:t xml:space="preserve">Figure </w:t>
       </w:r>
-      <w:fldSimple w:instr=" SEQ Figure \* ARABIC ">
-        <w:r>
-          <w:rPr>
-            <w:noProof/>
-          </w:rPr>
-          <w:t>8</w:t>
-        </w:r>
-      </w:fldSimple>
-      <w:r>
-        <w:t xml:space="preserve"> - P=</w:t>
-      </w:r>
-      <w:proofErr w:type="gramStart"/>
-      <w:r>
-        <w:t>0,D</w:t>
-      </w:r>
-      <w:proofErr w:type="gramEnd"/>
-      <w:r>
-        <w:t>=2,Q=0</w:t>
+      <w:r>
+        <w:t>8</w:t>
+      </w:r>
+      <w:r>
+        <w:t xml:space="preserve"> - P=2, D=0, Q=0</w:t>
       </w:r>
     </w:p>
     <w:p/>
     <w:p>
       <w:r>
-        <w:t xml:space="preserve">These results </w:t>
-      </w:r>
-      <w:r>
-        <w:t>of an additional lag wer</w:t>
-      </w:r>
-      <w:r>
-        <w:t xml:space="preserve">e interesting.  After </w:t>
-      </w:r>
-      <w:proofErr w:type="gramStart"/>
-      <w:r>
-        <w:t>lag-2</w:t>
-      </w:r>
-      <w:proofErr w:type="gramEnd"/>
-      <w:r>
-        <w:t>, the autocorrelation seems to arrive at '0'. This would indicate that any additional differencing would severely run the risk of over differencing.</w:t>
-      </w:r>
-    </w:p>
-    <w:p/>
-    <w:p>
-      <w:r>
-        <w:t xml:space="preserve">As for the other rules not yet covered (for parameter d), in using two orders of differencing (thus far) it is apparent that the original series has a time varying trend (Rule #4).  Simply put, the model does not seem to be stationary or constant in trend.  Rules 5 and Rules 3 do not necessarily apply:  this model has at least 1 order of </w:t>
-      </w:r>
-      <w:proofErr w:type="gramStart"/>
-      <w:r>
-        <w:t>differencing</w:t>
-      </w:r>
-      <w:proofErr w:type="gramEnd"/>
-      <w:r>
-        <w:t xml:space="preserve"> so it does not require a constant.  </w:t>
-      </w:r>
-    </w:p>
-    <w:p/>
-    <w:p>
-      <w:r>
-        <w:t>We next adjusting the autoregressive parameter (p)</w:t>
+        <w:t>Th</w:t>
+      </w:r>
+      <w:r>
+        <w:t>is</w:t>
+      </w:r>
+      <w:r>
+        <w:t xml:space="preserve"> autocorrelation has the same pattern at the </w:t>
+      </w:r>
+      <w:r>
+        <w:t xml:space="preserve">original </w:t>
+      </w:r>
+      <w:r>
+        <w:t>autocorrelation function. We can infer - understandably - that whether the parameter is 1 or 2</w:t>
       </w:r>
       <w:r>
         <w:t>,</w:t>
       </w:r>
       <w:r>
-        <w:t xml:space="preserve"> leaving </w:t>
-      </w:r>
-      <w:r>
-        <w:t xml:space="preserve">all </w:t>
-      </w:r>
-      <w:r>
-        <w:t xml:space="preserve">the other parameters </w:t>
-      </w:r>
-      <w:r>
-        <w:t>set to zero</w:t>
-      </w:r>
-      <w:r>
-        <w:t xml:space="preserve">. We </w:t>
-      </w:r>
-      <w:r>
-        <w:t xml:space="preserve">began by setting </w:t>
-      </w:r>
-      <w:r>
-        <w:t>p=2</w:t>
-      </w:r>
-      <w:r>
-        <w:t xml:space="preserve">, </w:t>
-      </w:r>
-      <w:r>
-        <w:t xml:space="preserve">the results </w:t>
-      </w:r>
-      <w:r>
-        <w:t xml:space="preserve">of which </w:t>
-      </w:r>
-      <w:r>
-        <w:t>are seen in Figure 9.</w:t>
+        <w:t xml:space="preserve"> the auto</w:t>
+      </w:r>
+      <w:r>
+        <w:t>regression</w:t>
+      </w:r>
+      <w:r>
+        <w:t xml:space="preserve"> is occurring between the current time series observations and prior time series observations.  Thus, the primary parameter of consideration</w:t>
+      </w:r>
+      <w:r>
+        <w:t xml:space="preserve"> is</w:t>
+      </w:r>
+      <w:r>
+        <w:t xml:space="preserve"> really d (differences). </w:t>
+      </w:r>
+      <w:r>
+        <w:t xml:space="preserve"> </w:t>
+      </w:r>
+      <w:r>
+        <w:t xml:space="preserve">We </w:t>
+      </w:r>
+      <w:r>
+        <w:t xml:space="preserve">ran </w:t>
+      </w:r>
+      <w:r>
+        <w:t xml:space="preserve">the model again </w:t>
+      </w:r>
+      <w:r>
+        <w:t xml:space="preserve">setting </w:t>
+      </w:r>
+      <w:r>
+        <w:t xml:space="preserve">p=2, d=2, and q=0 and these results can be seen in Figure </w:t>
+      </w:r>
+      <w:r>
+        <w:t>9</w:t>
+      </w:r>
+      <w:r>
+        <w:t>.</w:t>
       </w:r>
     </w:p>
     <w:p/>
@@ -2288,11 +2470,12 @@
         <w:rPr>
           <w:noProof/>
         </w:rPr>
+        <w:lastRenderedPageBreak/>
         <w:drawing>
-          <wp:inline distT="0" distB="0" distL="0" distR="0" wp14:anchorId="646E483E" wp14:editId="12CAC747">
-            <wp:extent cx="5943600" cy="2874645"/>
-            <wp:effectExtent l="0" t="0" r="0" b="1905"/>
-            <wp:docPr id="15" name="Picture 15"/>
+          <wp:inline distT="0" distB="0" distL="0" distR="0" wp14:anchorId="724B29B8" wp14:editId="190242BE">
+            <wp:extent cx="5943600" cy="2809240"/>
+            <wp:effectExtent l="0" t="0" r="0" b="0"/>
+            <wp:docPr id="16" name="Picture 16"/>
             <wp:cNvGraphicFramePr>
               <a:graphicFrameLocks xmlns:a="http://schemas.openxmlformats.org/drawingml/2006/main" noChangeAspect="1"/>
             </wp:cNvGraphicFramePr>
@@ -2312,7 +2495,7 @@
                   <pic:spPr>
                     <a:xfrm>
                       <a:off x="0" y="0"/>
-                      <a:ext cx="5943600" cy="2874645"/>
+                      <a:ext cx="5943600" cy="2809240"/>
                     </a:xfrm>
                     <a:prstGeom prst="rect">
                       <a:avLst/>
@@ -2333,73 +2516,175 @@
       <w:r>
         <w:t xml:space="preserve">Figure </w:t>
       </w:r>
-      <w:fldSimple w:instr=" SEQ Figure \* ARABIC ">
-        <w:r>
-          <w:rPr>
-            <w:noProof/>
-          </w:rPr>
-          <w:t>9</w:t>
-        </w:r>
-      </w:fldSimple>
-      <w:r>
-        <w:t xml:space="preserve"> - P=2, D=0, Q=0</w:t>
-      </w:r>
-    </w:p>
-    <w:p/>
-    <w:p>
-      <w:r>
-        <w:t>Th</w:t>
-      </w:r>
-      <w:r>
-        <w:t>is</w:t>
-      </w:r>
-      <w:r>
-        <w:t xml:space="preserve"> autocorrelation has the same pattern at the </w:t>
-      </w:r>
-      <w:r>
-        <w:t xml:space="preserve">original </w:t>
-      </w:r>
-      <w:r>
-        <w:t>autocorrelation function. We can infer - understandably - that whether the parameter is 1 or 2</w:t>
-      </w:r>
-      <w:r>
-        <w:t>,</w:t>
-      </w:r>
-      <w:r>
-        <w:t xml:space="preserve"> the auto</w:t>
-      </w:r>
-      <w:r>
-        <w:t>regression</w:t>
-      </w:r>
-      <w:r>
-        <w:t xml:space="preserve"> is occurring between the current time series observations and prior time series observations.  Thus, the primary parameter of consideration</w:t>
-      </w:r>
-      <w:r>
-        <w:t xml:space="preserve"> is</w:t>
-      </w:r>
-      <w:r>
-        <w:t xml:space="preserve"> really d (differences). </w:t>
-      </w:r>
-      <w:r>
+      <w:r>
+        <w:t>9</w:t>
+      </w:r>
+      <w:r>
+        <w:t xml:space="preserve"> - P=2, D=2, Q=0</w:t>
+      </w:r>
+    </w:p>
+    <w:p>
+      <w:pPr>
+        <w:rPr>
+          <w:rFonts w:cstheme="minorHAnsi"/>
+          <w:color w:val="000000" w:themeColor="text1"/>
+        </w:rPr>
+      </w:pPr>
+      <w:r>
+        <w:rPr>
+          <w:rFonts w:cstheme="minorHAnsi"/>
+          <w:color w:val="000000" w:themeColor="text1"/>
+        </w:rPr>
+        <w:t>C</w:t>
+      </w:r>
+      <w:r>
+        <w:rPr>
+          <w:rFonts w:cstheme="minorHAnsi"/>
+          <w:color w:val="000000" w:themeColor="text1"/>
+        </w:rPr>
+        <w:t xml:space="preserve">ombining the </w:t>
+      </w:r>
+      <w:r>
+        <w:rPr>
+          <w:rFonts w:cstheme="minorHAnsi"/>
+          <w:color w:val="000000" w:themeColor="text1"/>
+        </w:rPr>
+        <w:t>autoregression</w:t>
+      </w:r>
+      <w:r>
+        <w:rPr>
+          <w:rFonts w:cstheme="minorHAnsi"/>
+          <w:color w:val="000000" w:themeColor="text1"/>
+        </w:rPr>
+        <w:t xml:space="preserve"> with the differences creates a problem</w:t>
+      </w:r>
+      <w:r>
+        <w:rPr>
+          <w:rFonts w:cstheme="minorHAnsi"/>
+          <w:color w:val="000000" w:themeColor="text1"/>
+        </w:rPr>
         <w:t xml:space="preserve"> </w:t>
       </w:r>
       <w:r>
-        <w:t xml:space="preserve">We </w:t>
-      </w:r>
-      <w:r>
-        <w:t xml:space="preserve">ran </w:t>
-      </w:r>
-      <w:r>
-        <w:t xml:space="preserve">the model again </w:t>
-      </w:r>
-      <w:r>
-        <w:t xml:space="preserve">setting </w:t>
-      </w:r>
-      <w:r>
-        <w:t>p=2, d=2, and q=0 and these results can be seen in Figure 10.</w:t>
-      </w:r>
-    </w:p>
-    <w:p/>
+        <w:rPr>
+          <w:rFonts w:cstheme="minorHAnsi"/>
+          <w:color w:val="000000" w:themeColor="text1"/>
+        </w:rPr>
+        <w:t xml:space="preserve">that violates </w:t>
+      </w:r>
+      <w:r>
+        <w:rPr>
+          <w:rFonts w:cstheme="minorHAnsi"/>
+          <w:color w:val="000000" w:themeColor="text1"/>
+        </w:rPr>
+        <w:t xml:space="preserve">ARIMA </w:t>
+      </w:r>
+      <w:r>
+        <w:rPr>
+          <w:rFonts w:cstheme="minorHAnsi"/>
+          <w:color w:val="000000" w:themeColor="text1"/>
+        </w:rPr>
+        <w:t xml:space="preserve">rule #7.  The </w:t>
+      </w:r>
+      <w:r>
+        <w:rPr>
+          <w:rFonts w:cstheme="minorHAnsi"/>
+          <w:color w:val="000000" w:themeColor="text1"/>
+        </w:rPr>
+        <w:t xml:space="preserve">problem that was created is that the time </w:t>
+      </w:r>
+      <w:r>
+        <w:rPr>
+          <w:rFonts w:cstheme="minorHAnsi"/>
+          <w:color w:val="000000" w:themeColor="text1"/>
+        </w:rPr>
+        <w:t>series is now over</w:t>
+      </w:r>
+      <w:r>
+        <w:rPr>
+          <w:rFonts w:cstheme="minorHAnsi"/>
+          <w:color w:val="000000" w:themeColor="text1"/>
+        </w:rPr>
+        <w:t xml:space="preserve"> </w:t>
+      </w:r>
+      <w:r>
+        <w:rPr>
+          <w:rFonts w:cstheme="minorHAnsi"/>
+          <w:color w:val="000000" w:themeColor="text1"/>
+        </w:rPr>
+        <w:t xml:space="preserve">differenced.  This </w:t>
+      </w:r>
+      <w:r>
+        <w:rPr>
+          <w:rFonts w:cstheme="minorHAnsi"/>
+          <w:color w:val="000000" w:themeColor="text1"/>
+        </w:rPr>
+        <w:t xml:space="preserve">problem </w:t>
+      </w:r>
+      <w:r>
+        <w:rPr>
+          <w:rFonts w:cstheme="minorHAnsi"/>
+          <w:color w:val="000000" w:themeColor="text1"/>
+        </w:rPr>
+        <w:t xml:space="preserve">is true whether p is </w:t>
+      </w:r>
+      <w:r>
+        <w:rPr>
+          <w:rFonts w:cstheme="minorHAnsi"/>
+          <w:color w:val="000000" w:themeColor="text1"/>
+        </w:rPr>
+        <w:t xml:space="preserve">set to </w:t>
+      </w:r>
+      <w:r>
+        <w:rPr>
+          <w:rFonts w:cstheme="minorHAnsi"/>
+          <w:color w:val="000000" w:themeColor="text1"/>
+        </w:rPr>
+        <w:t xml:space="preserve">1 or 2.  </w:t>
+      </w:r>
+      <w:r>
+        <w:rPr>
+          <w:rFonts w:cstheme="minorHAnsi"/>
+          <w:color w:val="000000" w:themeColor="text1"/>
+        </w:rPr>
+        <w:t>N</w:t>
+      </w:r>
+      <w:r>
+        <w:rPr>
+          <w:rFonts w:cstheme="minorHAnsi"/>
+          <w:color w:val="000000" w:themeColor="text1"/>
+        </w:rPr>
+        <w:t xml:space="preserve">ext </w:t>
+      </w:r>
+      <w:r>
+        <w:rPr>
+          <w:rFonts w:cstheme="minorHAnsi"/>
+          <w:color w:val="000000" w:themeColor="text1"/>
+        </w:rPr>
+        <w:t xml:space="preserve">we ran </w:t>
+      </w:r>
+      <w:r>
+        <w:rPr>
+          <w:rFonts w:cstheme="minorHAnsi"/>
+          <w:color w:val="000000" w:themeColor="text1"/>
+        </w:rPr>
+        <w:t>the model with all parameters set to 2 and the results are seen in Figure 1</w:t>
+      </w:r>
+      <w:r>
+        <w:rPr>
+          <w:rFonts w:cstheme="minorHAnsi"/>
+          <w:color w:val="000000" w:themeColor="text1"/>
+        </w:rPr>
+        <w:t>0</w:t>
+      </w:r>
+      <w:r>
+        <w:rPr>
+          <w:rFonts w:cstheme="minorHAnsi"/>
+          <w:color w:val="000000" w:themeColor="text1"/>
+        </w:rPr>
+        <w:t>.</w:t>
+      </w:r>
+    </w:p>
     <w:p>
       <w:pPr>
         <w:keepNext/>
@@ -2409,12 +2694,11 @@
         <w:rPr>
           <w:noProof/>
         </w:rPr>
-        <w:lastRenderedPageBreak/>
         <w:drawing>
-          <wp:inline distT="0" distB="0" distL="0" distR="0" wp14:anchorId="724B29B8" wp14:editId="190242BE">
-            <wp:extent cx="5943600" cy="2809240"/>
+          <wp:inline distT="0" distB="0" distL="0" distR="0" wp14:anchorId="14F23CB0" wp14:editId="1E00C1F0">
+            <wp:extent cx="5943600" cy="2955925"/>
             <wp:effectExtent l="0" t="0" r="0" b="0"/>
-            <wp:docPr id="16" name="Picture 16"/>
+            <wp:docPr id="17" name="Picture 17"/>
             <wp:cNvGraphicFramePr>
               <a:graphicFrameLocks xmlns:a="http://schemas.openxmlformats.org/drawingml/2006/main" noChangeAspect="1"/>
             </wp:cNvGraphicFramePr>
@@ -2434,7 +2718,7 @@
                   <pic:spPr>
                     <a:xfrm>
                       <a:off x="0" y="0"/>
-                      <a:ext cx="5943600" cy="2809240"/>
+                      <a:ext cx="5943600" cy="2955925"/>
                     </a:xfrm>
                     <a:prstGeom prst="rect">
                       <a:avLst/>
@@ -2455,166 +2739,152 @@
       <w:r>
         <w:t xml:space="preserve">Figure </w:t>
       </w:r>
-      <w:fldSimple w:instr=" SEQ Figure \* ARABIC ">
-        <w:r>
-          <w:rPr>
-            <w:noProof/>
-          </w:rPr>
-          <w:t>10</w:t>
-        </w:r>
-      </w:fldSimple>
-      <w:r>
-        <w:t xml:space="preserve"> - P=2, D=2, Q=0</w:t>
-      </w:r>
-    </w:p>
-    <w:p>
-      <w:pPr>
-        <w:rPr>
-          <w:rFonts w:cstheme="minorHAnsi"/>
-          <w:color w:val="000000" w:themeColor="text1"/>
-        </w:rPr>
-      </w:pPr>
-      <w:r>
-        <w:rPr>
-          <w:rFonts w:cstheme="minorHAnsi"/>
-          <w:color w:val="000000" w:themeColor="text1"/>
-        </w:rPr>
-        <w:t>C</w:t>
-      </w:r>
-      <w:r>
-        <w:rPr>
-          <w:rFonts w:cstheme="minorHAnsi"/>
-          <w:color w:val="000000" w:themeColor="text1"/>
-        </w:rPr>
-        <w:t xml:space="preserve">ombining the </w:t>
-      </w:r>
-      <w:r>
-        <w:rPr>
-          <w:rFonts w:cstheme="minorHAnsi"/>
-          <w:color w:val="000000" w:themeColor="text1"/>
-        </w:rPr>
-        <w:t>autoregression</w:t>
-      </w:r>
-      <w:r>
-        <w:rPr>
-          <w:rFonts w:cstheme="minorHAnsi"/>
-          <w:color w:val="000000" w:themeColor="text1"/>
-        </w:rPr>
-        <w:t xml:space="preserve"> with the differences creates a problem</w:t>
-      </w:r>
-      <w:r>
-        <w:rPr>
-          <w:rFonts w:cstheme="minorHAnsi"/>
-          <w:color w:val="000000" w:themeColor="text1"/>
-        </w:rPr>
+      <w:r>
+        <w:fldChar w:fldCharType="begin"/>
+      </w:r>
+      <w:r>
+        <w:instrText xml:space="preserve"> SEQ Figure \* ARABIC </w:instrText>
+      </w:r>
+      <w:r>
+        <w:fldChar w:fldCharType="separate"/>
+      </w:r>
+      <w:r>
+        <w:rPr>
+          <w:noProof/>
+        </w:rPr>
+        <w:t>1</w:t>
+      </w:r>
+      <w:r>
+        <w:rPr>
+          <w:noProof/>
+        </w:rPr>
+        <w:t>0</w:t>
+      </w:r>
+      <w:r>
+        <w:rPr>
+          <w:noProof/>
+        </w:rPr>
+        <w:fldChar w:fldCharType="end"/>
+      </w:r>
+      <w:r>
+        <w:t xml:space="preserve"> - P=2, D=2, Q=2</w:t>
+      </w:r>
+    </w:p>
+    <w:p>
+      <w:r>
+        <w:t xml:space="preserve">Here we set AR and MA terms to equal each other. </w:t>
+      </w:r>
+      <w:r>
+        <w:t xml:space="preserve">  </w:t>
+      </w:r>
+      <w:r>
+        <w:t xml:space="preserve">What is interesting is that, given prior variations of the model run, it is clear the terms cancel each other </w:t>
+      </w:r>
+      <w:r>
+        <w:t xml:space="preserve">out. </w:t>
+      </w:r>
+      <w:r>
         <w:t xml:space="preserve"> </w:t>
       </w:r>
       <w:r>
-        <w:rPr>
-          <w:rFonts w:cstheme="minorHAnsi"/>
-          <w:color w:val="000000" w:themeColor="text1"/>
-        </w:rPr>
-        <w:t xml:space="preserve">that violates </w:t>
-      </w:r>
-      <w:r>
-        <w:rPr>
-          <w:rFonts w:cstheme="minorHAnsi"/>
-          <w:color w:val="000000" w:themeColor="text1"/>
-        </w:rPr>
-        <w:t xml:space="preserve">ARIMA </w:t>
-      </w:r>
-      <w:r>
-        <w:rPr>
-          <w:rFonts w:cstheme="minorHAnsi"/>
-          <w:color w:val="000000" w:themeColor="text1"/>
-        </w:rPr>
-        <w:t xml:space="preserve">rule #7.  The </w:t>
-      </w:r>
-      <w:r>
-        <w:rPr>
-          <w:rFonts w:cstheme="minorHAnsi"/>
-          <w:color w:val="000000" w:themeColor="text1"/>
-        </w:rPr>
-        <w:t xml:space="preserve">problem that was created is that the time </w:t>
-      </w:r>
-      <w:r>
-        <w:rPr>
-          <w:rFonts w:cstheme="minorHAnsi"/>
-          <w:color w:val="000000" w:themeColor="text1"/>
-        </w:rPr>
-        <w:t>series is now over</w:t>
-      </w:r>
-      <w:r>
-        <w:rPr>
-          <w:rFonts w:cstheme="minorHAnsi"/>
-          <w:color w:val="000000" w:themeColor="text1"/>
-        </w:rPr>
+        <w:t xml:space="preserve">That is, it wouldn't matter if they were </w:t>
+      </w:r>
+      <w:r>
+        <w:t xml:space="preserve">each </w:t>
+      </w:r>
+      <w:r>
+        <w:t>set to "2" or "1"</w:t>
+      </w:r>
+      <w:r>
+        <w:t xml:space="preserve">, </w:t>
+      </w:r>
+      <w:r>
+        <w:t xml:space="preserve">in </w:t>
+      </w:r>
+      <w:r>
+        <w:t xml:space="preserve">either </w:t>
+      </w:r>
+      <w:r>
+        <w:t xml:space="preserve">case </w:t>
+      </w:r>
+      <w:r>
+        <w:t>the</w:t>
+      </w:r>
+      <w:r>
+        <w:t xml:space="preserve"> terms of the overall model </w:t>
+      </w:r>
+      <w:r>
+        <w:t xml:space="preserve">is displaying </w:t>
+      </w:r>
+      <w:r>
+        <w:t xml:space="preserve">correlation. </w:t>
+      </w:r>
+      <w:r>
         <w:t xml:space="preserve"> </w:t>
       </w:r>
       <w:r>
-        <w:rPr>
-          <w:rFonts w:cstheme="minorHAnsi"/>
-          <w:color w:val="000000" w:themeColor="text1"/>
-        </w:rPr>
-        <w:t xml:space="preserve">differenced.  This </w:t>
-      </w:r>
-      <w:r>
-        <w:rPr>
-          <w:rFonts w:cstheme="minorHAnsi"/>
-          <w:color w:val="000000" w:themeColor="text1"/>
-        </w:rPr>
-        <w:t xml:space="preserve">problem </w:t>
-      </w:r>
-      <w:r>
-        <w:rPr>
-          <w:rFonts w:cstheme="minorHAnsi"/>
-          <w:color w:val="000000" w:themeColor="text1"/>
-        </w:rPr>
-        <w:t xml:space="preserve">is true whether p is </w:t>
-      </w:r>
-      <w:r>
-        <w:rPr>
-          <w:rFonts w:cstheme="minorHAnsi"/>
-          <w:color w:val="000000" w:themeColor="text1"/>
-        </w:rPr>
-        <w:t xml:space="preserve">set to </w:t>
-      </w:r>
-      <w:r>
-        <w:rPr>
-          <w:rFonts w:cstheme="minorHAnsi"/>
-          <w:color w:val="000000" w:themeColor="text1"/>
-        </w:rPr>
-        <w:t xml:space="preserve">1 or 2.  </w:t>
-      </w:r>
-      <w:r>
-        <w:rPr>
-          <w:rFonts w:cstheme="minorHAnsi"/>
-          <w:color w:val="000000" w:themeColor="text1"/>
-        </w:rPr>
-        <w:t>N</w:t>
-      </w:r>
-      <w:r>
-        <w:rPr>
-          <w:rFonts w:cstheme="minorHAnsi"/>
-          <w:color w:val="000000" w:themeColor="text1"/>
-        </w:rPr>
-        <w:t xml:space="preserve">ext </w:t>
-      </w:r>
-      <w:r>
-        <w:rPr>
-          <w:rFonts w:cstheme="minorHAnsi"/>
-          <w:color w:val="000000" w:themeColor="text1"/>
-        </w:rPr>
-        <w:t xml:space="preserve">we ran </w:t>
-      </w:r>
-      <w:r>
-        <w:rPr>
-          <w:rFonts w:cstheme="minorHAnsi"/>
-          <w:color w:val="000000" w:themeColor="text1"/>
-        </w:rPr>
-        <w:t>the model with all parameters set to 2 and the results are seen in Figure 11.</w:t>
-      </w:r>
-    </w:p>
+        <w:t>As a result, we will</w:t>
+      </w:r>
+      <w:r>
+        <w:t xml:space="preserve"> revert both parameters back to </w:t>
+      </w:r>
+      <w:r>
+        <w:t>zero</w:t>
+      </w:r>
+      <w:r>
+        <w:t>.</w:t>
+      </w:r>
+    </w:p>
+    <w:p/>
+    <w:p>
+      <w:r>
+        <w:lastRenderedPageBreak/>
+        <w:t>After going through various iterations of the ARIMA model parameters p,</w:t>
+      </w:r>
+      <w:r>
+        <w:t xml:space="preserve"> </w:t>
+      </w:r>
+      <w:r>
+        <w:t>d,</w:t>
+      </w:r>
+      <w:r>
+        <w:t xml:space="preserve"> </w:t>
+      </w:r>
+      <w:r>
+        <w:t>q, it appears visually that the most appropriate p, d, q, settings are either 0, 1, 0 or 0, 2, 0.</w:t>
+      </w:r>
+      <w:r>
+        <w:t xml:space="preserve"> </w:t>
+      </w:r>
+      <w:r>
+        <w:t xml:space="preserve"> It is </w:t>
+      </w:r>
+      <w:r>
+        <w:t xml:space="preserve">also </w:t>
+      </w:r>
+      <w:r>
+        <w:t xml:space="preserve">possible </w:t>
+      </w:r>
+      <w:r>
+        <w:t xml:space="preserve">that </w:t>
+      </w:r>
+      <w:r>
+        <w:t>a value of d=2 might be slightly over differenced and d=1 might be more appropriate.</w:t>
+      </w:r>
+    </w:p>
+    <w:p/>
+    <w:p>
+      <w:r>
+        <w:t>In order to assess this conclusion, we will now perform a 'brute force' analysis using Loss scores (while also pulling AIC scores). The RSS and AIC values for each run are seen in Figure 1</w:t>
+      </w:r>
+      <w:r>
+        <w:t>1</w:t>
+      </w:r>
+      <w:r>
+        <w:t>.</w:t>
+      </w:r>
+    </w:p>
+    <w:p/>
     <w:p>
       <w:pPr>
         <w:keepNext/>
@@ -2625,10 +2895,10 @@
           <w:noProof/>
         </w:rPr>
         <w:drawing>
-          <wp:inline distT="0" distB="0" distL="0" distR="0" wp14:anchorId="14F23CB0" wp14:editId="1E00C1F0">
-            <wp:extent cx="5943600" cy="2955925"/>
-            <wp:effectExtent l="0" t="0" r="0" b="0"/>
-            <wp:docPr id="17" name="Picture 17"/>
+          <wp:inline distT="0" distB="0" distL="0" distR="0" wp14:anchorId="11155AB2" wp14:editId="7B4522D8">
+            <wp:extent cx="4781550" cy="5876925"/>
+            <wp:effectExtent l="0" t="0" r="0" b="9525"/>
+            <wp:docPr id="18" name="Picture 18"/>
             <wp:cNvGraphicFramePr>
               <a:graphicFrameLocks xmlns:a="http://schemas.openxmlformats.org/drawingml/2006/main" noChangeAspect="1"/>
             </wp:cNvGraphicFramePr>
@@ -2648,7 +2918,7 @@
                   <pic:spPr>
                     <a:xfrm>
                       <a:off x="0" y="0"/>
-                      <a:ext cx="5943600" cy="2955925"/>
+                      <a:ext cx="4781550" cy="5876925"/>
                     </a:xfrm>
                     <a:prstGeom prst="rect">
                       <a:avLst/>
@@ -2669,124 +2939,54 @@
       <w:r>
         <w:t xml:space="preserve">Figure </w:t>
       </w:r>
-      <w:fldSimple w:instr=" SEQ Figure \* ARABIC ">
-        <w:r>
-          <w:rPr>
-            <w:noProof/>
-          </w:rPr>
-          <w:t>11</w:t>
-        </w:r>
-      </w:fldSimple>
-      <w:r>
-        <w:t xml:space="preserve"> - P=2, D=2, Q=2</w:t>
-      </w:r>
-    </w:p>
-    <w:p>
-      <w:r>
-        <w:t xml:space="preserve">Here we set AR and MA terms to equal each other. </w:t>
-      </w:r>
-      <w:r>
-        <w:t xml:space="preserve">  </w:t>
-      </w:r>
-      <w:r>
-        <w:t xml:space="preserve">What is interesting is that, given prior variations of the model run, it is clear the terms cancel each other </w:t>
-      </w:r>
-      <w:r>
-        <w:t xml:space="preserve">out. </w:t>
-      </w:r>
-      <w:r>
-        <w:t xml:space="preserve"> </w:t>
-      </w:r>
-      <w:r>
-        <w:t xml:space="preserve">That is, it wouldn't matter if they were </w:t>
-      </w:r>
-      <w:r>
-        <w:t xml:space="preserve">each </w:t>
-      </w:r>
-      <w:r>
-        <w:t>set to "2" or "1"</w:t>
-      </w:r>
-      <w:r>
-        <w:t xml:space="preserve">, </w:t>
-      </w:r>
-      <w:r>
-        <w:t xml:space="preserve">in </w:t>
-      </w:r>
-      <w:r>
-        <w:t xml:space="preserve">either </w:t>
-      </w:r>
-      <w:r>
-        <w:t xml:space="preserve">case </w:t>
-      </w:r>
-      <w:r>
-        <w:t>the</w:t>
-      </w:r>
-      <w:r>
-        <w:t xml:space="preserve"> terms of the overall model </w:t>
-      </w:r>
-      <w:r>
-        <w:t xml:space="preserve">is displaying </w:t>
-      </w:r>
-      <w:r>
-        <w:t xml:space="preserve">correlation. </w:t>
-      </w:r>
-      <w:r>
-        <w:t xml:space="preserve"> </w:t>
-      </w:r>
-      <w:r>
-        <w:t>As a result, we will</w:t>
-      </w:r>
-      <w:r>
-        <w:t xml:space="preserve"> revert both parameters back to </w:t>
-      </w:r>
-      <w:r>
-        <w:t>zero</w:t>
+      <w:r>
+        <w:fldChar w:fldCharType="begin"/>
+      </w:r>
+      <w:r>
+        <w:instrText xml:space="preserve"> SEQ Figure \* ARABIC </w:instrText>
+      </w:r>
+      <w:r>
+        <w:fldChar w:fldCharType="separate"/>
+      </w:r>
+      <w:r>
+        <w:rPr>
+          <w:noProof/>
+        </w:rPr>
+        <w:t>1</w:t>
+      </w:r>
+      <w:r>
+        <w:rPr>
+          <w:noProof/>
+        </w:rPr>
+        <w:t>1</w:t>
+      </w:r>
+      <w:r>
+        <w:rPr>
+          <w:noProof/>
+        </w:rPr>
+        <w:fldChar w:fldCharType="end"/>
+      </w:r>
+      <w:r>
+        <w:t xml:space="preserve"> - Brute Force Results</w:t>
+      </w:r>
+    </w:p>
+    <w:p/>
+    <w:p>
+      <w:r>
+        <w:lastRenderedPageBreak/>
+        <w:t xml:space="preserve">Using RSS values as the indicator of the best model, the optimal parameters </w:t>
+      </w:r>
+      <w:r>
+        <w:t xml:space="preserve">determined by the brute-force method </w:t>
+      </w:r>
+      <w:r>
+        <w:t>are seen in Figure 1</w:t>
+      </w:r>
+      <w:r>
+        <w:t>2</w:t>
       </w:r>
       <w:r>
         <w:t>.</w:t>
-      </w:r>
-    </w:p>
-    <w:p/>
-    <w:p>
-      <w:r>
-        <w:lastRenderedPageBreak/>
-        <w:t>After going through various iterations of the ARIMA model parameters p,</w:t>
-      </w:r>
-      <w:r>
-        <w:t xml:space="preserve"> </w:t>
-      </w:r>
-      <w:r>
-        <w:t>d,</w:t>
-      </w:r>
-      <w:r>
-        <w:t xml:space="preserve"> </w:t>
-      </w:r>
-      <w:r>
-        <w:t>q, it appears visually that the most appropriate p, d, q, settings are either 0, 1, 0 or 0, 2, 0.</w:t>
-      </w:r>
-      <w:r>
-        <w:t xml:space="preserve"> </w:t>
-      </w:r>
-      <w:r>
-        <w:t xml:space="preserve"> It is </w:t>
-      </w:r>
-      <w:r>
-        <w:t xml:space="preserve">also </w:t>
-      </w:r>
-      <w:r>
-        <w:t xml:space="preserve">possible </w:t>
-      </w:r>
-      <w:r>
-        <w:t xml:space="preserve">that </w:t>
-      </w:r>
-      <w:r>
-        <w:t>a value of d=2 might be slightly over differenced and d=1 might be more appropriate.</w:t>
-      </w:r>
-    </w:p>
-    <w:p/>
-    <w:p>
-      <w:r>
-        <w:t>In order to assess this conclusion, we will now perform a 'brute force' analysis using Loss scores (while also pulling AIC scores). The RSS and AIC values for each run are seen in Figure 12.</w:t>
       </w:r>
     </w:p>
     <w:p/>
@@ -2800,10 +3000,10 @@
           <w:noProof/>
         </w:rPr>
         <w:drawing>
-          <wp:inline distT="0" distB="0" distL="0" distR="0" wp14:anchorId="11155AB2" wp14:editId="7B4522D8">
-            <wp:extent cx="4781550" cy="5876925"/>
-            <wp:effectExtent l="0" t="0" r="0" b="9525"/>
-            <wp:docPr id="18" name="Picture 18"/>
+          <wp:inline distT="0" distB="0" distL="0" distR="0" wp14:anchorId="5D4CB7F7" wp14:editId="633A6D06">
+            <wp:extent cx="1552575" cy="895350"/>
+            <wp:effectExtent l="0" t="0" r="9525" b="0"/>
+            <wp:docPr id="19" name="Picture 19"/>
             <wp:cNvGraphicFramePr>
               <a:graphicFrameLocks xmlns:a="http://schemas.openxmlformats.org/drawingml/2006/main" noChangeAspect="1"/>
             </wp:cNvGraphicFramePr>
@@ -2823,86 +3023,6 @@
                   <pic:spPr>
                     <a:xfrm>
                       <a:off x="0" y="0"/>
-                      <a:ext cx="4781550" cy="5876925"/>
-                    </a:xfrm>
-                    <a:prstGeom prst="rect">
-                      <a:avLst/>
-                    </a:prstGeom>
-                  </pic:spPr>
-                </pic:pic>
-              </a:graphicData>
-            </a:graphic>
-          </wp:inline>
-        </w:drawing>
-      </w:r>
-    </w:p>
-    <w:p>
-      <w:pPr>
-        <w:pStyle w:val="Caption"/>
-        <w:jc w:val="center"/>
-      </w:pPr>
-      <w:r>
-        <w:t xml:space="preserve">Figure </w:t>
-      </w:r>
-      <w:fldSimple w:instr=" SEQ Figure \* ARABIC ">
-        <w:r>
-          <w:rPr>
-            <w:noProof/>
-          </w:rPr>
-          <w:t>12</w:t>
-        </w:r>
-      </w:fldSimple>
-      <w:r>
-        <w:t xml:space="preserve"> - Brute Force Results</w:t>
-      </w:r>
-    </w:p>
-    <w:p/>
-    <w:p>
-      <w:r>
-        <w:lastRenderedPageBreak/>
-        <w:t xml:space="preserve">Using RSS values as the indicator of the best model, the optimal parameters </w:t>
-      </w:r>
-      <w:r>
-        <w:t xml:space="preserve">determined by the brute-force method </w:t>
-      </w:r>
-      <w:r>
-        <w:t>are seen in Figure 13.</w:t>
-      </w:r>
-    </w:p>
-    <w:p/>
-    <w:p>
-      <w:pPr>
-        <w:keepNext/>
-        <w:jc w:val="center"/>
-      </w:pPr>
-      <w:r>
-        <w:rPr>
-          <w:noProof/>
-        </w:rPr>
-        <w:drawing>
-          <wp:inline distT="0" distB="0" distL="0" distR="0" wp14:anchorId="5D4CB7F7" wp14:editId="633A6D06">
-            <wp:extent cx="1552575" cy="895350"/>
-            <wp:effectExtent l="0" t="0" r="9525" b="0"/>
-            <wp:docPr id="19" name="Picture 19"/>
-            <wp:cNvGraphicFramePr>
-              <a:graphicFrameLocks xmlns:a="http://schemas.openxmlformats.org/drawingml/2006/main" noChangeAspect="1"/>
-            </wp:cNvGraphicFramePr>
-            <a:graphic xmlns:a="http://schemas.openxmlformats.org/drawingml/2006/main">
-              <a:graphicData uri="http://schemas.openxmlformats.org/drawingml/2006/picture">
-                <pic:pic xmlns:pic="http://schemas.openxmlformats.org/drawingml/2006/picture">
-                  <pic:nvPicPr>
-                    <pic:cNvPr id="1" name=""/>
-                    <pic:cNvPicPr/>
-                  </pic:nvPicPr>
-                  <pic:blipFill>
-                    <a:blip r:embed="rId20"/>
-                    <a:stretch>
-                      <a:fillRect/>
-                    </a:stretch>
-                  </pic:blipFill>
-                  <pic:spPr>
-                    <a:xfrm>
-                      <a:off x="0" y="0"/>
                       <a:ext cx="1552575" cy="895350"/>
                     </a:xfrm>
                     <a:prstGeom prst="rect">
@@ -2924,14 +3044,33 @@
       <w:r>
         <w:t xml:space="preserve">Figure </w:t>
       </w:r>
-      <w:fldSimple w:instr=" SEQ Figure \* ARABIC ">
-        <w:r>
-          <w:rPr>
-            <w:noProof/>
-          </w:rPr>
-          <w:t>13</w:t>
-        </w:r>
-      </w:fldSimple>
+      <w:r>
+        <w:fldChar w:fldCharType="begin"/>
+      </w:r>
+      <w:r>
+        <w:instrText xml:space="preserve"> SEQ Figure \* ARABIC </w:instrText>
+      </w:r>
+      <w:r>
+        <w:fldChar w:fldCharType="separate"/>
+      </w:r>
+      <w:r>
+        <w:rPr>
+          <w:noProof/>
+        </w:rPr>
+        <w:t>1</w:t>
+      </w:r>
+      <w:r>
+        <w:rPr>
+          <w:noProof/>
+        </w:rPr>
+        <w:t>2</w:t>
+      </w:r>
+      <w:r>
+        <w:rPr>
+          <w:noProof/>
+        </w:rPr>
+        <w:fldChar w:fldCharType="end"/>
+      </w:r>
       <w:r>
         <w:t xml:space="preserve"> - Optimal Parameters</w:t>
       </w:r>
@@ -4609,6 +4748,8 @@
         </w:rPr>
         <w:t>()</w:t>
       </w:r>
+      <w:bookmarkStart w:id="0" w:name="_GoBack"/>
+      <w:bookmarkEnd w:id="0"/>
     </w:p>
     <w:p>
       <w:pPr>
@@ -4817,7 +4958,6 @@
           <w:bCs/>
         </w:rPr>
       </w:pPr>
-      <w:bookmarkStart w:id="0" w:name="_GoBack"/>
       <w:r>
         <w:rPr>
           <w:rFonts w:cstheme="minorHAnsi"/>
@@ -4968,7 +5108,6 @@
         <w:t>).std()</w:t>
       </w:r>
     </w:p>
-    <w:bookmarkEnd w:id="0"/>
     <w:p>
       <w:pPr>
         <w:rPr>
@@ -11622,8 +11761,8 @@
       </w:pPr>
     </w:p>
     <w:sectPr>
-      <w:headerReference w:type="default" r:id="rId21"/>
-      <w:footerReference w:type="default" r:id="rId22"/>
+      <w:headerReference w:type="default" r:id="rId20"/>
+      <w:footerReference w:type="default" r:id="rId21"/>
       <w:pgSz w:w="12240" w:h="15840"/>
       <w:pgMar w:top="1440" w:right="1440" w:bottom="1440" w:left="1440" w:header="720" w:footer="720" w:gutter="0"/>
       <w:cols w:space="720"/>
@@ -11821,13 +11960,8 @@
       <w:pStyle w:val="Header"/>
     </w:pPr>
     <w:r>
-      <w:t xml:space="preserve">Daniel Serna, Bruce Granger, and Brandon de la </w:t>
+      <w:t>Daniel Serna, Bruce Granger, and Brandon de la Houssaye</w:t>
     </w:r>
-    <w:proofErr w:type="spellStart"/>
-    <w:r>
-      <w:t>Houssaye</w:t>
-    </w:r>
-    <w:proofErr w:type="spellEnd"/>
   </w:p>
 </w:hdr>
 </file>
@@ -12990,7 +13124,7 @@
       </w:pPr>
     </w:pPrDefault>
   </w:docDefaults>
-  <w:latentStyles w:defLockedState="0" w:defUIPriority="99" w:defSemiHidden="0" w:defUnhideWhenUsed="0" w:defQFormat="0" w:count="377">
+  <w:latentStyles w:defLockedState="0" w:defUIPriority="99" w:defSemiHidden="0" w:defUnhideWhenUsed="0" w:defQFormat="0" w:count="375">
     <w:lsdException w:name="Normal" w:uiPriority="0" w:qFormat="1"/>
     <w:lsdException w:name="heading 1" w:uiPriority="9" w:qFormat="1"/>
     <w:lsdException w:name="heading 2" w:semiHidden="1" w:uiPriority="9" w:unhideWhenUsed="1" w:qFormat="1"/>
@@ -13366,8 +13500,6 @@
     <w:lsdException w:name="Smart Hyperlink" w:semiHidden="1" w:unhideWhenUsed="1"/>
     <w:lsdException w:name="Hashtag" w:semiHidden="1" w:unhideWhenUsed="1"/>
     <w:lsdException w:name="Unresolved Mention" w:semiHidden="1" w:unhideWhenUsed="1"/>
-    <w:lsdException w:name="Smart Link" w:semiHidden="1" w:unhideWhenUsed="1"/>
-    <w:lsdException w:name="Smart Link Error" w:semiHidden="1" w:unhideWhenUsed="1"/>
   </w:latentStyles>
   <w:style w:type="paragraph" w:default="1" w:styleId="Normal">
     <w:name w:val="Normal"/>
@@ -14382,7 +14514,7 @@
 </file>
 
 <file path=customXml/itemProps1.xml><?xml version="1.0" encoding="utf-8"?>
-<ds:datastoreItem xmlns:ds="http://schemas.openxmlformats.org/officeDocument/2006/customXml" ds:itemID="{BBA4ACE9-D1B0-4667-B118-5C1945929D70}">
+<ds:datastoreItem xmlns:ds="http://schemas.openxmlformats.org/officeDocument/2006/customXml" ds:itemID="{207DA57B-FDF6-4990-AA3A-A8E1FC664A20}">
   <ds:schemaRefs>
     <ds:schemaRef ds:uri="http://schemas.openxmlformats.org/officeDocument/2006/bibliography"/>
   </ds:schemaRefs>

</xml_diff>